<commit_message>
bab 2 beres tah, itu daftar pustaka belum di edit
</commit_message>
<xml_diff>
--- a/KP/Bab II.docx
+++ b/KP/Bab II.docx
@@ -221,6 +221,11 @@
     </w:p>
     <w:p>
       <w:pPr>
+        <w:pStyle w:val="ListParagraph"/>
+        <w:numPr>
+          <w:ilvl w:val="0"/>
+          <w:numId w:val="29"/>
+        </w:numPr>
         <w:spacing w:after="80" w:line="360" w:lineRule="auto"/>
         <w:jc w:val="both"/>
         <w:rPr>
@@ -239,17 +244,7 @@
           <w:szCs w:val="24"/>
           <w:lang w:val="en-US"/>
         </w:rPr>
-        <w:t>2</w:t>
-      </w:r>
-      <w:r>
-        <w:rPr>
-          <w:rFonts w:ascii="Times New Roman" w:hAnsi="Times New Roman" w:cs="Times New Roman"/>
-          <w:b/>
-          <w:sz w:val="24"/>
-          <w:szCs w:val="24"/>
-          <w:lang w:val="en-US"/>
-        </w:rPr>
-        <w:t>.1.1 Sejarah Perusahaan</w:t>
+        <w:t>Sejarah Perusahaan</w:t>
       </w:r>
     </w:p>
     <w:p>
@@ -1091,6 +1086,11 @@
     </w:p>
     <w:p>
       <w:pPr>
+        <w:pStyle w:val="ListParagraph"/>
+        <w:numPr>
+          <w:ilvl w:val="0"/>
+          <w:numId w:val="29"/>
+        </w:numPr>
         <w:spacing w:after="80" w:line="360" w:lineRule="auto"/>
         <w:jc w:val="both"/>
         <w:rPr>
@@ -1108,27 +1108,7 @@
           <w:szCs w:val="24"/>
           <w:lang w:val="en-US"/>
         </w:rPr>
-        <w:t>2</w:t>
-      </w:r>
-      <w:r>
-        <w:rPr>
-          <w:rFonts w:ascii="Times New Roman" w:hAnsi="Times New Roman" w:cs="Times New Roman"/>
-          <w:b/>
-          <w:sz w:val="24"/>
-          <w:szCs w:val="24"/>
-          <w:lang w:val="en-US"/>
-        </w:rPr>
-        <w:t>.1.2</w:t>
-      </w:r>
-      <w:r>
-        <w:rPr>
-          <w:rFonts w:ascii="Times New Roman" w:hAnsi="Times New Roman" w:cs="Times New Roman"/>
-          <w:b/>
-          <w:sz w:val="24"/>
-          <w:szCs w:val="24"/>
-          <w:lang w:val="en-US"/>
-        </w:rPr>
-        <w:t xml:space="preserve"> Logo Instansi</w:t>
+        <w:t>Logo Instansi</w:t>
       </w:r>
     </w:p>
     <w:p>
@@ -1199,7 +1179,7 @@
                     </pic:cNvPicPr>
                   </pic:nvPicPr>
                   <pic:blipFill>
-                    <a:blip r:embed="rId6">
+                    <a:blip r:embed="rId9">
                       <a:extLst>
                         <a:ext uri="{28A0092B-C50C-407E-A947-70E740481C1C}">
                           <a14:useLocalDpi xmlns:a14="http://schemas.microsoft.com/office/drawing/2010/main" val="0"/>
@@ -1442,7 +1422,7 @@
         <w:pStyle w:val="ListParagraph"/>
         <w:numPr>
           <w:ilvl w:val="0"/>
-          <w:numId w:val="5"/>
+          <w:numId w:val="30"/>
         </w:numPr>
         <w:spacing w:after="80" w:line="360" w:lineRule="auto"/>
         <w:jc w:val="both"/>
@@ -1632,7 +1612,6 @@
     <w:p>
       <w:pPr>
         <w:spacing w:after="80" w:line="360" w:lineRule="auto"/>
-        <w:ind w:firstLine="720"/>
         <w:jc w:val="both"/>
         <w:rPr>
           <w:rFonts w:ascii="Times New Roman" w:hAnsi="Times New Roman" w:cs="Times New Roman"/>
@@ -1647,15 +1626,6 @@
           <w:docGrid w:linePitch="360"/>
         </w:sectPr>
       </w:pPr>
-      <w:r>
-        <w:rPr>
-          <w:rFonts w:ascii="Times New Roman" w:hAnsi="Times New Roman" w:cs="Times New Roman"/>
-          <w:sz w:val="24"/>
-          <w:szCs w:val="24"/>
-          <w:lang w:val="en-US"/>
-        </w:rPr>
-        <w:t xml:space="preserve"> </w:t>
-      </w:r>
     </w:p>
     <w:p>
       <w:pPr>
@@ -1738,7 +1708,7 @@
           <w:lang w:eastAsia="id-ID"/>
         </w:rPr>
         <w:drawing>
-          <wp:inline distT="0" distB="0" distL="0" distR="0" wp14:anchorId="2DE14D75" wp14:editId="37655BF1">
+          <wp:inline distT="0" distB="0" distL="0" distR="0" wp14:anchorId="5265438D" wp14:editId="11DD54D6">
             <wp:extent cx="8857070" cy="3993931"/>
             <wp:effectExtent l="0" t="0" r="1270" b="6985"/>
             <wp:docPr id="6" name="Picture 6" descr="D:\Kuliah\Kuliah\Semester 7\Kerja Praktek\Struktur organisasi.png"/>
@@ -1755,7 +1725,7 @@
                     </pic:cNvPicPr>
                   </pic:nvPicPr>
                   <pic:blipFill>
-                    <a:blip r:embed="rId7" cstate="print">
+                    <a:blip r:embed="rId10" cstate="print">
                       <a:extLst>
                         <a:ext uri="{28A0092B-C50C-407E-A947-70E740481C1C}">
                           <a14:useLocalDpi xmlns:a14="http://schemas.microsoft.com/office/drawing/2010/main" val="0"/>
@@ -3085,7 +3055,16 @@
           <w:szCs w:val="24"/>
           <w:lang w:val="en-US"/>
         </w:rPr>
-        <w:t>Contohnya, suatu lembar kerja dapat dibenamkan dalam suatu dokumen pengolah kata walaupun dibuat pada aplikasi lembar kerja yang terpisah.</w:t>
+        <w:t>Contohnya, suatu lembar kerja dapat dibenamkan dalam suatu dokumen pengolah kata walaupun dibuat pada aplikasi lembar kerja yang terpisah</w:t>
+      </w:r>
+      <w:r>
+        <w:rPr>
+          <w:rFonts w:ascii="Times New Roman" w:hAnsi="Times New Roman" w:cs="Times New Roman"/>
+          <w:sz w:val="24"/>
+          <w:szCs w:val="24"/>
+          <w:lang w:val="en-US"/>
+        </w:rPr>
+        <w:t>.</w:t>
       </w:r>
       <w:proofErr w:type="gramEnd"/>
     </w:p>
@@ -3599,17 +3578,7 @@
           <w:szCs w:val="24"/>
           <w:lang w:val="en-US"/>
         </w:rPr>
-        <w:t xml:space="preserve"> </w:t>
-      </w:r>
-      <w:proofErr w:type="gramStart"/>
-      <w:r>
-        <w:rPr>
-          <w:rFonts w:ascii="Times New Roman" w:hAnsi="Times New Roman" w:cs="Times New Roman"/>
-          <w:sz w:val="24"/>
-          <w:szCs w:val="24"/>
-          <w:lang w:val="en-US"/>
-        </w:rPr>
-        <w:t>Pertama yang</w:t>
+        <w:t xml:space="preserve"> Pertama yang</w:t>
       </w:r>
       <w:r>
         <w:rPr>
@@ -3672,9 +3641,40 @@
           <w:szCs w:val="24"/>
           <w:lang w:val="en-US"/>
         </w:rPr>
-        <w:t>dikenal sebagai Open Handset Distribution (OHD).</w:t>
-      </w:r>
-      <w:proofErr w:type="gramEnd"/>
+        <w:t>dikenal sebagai Open Handset Distribution (OHD)</w:t>
+      </w:r>
+      <w:r>
+        <w:rPr>
+          <w:rStyle w:val="FootnoteReference"/>
+          <w:rFonts w:ascii="Times New Roman" w:hAnsi="Times New Roman" w:cs="Times New Roman"/>
+          <w:sz w:val="24"/>
+          <w:szCs w:val="24"/>
+          <w:lang w:val="en-US"/>
+        </w:rPr>
+        <w:footnoteReference w:id="1"/>
+      </w:r>
+    </w:p>
+    <w:p>
+      <w:pPr>
+        <w:spacing w:after="80" w:line="360" w:lineRule="auto"/>
+        <w:ind w:firstLine="720"/>
+        <w:jc w:val="both"/>
+        <w:rPr>
+          <w:rFonts w:ascii="Times New Roman" w:hAnsi="Times New Roman" w:cs="Times New Roman"/>
+          <w:sz w:val="24"/>
+          <w:szCs w:val="24"/>
+          <w:lang w:val="en-US"/>
+        </w:rPr>
+      </w:pPr>
+      <w:r>
+        <w:rPr>
+          <w:rFonts w:ascii="Times New Roman" w:hAnsi="Times New Roman" w:cs="Times New Roman"/>
+          <w:sz w:val="24"/>
+          <w:szCs w:val="24"/>
+          <w:lang w:val="en-US"/>
+        </w:rPr>
+        <w:t>.</w:t>
+      </w:r>
     </w:p>
     <w:p>
       <w:pPr>
@@ -4072,7 +4072,17 @@
           <w:szCs w:val="24"/>
           <w:lang w:val="en-US"/>
         </w:rPr>
-        <w:t xml:space="preserve"> android terbaru yaitu versi 3.0. Android</w:t>
+        <w:t xml:space="preserve"> android terbaru yaitu versi 3.0. </w:t>
+      </w:r>
+      <w:proofErr w:type="gramStart"/>
+      <w:r>
+        <w:rPr>
+          <w:rFonts w:ascii="Times New Roman" w:hAnsi="Times New Roman" w:cs="Times New Roman"/>
+          <w:sz w:val="24"/>
+          <w:szCs w:val="24"/>
+          <w:lang w:val="en-US"/>
+        </w:rPr>
+        <w:t>Android</w:t>
       </w:r>
       <w:r>
         <w:rPr>
@@ -4128,37 +4138,9 @@
           <w:szCs w:val="24"/>
           <w:lang w:val="en-US"/>
         </w:rPr>
-        <w:t>dan lainnya</w:t>
-      </w:r>
-      <w:proofErr w:type="gramStart"/>
-      <w:r>
-        <w:rPr>
-          <w:rFonts w:ascii="Times New Roman" w:hAnsi="Times New Roman" w:cs="Times New Roman"/>
-          <w:sz w:val="24"/>
-          <w:szCs w:val="24"/>
-          <w:lang w:val="en-US"/>
-        </w:rPr>
-        <w:t>.</w:t>
-      </w:r>
-      <w:r>
-        <w:rPr>
-          <w:rFonts w:ascii="Times New Roman" w:hAnsi="Times New Roman" w:cs="Times New Roman"/>
-          <w:sz w:val="24"/>
-          <w:szCs w:val="24"/>
-          <w:lang w:val="en-US"/>
-        </w:rPr>
-        <w:t>[</w:t>
+        <w:t>dan lainnya.</w:t>
       </w:r>
       <w:proofErr w:type="gramEnd"/>
-      <w:r>
-        <w:rPr>
-          <w:rFonts w:ascii="Times New Roman" w:hAnsi="Times New Roman" w:cs="Times New Roman"/>
-          <w:sz w:val="24"/>
-          <w:szCs w:val="24"/>
-          <w:lang w:val="en-US"/>
-        </w:rPr>
-        <w:t>1]</w:t>
-      </w:r>
     </w:p>
     <w:p>
       <w:pPr>
@@ -4484,7 +4466,26 @@
           <w:szCs w:val="24"/>
           <w:lang w:val="en-US"/>
         </w:rPr>
-        <w:t>Android.</w:t>
+        <w:t>Android</w:t>
+      </w:r>
+      <w:r>
+        <w:rPr>
+          <w:rStyle w:val="FootnoteReference"/>
+          <w:rFonts w:ascii="Times New Roman" w:hAnsi="Times New Roman" w:cs="Times New Roman"/>
+          <w:sz w:val="24"/>
+          <w:szCs w:val="24"/>
+          <w:lang w:val="en-US"/>
+        </w:rPr>
+        <w:footnoteReference w:id="2"/>
+      </w:r>
+      <w:r>
+        <w:rPr>
+          <w:rFonts w:ascii="Times New Roman" w:hAnsi="Times New Roman" w:cs="Times New Roman"/>
+          <w:sz w:val="24"/>
+          <w:szCs w:val="24"/>
+          <w:lang w:val="en-US"/>
+        </w:rPr>
+        <w:t>.</w:t>
       </w:r>
     </w:p>
     <w:p>
@@ -6461,6 +6462,16 @@
         </w:rPr>
         <w:t>dan mengatur alur proses aplikasi.</w:t>
       </w:r>
+      <w:r>
+        <w:rPr>
+          <w:rStyle w:val="FootnoteReference"/>
+          <w:rFonts w:ascii="Times New Roman" w:hAnsi="Times New Roman" w:cs="Times New Roman"/>
+          <w:sz w:val="24"/>
+          <w:szCs w:val="24"/>
+          <w:lang w:val="en-US"/>
+        </w:rPr>
+        <w:footnoteReference w:id="3"/>
+      </w:r>
     </w:p>
     <w:p>
       <w:pPr>
@@ -6521,7 +6532,7 @@
           <w:lang w:eastAsia="id-ID"/>
         </w:rPr>
         <w:drawing>
-          <wp:inline distT="0" distB="0" distL="0" distR="0">
+          <wp:inline distT="0" distB="0" distL="0" distR="0" wp14:anchorId="730C5CB2" wp14:editId="3C4D1964">
             <wp:extent cx="5731510" cy="4094775"/>
             <wp:effectExtent l="0" t="0" r="2540" b="1270"/>
             <wp:docPr id="2" name="Picture 2"/>
@@ -6538,7 +6549,7 @@
                     </pic:cNvPicPr>
                   </pic:nvPicPr>
                   <pic:blipFill>
-                    <a:blip r:embed="rId8">
+                    <a:blip r:embed="rId11">
                       <a:extLst>
                         <a:ext uri="{28A0092B-C50C-407E-A947-70E740481C1C}">
                           <a14:useLocalDpi xmlns:a14="http://schemas.microsoft.com/office/drawing/2010/main" val="0"/>
@@ -14280,7 +14291,7 @@
           <w:lang w:eastAsia="id-ID"/>
         </w:rPr>
         <w:drawing>
-          <wp:inline distT="0" distB="0" distL="0" distR="0">
+          <wp:inline distT="0" distB="0" distL="0" distR="0" wp14:anchorId="74D3ED90" wp14:editId="014D9E29">
             <wp:extent cx="3689350" cy="4908550"/>
             <wp:effectExtent l="0" t="0" r="6350" b="6350"/>
             <wp:docPr id="3" name="Picture 3"/>
@@ -14297,7 +14308,7 @@
                     </pic:cNvPicPr>
                   </pic:nvPicPr>
                   <pic:blipFill>
-                    <a:blip r:embed="rId9">
+                    <a:blip r:embed="rId12">
                       <a:extLst>
                         <a:ext uri="{28A0092B-C50C-407E-A947-70E740481C1C}">
                           <a14:useLocalDpi xmlns:a14="http://schemas.microsoft.com/office/drawing/2010/main" val="0"/>
@@ -18484,6 +18495,25 @@
         <w:t>.</w:t>
       </w:r>
       <w:proofErr w:type="gramEnd"/>
+      <w:r>
+        <w:rPr>
+          <w:rFonts w:ascii="Times New Roman" w:hAnsi="Times New Roman" w:cs="Times New Roman"/>
+          <w:sz w:val="24"/>
+          <w:szCs w:val="24"/>
+          <w:lang w:val="en-US"/>
+        </w:rPr>
+        <w:t xml:space="preserve"> </w:t>
+      </w:r>
+      <w:r>
+        <w:rPr>
+          <w:rStyle w:val="FootnoteReference"/>
+          <w:rFonts w:ascii="Times New Roman" w:hAnsi="Times New Roman" w:cs="Times New Roman"/>
+          <w:sz w:val="24"/>
+          <w:szCs w:val="24"/>
+          <w:lang w:val="en-US"/>
+        </w:rPr>
+        <w:footnoteReference w:id="4"/>
+      </w:r>
     </w:p>
     <w:p>
       <w:pPr>
@@ -25315,6 +25345,161 @@
     </w:sectPr>
   </w:body>
 </w:document>
+</file>
+
+<file path=word/endnotes.xml><?xml version="1.0" encoding="utf-8"?>
+<w:endnotes xmlns:wpc="http://schemas.microsoft.com/office/word/2010/wordprocessingCanvas" xmlns:mc="http://schemas.openxmlformats.org/markup-compatibility/2006" xmlns:o="urn:schemas-microsoft-com:office:office" xmlns:r="http://schemas.openxmlformats.org/officeDocument/2006/relationships" xmlns:m="http://schemas.openxmlformats.org/officeDocument/2006/math" xmlns:v="urn:schemas-microsoft-com:vml" xmlns:wp14="http://schemas.microsoft.com/office/word/2010/wordprocessingDrawing" xmlns:wp="http://schemas.openxmlformats.org/drawingml/2006/wordprocessingDrawing" xmlns:w10="urn:schemas-microsoft-com:office:word" xmlns:w="http://schemas.openxmlformats.org/wordprocessingml/2006/main" xmlns:w14="http://schemas.microsoft.com/office/word/2010/wordml" xmlns:wpg="http://schemas.microsoft.com/office/word/2010/wordprocessingGroup" xmlns:wpi="http://schemas.microsoft.com/office/word/2010/wordprocessingInk" xmlns:wne="http://schemas.microsoft.com/office/word/2006/wordml" xmlns:wps="http://schemas.microsoft.com/office/word/2010/wordprocessingShape" mc:Ignorable="w14 wp14">
+  <w:endnote w:type="separator" w:id="-1">
+    <w:p>
+      <w:pPr>
+        <w:spacing w:after="0" w:line="240" w:lineRule="auto"/>
+      </w:pPr>
+      <w:r>
+        <w:separator/>
+      </w:r>
+    </w:p>
+  </w:endnote>
+  <w:endnote w:type="continuationSeparator" w:id="0">
+    <w:p>
+      <w:pPr>
+        <w:spacing w:after="0" w:line="240" w:lineRule="auto"/>
+      </w:pPr>
+      <w:r>
+        <w:continuationSeparator/>
+      </w:r>
+    </w:p>
+  </w:endnote>
+</w:endnotes>
+</file>
+
+<file path=word/footnotes.xml><?xml version="1.0" encoding="utf-8"?>
+<w:footnotes xmlns:wpc="http://schemas.microsoft.com/office/word/2010/wordprocessingCanvas" xmlns:mc="http://schemas.openxmlformats.org/markup-compatibility/2006" xmlns:o="urn:schemas-microsoft-com:office:office" xmlns:r="http://schemas.openxmlformats.org/officeDocument/2006/relationships" xmlns:m="http://schemas.openxmlformats.org/officeDocument/2006/math" xmlns:v="urn:schemas-microsoft-com:vml" xmlns:wp14="http://schemas.microsoft.com/office/word/2010/wordprocessingDrawing" xmlns:wp="http://schemas.openxmlformats.org/drawingml/2006/wordprocessingDrawing" xmlns:w10="urn:schemas-microsoft-com:office:word" xmlns:w="http://schemas.openxmlformats.org/wordprocessingml/2006/main" xmlns:w14="http://schemas.microsoft.com/office/word/2010/wordml" xmlns:wpg="http://schemas.microsoft.com/office/word/2010/wordprocessingGroup" xmlns:wpi="http://schemas.microsoft.com/office/word/2010/wordprocessingInk" xmlns:wne="http://schemas.microsoft.com/office/word/2006/wordml" xmlns:wps="http://schemas.microsoft.com/office/word/2010/wordprocessingShape" mc:Ignorable="w14 wp14">
+  <w:footnote w:type="separator" w:id="-1">
+    <w:p>
+      <w:pPr>
+        <w:spacing w:after="0" w:line="240" w:lineRule="auto"/>
+      </w:pPr>
+      <w:r>
+        <w:separator/>
+      </w:r>
+    </w:p>
+  </w:footnote>
+  <w:footnote w:type="continuationSeparator" w:id="0">
+    <w:p>
+      <w:pPr>
+        <w:spacing w:after="0" w:line="240" w:lineRule="auto"/>
+      </w:pPr>
+      <w:r>
+        <w:continuationSeparator/>
+      </w:r>
+    </w:p>
+  </w:footnote>
+  <w:footnote w:id="1">
+    <w:p>
+      <w:pPr>
+        <w:pStyle w:val="FootnoteText"/>
+        <w:rPr>
+          <w:lang w:val="en-US"/>
+        </w:rPr>
+      </w:pPr>
+      <w:r>
+        <w:rPr>
+          <w:rStyle w:val="FootnoteReference"/>
+        </w:rPr>
+        <w:footnoteRef/>
+      </w:r>
+      <w:r>
+        <w:t xml:space="preserve"> </w:t>
+      </w:r>
+      <w:r>
+        <w:t>[Rick Rogers, John Lombardo, Zigurd Mednieks, and Blake Meike.2009].</w:t>
+      </w:r>
+    </w:p>
+  </w:footnote>
+  <w:footnote w:id="2">
+    <w:p>
+      <w:pPr>
+        <w:pStyle w:val="FootnoteText"/>
+        <w:rPr>
+          <w:lang w:val="en-US"/>
+        </w:rPr>
+      </w:pPr>
+      <w:r>
+        <w:rPr>
+          <w:rStyle w:val="FootnoteReference"/>
+        </w:rPr>
+        <w:footnoteRef/>
+      </w:r>
+      <w:r>
+        <w:t xml:space="preserve"> </w:t>
+      </w:r>
+      <w:r>
+        <w:t>Que Publishing</w:t>
+      </w:r>
+      <w:r>
+        <w:rPr>
+          <w:lang w:val="en-US"/>
+        </w:rPr>
+        <w:t>.2009</w:t>
+      </w:r>
+    </w:p>
+  </w:footnote>
+  <w:footnote w:id="3">
+    <w:p>
+      <w:pPr>
+        <w:pStyle w:val="FootnoteText"/>
+        <w:rPr>
+          <w:lang w:val="en-US"/>
+        </w:rPr>
+      </w:pPr>
+      <w:r>
+        <w:rPr>
+          <w:rStyle w:val="FootnoteReference"/>
+        </w:rPr>
+        <w:footnoteRef/>
+      </w:r>
+      <w:r>
+        <w:t xml:space="preserve"> </w:t>
+      </w:r>
+      <w:r>
+        <w:t>Ed Burnette.</w:t>
+      </w:r>
+      <w:r>
+        <w:rPr>
+          <w:lang w:val="en-US"/>
+        </w:rPr>
+        <w:t>2008</w:t>
+      </w:r>
+    </w:p>
+  </w:footnote>
+  <w:footnote w:id="4">
+    <w:p>
+      <w:pPr>
+        <w:pStyle w:val="FootnoteText"/>
+        <w:rPr>
+          <w:lang w:val="en-US"/>
+        </w:rPr>
+      </w:pPr>
+      <w:r>
+        <w:rPr>
+          <w:rStyle w:val="FootnoteReference"/>
+        </w:rPr>
+        <w:footnoteRef/>
+      </w:r>
+      <w:r>
+        <w:t xml:space="preserve"> </w:t>
+      </w:r>
+      <w:r>
+        <w:rPr>
+          <w:lang w:val="en-US"/>
+        </w:rPr>
+        <w:t>Eko Kurniawan Khanedy.2011</w:t>
+      </w:r>
+      <w:bookmarkStart w:id="0" w:name="_GoBack"/>
+      <w:bookmarkEnd w:id="0"/>
+    </w:p>
+  </w:footnote>
+</w:footnotes>
 </file>
 
 <file path=word/numbering.xml><?xml version="1.0" encoding="utf-8"?>
@@ -26398,6 +26583,95 @@
     </w:lvl>
   </w:abstractNum>
   <w:abstractNum w:abstractNumId="12">
+    <w:nsid w:val="36FF0254"/>
+    <w:multiLevelType w:val="hybridMultilevel"/>
+    <w:tmpl w:val="DADCDDEC"/>
+    <w:lvl w:ilvl="0" w:tplc="0421000F">
+      <w:start w:val="1"/>
+      <w:numFmt w:val="decimal"/>
+      <w:lvlText w:val="%1."/>
+      <w:lvlJc w:val="left"/>
+      <w:pPr>
+        <w:ind w:left="720" w:hanging="360"/>
+      </w:pPr>
+      <w:rPr>
+        <w:rFonts w:hint="default"/>
+      </w:rPr>
+    </w:lvl>
+    <w:lvl w:ilvl="1" w:tplc="04210019" w:tentative="1">
+      <w:start w:val="1"/>
+      <w:numFmt w:val="lowerLetter"/>
+      <w:lvlText w:val="%2."/>
+      <w:lvlJc w:val="left"/>
+      <w:pPr>
+        <w:ind w:left="1440" w:hanging="360"/>
+      </w:pPr>
+    </w:lvl>
+    <w:lvl w:ilvl="2" w:tplc="0421001B" w:tentative="1">
+      <w:start w:val="1"/>
+      <w:numFmt w:val="lowerRoman"/>
+      <w:lvlText w:val="%3."/>
+      <w:lvlJc w:val="right"/>
+      <w:pPr>
+        <w:ind w:left="2160" w:hanging="180"/>
+      </w:pPr>
+    </w:lvl>
+    <w:lvl w:ilvl="3" w:tplc="0421000F" w:tentative="1">
+      <w:start w:val="1"/>
+      <w:numFmt w:val="decimal"/>
+      <w:lvlText w:val="%4."/>
+      <w:lvlJc w:val="left"/>
+      <w:pPr>
+        <w:ind w:left="2880" w:hanging="360"/>
+      </w:pPr>
+    </w:lvl>
+    <w:lvl w:ilvl="4" w:tplc="04210019" w:tentative="1">
+      <w:start w:val="1"/>
+      <w:numFmt w:val="lowerLetter"/>
+      <w:lvlText w:val="%5."/>
+      <w:lvlJc w:val="left"/>
+      <w:pPr>
+        <w:ind w:left="3600" w:hanging="360"/>
+      </w:pPr>
+    </w:lvl>
+    <w:lvl w:ilvl="5" w:tplc="0421001B" w:tentative="1">
+      <w:start w:val="1"/>
+      <w:numFmt w:val="lowerRoman"/>
+      <w:lvlText w:val="%6."/>
+      <w:lvlJc w:val="right"/>
+      <w:pPr>
+        <w:ind w:left="4320" w:hanging="180"/>
+      </w:pPr>
+    </w:lvl>
+    <w:lvl w:ilvl="6" w:tplc="0421000F" w:tentative="1">
+      <w:start w:val="1"/>
+      <w:numFmt w:val="decimal"/>
+      <w:lvlText w:val="%7."/>
+      <w:lvlJc w:val="left"/>
+      <w:pPr>
+        <w:ind w:left="5040" w:hanging="360"/>
+      </w:pPr>
+    </w:lvl>
+    <w:lvl w:ilvl="7" w:tplc="04210019" w:tentative="1">
+      <w:start w:val="1"/>
+      <w:numFmt w:val="lowerLetter"/>
+      <w:lvlText w:val="%8."/>
+      <w:lvlJc w:val="left"/>
+      <w:pPr>
+        <w:ind w:left="5760" w:hanging="360"/>
+      </w:pPr>
+    </w:lvl>
+    <w:lvl w:ilvl="8" w:tplc="0421001B" w:tentative="1">
+      <w:start w:val="1"/>
+      <w:numFmt w:val="lowerRoman"/>
+      <w:lvlText w:val="%9."/>
+      <w:lvlJc w:val="right"/>
+      <w:pPr>
+        <w:ind w:left="6480" w:hanging="180"/>
+      </w:pPr>
+    </w:lvl>
+  </w:abstractNum>
+  <w:abstractNum w:abstractNumId="13">
     <w:nsid w:val="37980DED"/>
     <w:multiLevelType w:val="hybridMultilevel"/>
     <w:tmpl w:val="C3F87B3E"/>
@@ -26486,7 +26760,7 @@
       </w:pPr>
     </w:lvl>
   </w:abstractNum>
-  <w:abstractNum w:abstractNumId="13">
+  <w:abstractNum w:abstractNumId="14">
     <w:nsid w:val="385D15C5"/>
     <w:multiLevelType w:val="hybridMultilevel"/>
     <w:tmpl w:val="A2BC6F64"/>
@@ -26575,7 +26849,97 @@
       </w:pPr>
     </w:lvl>
   </w:abstractNum>
-  <w:abstractNum w:abstractNumId="14">
+  <w:abstractNum w:abstractNumId="15">
+    <w:nsid w:val="3CB65DC8"/>
+    <w:multiLevelType w:val="multilevel"/>
+    <w:tmpl w:val="1C4ABE84"/>
+    <w:lvl w:ilvl="0">
+      <w:start w:val="1"/>
+      <w:numFmt w:val="decimal"/>
+      <w:lvlText w:val="2.1.%1."/>
+      <w:lvlJc w:val="left"/>
+      <w:pPr>
+        <w:ind w:left="432" w:hanging="432"/>
+      </w:pPr>
+      <w:rPr>
+        <w:rFonts w:hint="default"/>
+        <w:b/>
+      </w:rPr>
+    </w:lvl>
+    <w:lvl w:ilvl="1">
+      <w:start w:val="1"/>
+      <w:numFmt w:val="decimal"/>
+      <w:lvlText w:val="%1.%2"/>
+      <w:lvlJc w:val="left"/>
+      <w:pPr>
+        <w:ind w:left="576" w:hanging="576"/>
+      </w:pPr>
+    </w:lvl>
+    <w:lvl w:ilvl="2">
+      <w:start w:val="1"/>
+      <w:numFmt w:val="decimal"/>
+      <w:lvlText w:val="%1.%2.%3"/>
+      <w:lvlJc w:val="left"/>
+      <w:pPr>
+        <w:ind w:left="720" w:hanging="720"/>
+      </w:pPr>
+    </w:lvl>
+    <w:lvl w:ilvl="3">
+      <w:start w:val="1"/>
+      <w:numFmt w:val="decimal"/>
+      <w:lvlText w:val="%1.%2.%3.%4"/>
+      <w:lvlJc w:val="left"/>
+      <w:pPr>
+        <w:ind w:left="864" w:hanging="864"/>
+      </w:pPr>
+    </w:lvl>
+    <w:lvl w:ilvl="4">
+      <w:start w:val="1"/>
+      <w:numFmt w:val="decimal"/>
+      <w:lvlText w:val="%1.%2.%3.%4.%5"/>
+      <w:lvlJc w:val="left"/>
+      <w:pPr>
+        <w:ind w:left="1008" w:hanging="1008"/>
+      </w:pPr>
+    </w:lvl>
+    <w:lvl w:ilvl="5">
+      <w:start w:val="1"/>
+      <w:numFmt w:val="decimal"/>
+      <w:lvlText w:val="%1.%2.%3.%4.%5.%6"/>
+      <w:lvlJc w:val="left"/>
+      <w:pPr>
+        <w:ind w:left="1152" w:hanging="1152"/>
+      </w:pPr>
+    </w:lvl>
+    <w:lvl w:ilvl="6">
+      <w:start w:val="1"/>
+      <w:numFmt w:val="decimal"/>
+      <w:lvlText w:val="%1.%2.%3.%4.%5.%6.%7"/>
+      <w:lvlJc w:val="left"/>
+      <w:pPr>
+        <w:ind w:left="1296" w:hanging="1296"/>
+      </w:pPr>
+    </w:lvl>
+    <w:lvl w:ilvl="7">
+      <w:start w:val="1"/>
+      <w:numFmt w:val="decimal"/>
+      <w:lvlText w:val="%1.%2.%3.%4.%5.%6.%7.%8"/>
+      <w:lvlJc w:val="left"/>
+      <w:pPr>
+        <w:ind w:left="1440" w:hanging="1440"/>
+      </w:pPr>
+    </w:lvl>
+    <w:lvl w:ilvl="8">
+      <w:start w:val="1"/>
+      <w:numFmt w:val="decimal"/>
+      <w:lvlText w:val="%1.%2.%3.%4.%5.%6.%7.%8.%9"/>
+      <w:lvlJc w:val="left"/>
+      <w:pPr>
+        <w:ind w:left="1584" w:hanging="1584"/>
+      </w:pPr>
+    </w:lvl>
+  </w:abstractNum>
+  <w:abstractNum w:abstractNumId="16">
     <w:nsid w:val="3EEC2076"/>
     <w:multiLevelType w:val="multilevel"/>
     <w:tmpl w:val="04210029"/>
@@ -26587,7 +26951,7 @@
       <w:lvlText w:val="Chapter %1"/>
       <w:lvlJc w:val="left"/>
       <w:pPr>
-        <w:ind w:left="0" w:firstLine="0"/>
+        <w:ind w:left="720" w:firstLine="0"/>
       </w:pPr>
     </w:lvl>
     <w:lvl w:ilvl="1">
@@ -26598,7 +26962,7 @@
       <w:lvlText w:val=""/>
       <w:lvlJc w:val="left"/>
       <w:pPr>
-        <w:ind w:left="0" w:firstLine="0"/>
+        <w:ind w:left="720" w:firstLine="0"/>
       </w:pPr>
     </w:lvl>
     <w:lvl w:ilvl="2">
@@ -26609,7 +26973,7 @@
       <w:lvlText w:val=""/>
       <w:lvlJc w:val="left"/>
       <w:pPr>
-        <w:ind w:left="0" w:firstLine="0"/>
+        <w:ind w:left="720" w:firstLine="0"/>
       </w:pPr>
     </w:lvl>
     <w:lvl w:ilvl="3">
@@ -26620,7 +26984,7 @@
       <w:lvlText w:val=""/>
       <w:lvlJc w:val="left"/>
       <w:pPr>
-        <w:ind w:left="0" w:firstLine="0"/>
+        <w:ind w:left="720" w:firstLine="0"/>
       </w:pPr>
     </w:lvl>
     <w:lvl w:ilvl="4">
@@ -26631,7 +26995,7 @@
       <w:lvlText w:val=""/>
       <w:lvlJc w:val="left"/>
       <w:pPr>
-        <w:ind w:left="0" w:firstLine="0"/>
+        <w:ind w:left="720" w:firstLine="0"/>
       </w:pPr>
     </w:lvl>
     <w:lvl w:ilvl="5">
@@ -26642,7 +27006,7 @@
       <w:lvlText w:val=""/>
       <w:lvlJc w:val="left"/>
       <w:pPr>
-        <w:ind w:left="0" w:firstLine="0"/>
+        <w:ind w:left="720" w:firstLine="0"/>
       </w:pPr>
     </w:lvl>
     <w:lvl w:ilvl="6">
@@ -26653,7 +27017,7 @@
       <w:lvlText w:val=""/>
       <w:lvlJc w:val="left"/>
       <w:pPr>
-        <w:ind w:left="0" w:firstLine="0"/>
+        <w:ind w:left="720" w:firstLine="0"/>
       </w:pPr>
     </w:lvl>
     <w:lvl w:ilvl="7">
@@ -26664,7 +27028,7 @@
       <w:lvlText w:val=""/>
       <w:lvlJc w:val="left"/>
       <w:pPr>
-        <w:ind w:left="0" w:firstLine="0"/>
+        <w:ind w:left="720" w:firstLine="0"/>
       </w:pPr>
     </w:lvl>
     <w:lvl w:ilvl="8">
@@ -26675,11 +27039,11 @@
       <w:lvlText w:val=""/>
       <w:lvlJc w:val="left"/>
       <w:pPr>
-        <w:ind w:left="0" w:firstLine="0"/>
+        <w:ind w:left="720" w:firstLine="0"/>
       </w:pPr>
     </w:lvl>
   </w:abstractNum>
-  <w:abstractNum w:abstractNumId="15">
+  <w:abstractNum w:abstractNumId="17">
     <w:nsid w:val="4185578D"/>
     <w:multiLevelType w:val="hybridMultilevel"/>
     <w:tmpl w:val="124A05F0"/>
@@ -26768,7 +27132,96 @@
       </w:pPr>
     </w:lvl>
   </w:abstractNum>
-  <w:abstractNum w:abstractNumId="16">
+  <w:abstractNum w:abstractNumId="18">
+    <w:nsid w:val="4A846416"/>
+    <w:multiLevelType w:val="hybridMultilevel"/>
+    <w:tmpl w:val="EAF07B32"/>
+    <w:lvl w:ilvl="0" w:tplc="CEFE73EC">
+      <w:start w:val="1"/>
+      <w:numFmt w:val="decimal"/>
+      <w:lvlText w:val="2.1.%1."/>
+      <w:lvlJc w:val="left"/>
+      <w:pPr>
+        <w:ind w:left="360" w:hanging="360"/>
+      </w:pPr>
+      <w:rPr>
+        <w:rFonts w:hint="default"/>
+      </w:rPr>
+    </w:lvl>
+    <w:lvl w:ilvl="1" w:tplc="04210019" w:tentative="1">
+      <w:start w:val="1"/>
+      <w:numFmt w:val="lowerLetter"/>
+      <w:lvlText w:val="%2."/>
+      <w:lvlJc w:val="left"/>
+      <w:pPr>
+        <w:ind w:left="1080" w:hanging="360"/>
+      </w:pPr>
+    </w:lvl>
+    <w:lvl w:ilvl="2" w:tplc="0421001B" w:tentative="1">
+      <w:start w:val="1"/>
+      <w:numFmt w:val="lowerRoman"/>
+      <w:lvlText w:val="%3."/>
+      <w:lvlJc w:val="right"/>
+      <w:pPr>
+        <w:ind w:left="1800" w:hanging="180"/>
+      </w:pPr>
+    </w:lvl>
+    <w:lvl w:ilvl="3" w:tplc="0421000F" w:tentative="1">
+      <w:start w:val="1"/>
+      <w:numFmt w:val="decimal"/>
+      <w:lvlText w:val="%4."/>
+      <w:lvlJc w:val="left"/>
+      <w:pPr>
+        <w:ind w:left="2520" w:hanging="360"/>
+      </w:pPr>
+    </w:lvl>
+    <w:lvl w:ilvl="4" w:tplc="04210019" w:tentative="1">
+      <w:start w:val="1"/>
+      <w:numFmt w:val="lowerLetter"/>
+      <w:lvlText w:val="%5."/>
+      <w:lvlJc w:val="left"/>
+      <w:pPr>
+        <w:ind w:left="3240" w:hanging="360"/>
+      </w:pPr>
+    </w:lvl>
+    <w:lvl w:ilvl="5" w:tplc="0421001B" w:tentative="1">
+      <w:start w:val="1"/>
+      <w:numFmt w:val="lowerRoman"/>
+      <w:lvlText w:val="%6."/>
+      <w:lvlJc w:val="right"/>
+      <w:pPr>
+        <w:ind w:left="3960" w:hanging="180"/>
+      </w:pPr>
+    </w:lvl>
+    <w:lvl w:ilvl="6" w:tplc="0421000F" w:tentative="1">
+      <w:start w:val="1"/>
+      <w:numFmt w:val="decimal"/>
+      <w:lvlText w:val="%7."/>
+      <w:lvlJc w:val="left"/>
+      <w:pPr>
+        <w:ind w:left="4680" w:hanging="360"/>
+      </w:pPr>
+    </w:lvl>
+    <w:lvl w:ilvl="7" w:tplc="04210019" w:tentative="1">
+      <w:start w:val="1"/>
+      <w:numFmt w:val="lowerLetter"/>
+      <w:lvlText w:val="%8."/>
+      <w:lvlJc w:val="left"/>
+      <w:pPr>
+        <w:ind w:left="5400" w:hanging="360"/>
+      </w:pPr>
+    </w:lvl>
+    <w:lvl w:ilvl="8" w:tplc="0421001B" w:tentative="1">
+      <w:start w:val="1"/>
+      <w:numFmt w:val="lowerRoman"/>
+      <w:lvlText w:val="%9."/>
+      <w:lvlJc w:val="right"/>
+      <w:pPr>
+        <w:ind w:left="6120" w:hanging="180"/>
+      </w:pPr>
+    </w:lvl>
+  </w:abstractNum>
+  <w:abstractNum w:abstractNumId="19">
     <w:nsid w:val="4DD106FD"/>
     <w:multiLevelType w:val="hybridMultilevel"/>
     <w:tmpl w:val="948E9912"/>
@@ -26857,7 +27310,7 @@
       </w:pPr>
     </w:lvl>
   </w:abstractNum>
-  <w:abstractNum w:abstractNumId="17">
+  <w:abstractNum w:abstractNumId="20">
     <w:nsid w:val="50200F25"/>
     <w:multiLevelType w:val="hybridMultilevel"/>
     <w:tmpl w:val="E9285D8C"/>
@@ -26946,7 +27399,7 @@
       </w:pPr>
     </w:lvl>
   </w:abstractNum>
-  <w:abstractNum w:abstractNumId="18">
+  <w:abstractNum w:abstractNumId="21">
     <w:nsid w:val="50B85D44"/>
     <w:multiLevelType w:val="hybridMultilevel"/>
     <w:tmpl w:val="18945F1C"/>
@@ -27035,7 +27488,7 @@
       </w:pPr>
     </w:lvl>
   </w:abstractNum>
-  <w:abstractNum w:abstractNumId="19">
+  <w:abstractNum w:abstractNumId="22">
     <w:nsid w:val="52374205"/>
     <w:multiLevelType w:val="hybridMultilevel"/>
     <w:tmpl w:val="FA008E48"/>
@@ -27124,7 +27577,7 @@
       </w:pPr>
     </w:lvl>
   </w:abstractNum>
-  <w:abstractNum w:abstractNumId="20">
+  <w:abstractNum w:abstractNumId="23">
     <w:nsid w:val="533312A9"/>
     <w:multiLevelType w:val="hybridMultilevel"/>
     <w:tmpl w:val="AE324402"/>
@@ -27213,7 +27666,7 @@
       </w:pPr>
     </w:lvl>
   </w:abstractNum>
-  <w:abstractNum w:abstractNumId="21">
+  <w:abstractNum w:abstractNumId="24">
     <w:nsid w:val="53DE3E0A"/>
     <w:multiLevelType w:val="hybridMultilevel"/>
     <w:tmpl w:val="2C4E05D0"/>
@@ -27302,7 +27755,7 @@
       </w:pPr>
     </w:lvl>
   </w:abstractNum>
-  <w:abstractNum w:abstractNumId="22">
+  <w:abstractNum w:abstractNumId="25">
     <w:nsid w:val="616B1639"/>
     <w:multiLevelType w:val="hybridMultilevel"/>
     <w:tmpl w:val="A4E0CB42"/>
@@ -27391,7 +27844,7 @@
       </w:pPr>
     </w:lvl>
   </w:abstractNum>
-  <w:abstractNum w:abstractNumId="23">
+  <w:abstractNum w:abstractNumId="26">
     <w:nsid w:val="6E39597C"/>
     <w:multiLevelType w:val="hybridMultilevel"/>
     <w:tmpl w:val="A98AAF32"/>
@@ -27480,7 +27933,7 @@
       </w:pPr>
     </w:lvl>
   </w:abstractNum>
-  <w:abstractNum w:abstractNumId="24">
+  <w:abstractNum w:abstractNumId="27">
     <w:nsid w:val="6E5033DA"/>
     <w:multiLevelType w:val="hybridMultilevel"/>
     <w:tmpl w:val="2856BA92"/>
@@ -27569,7 +28022,7 @@
       </w:pPr>
     </w:lvl>
   </w:abstractNum>
-  <w:abstractNum w:abstractNumId="25">
+  <w:abstractNum w:abstractNumId="28">
     <w:nsid w:val="73F42E49"/>
     <w:multiLevelType w:val="hybridMultilevel"/>
     <w:tmpl w:val="F2B80478"/>
@@ -27658,7 +28111,7 @@
       </w:pPr>
     </w:lvl>
   </w:abstractNum>
-  <w:abstractNum w:abstractNumId="26">
+  <w:abstractNum w:abstractNumId="29">
     <w:nsid w:val="7E000E59"/>
     <w:multiLevelType w:val="hybridMultilevel"/>
     <w:tmpl w:val="D34C8176"/>
@@ -27748,10 +28201,10 @@
     </w:lvl>
   </w:abstractNum>
   <w:num w:numId="1">
-    <w:abstractNumId w:val="21"/>
+    <w:abstractNumId w:val="24"/>
   </w:num>
   <w:num w:numId="2">
-    <w:abstractNumId w:val="14"/>
+    <w:abstractNumId w:val="16"/>
   </w:num>
   <w:num w:numId="3">
     <w:abstractNumId w:val="0"/>
@@ -27772,28 +28225,28 @@
     <w:abstractNumId w:val="8"/>
   </w:num>
   <w:num w:numId="9">
-    <w:abstractNumId w:val="20"/>
+    <w:abstractNumId w:val="23"/>
   </w:num>
   <w:num w:numId="10">
-    <w:abstractNumId w:val="16"/>
+    <w:abstractNumId w:val="19"/>
   </w:num>
   <w:num w:numId="11">
-    <w:abstractNumId w:val="15"/>
+    <w:abstractNumId w:val="17"/>
   </w:num>
   <w:num w:numId="12">
-    <w:abstractNumId w:val="19"/>
+    <w:abstractNumId w:val="22"/>
   </w:num>
   <w:num w:numId="13">
     <w:abstractNumId w:val="3"/>
   </w:num>
   <w:num w:numId="14">
-    <w:abstractNumId w:val="18"/>
+    <w:abstractNumId w:val="21"/>
   </w:num>
   <w:num w:numId="15">
     <w:abstractNumId w:val="7"/>
   </w:num>
   <w:num w:numId="16">
-    <w:abstractNumId w:val="12"/>
+    <w:abstractNumId w:val="13"/>
   </w:num>
   <w:num w:numId="17">
     <w:abstractNumId w:val="9"/>
@@ -27802,31 +28255,40 @@
     <w:abstractNumId w:val="6"/>
   </w:num>
   <w:num w:numId="19">
-    <w:abstractNumId w:val="17"/>
+    <w:abstractNumId w:val="20"/>
   </w:num>
   <w:num w:numId="20">
     <w:abstractNumId w:val="5"/>
   </w:num>
   <w:num w:numId="21">
-    <w:abstractNumId w:val="25"/>
+    <w:abstractNumId w:val="28"/>
   </w:num>
   <w:num w:numId="22">
-    <w:abstractNumId w:val="24"/>
+    <w:abstractNumId w:val="27"/>
   </w:num>
   <w:num w:numId="23">
-    <w:abstractNumId w:val="26"/>
+    <w:abstractNumId w:val="29"/>
   </w:num>
   <w:num w:numId="24">
-    <w:abstractNumId w:val="23"/>
+    <w:abstractNumId w:val="26"/>
   </w:num>
   <w:num w:numId="25">
     <w:abstractNumId w:val="1"/>
   </w:num>
   <w:num w:numId="26">
-    <w:abstractNumId w:val="22"/>
+    <w:abstractNumId w:val="25"/>
   </w:num>
   <w:num w:numId="27">
-    <w:abstractNumId w:val="13"/>
+    <w:abstractNumId w:val="14"/>
+  </w:num>
+  <w:num w:numId="28">
+    <w:abstractNumId w:val="18"/>
+  </w:num>
+  <w:num w:numId="29">
+    <w:abstractNumId w:val="15"/>
+  </w:num>
+  <w:num w:numId="30">
+    <w:abstractNumId w:val="12"/>
   </w:num>
 </w:numbering>
 </file>
@@ -28023,7 +28485,6 @@
     <w:next w:val="Normal"/>
     <w:link w:val="Heading2Char"/>
     <w:uiPriority w:val="9"/>
-    <w:semiHidden/>
     <w:unhideWhenUsed/>
     <w:qFormat/>
     <w:rsid w:val="003B461B"/>
@@ -28052,7 +28513,6 @@
     <w:next w:val="Normal"/>
     <w:link w:val="Heading3Char"/>
     <w:uiPriority w:val="9"/>
-    <w:semiHidden/>
     <w:unhideWhenUsed/>
     <w:qFormat/>
     <w:rsid w:val="003B461B"/>
@@ -28240,7 +28700,6 @@
   <w:style w:type="character" w:default="1" w:styleId="DefaultParagraphFont">
     <w:name w:val="Default Paragraph Font"/>
     <w:uiPriority w:val="1"/>
-    <w:semiHidden/>
     <w:unhideWhenUsed/>
   </w:style>
   <w:style w:type="table" w:default="1" w:styleId="TableNormal">
@@ -28295,7 +28754,6 @@
     <w:basedOn w:val="DefaultParagraphFont"/>
     <w:link w:val="Heading2"/>
     <w:uiPriority w:val="9"/>
-    <w:semiHidden/>
     <w:rsid w:val="003B461B"/>
     <w:rPr>
       <w:rFonts w:asciiTheme="majorHAnsi" w:eastAsiaTheme="majorEastAsia" w:hAnsiTheme="majorHAnsi" w:cstheme="majorBidi"/>
@@ -28311,7 +28769,6 @@
     <w:basedOn w:val="DefaultParagraphFont"/>
     <w:link w:val="Heading3"/>
     <w:uiPriority w:val="9"/>
-    <w:semiHidden/>
     <w:rsid w:val="003B461B"/>
     <w:rPr>
       <w:rFonts w:asciiTheme="majorHAnsi" w:eastAsiaTheme="majorEastAsia" w:hAnsiTheme="majorHAnsi" w:cstheme="majorBidi"/>
@@ -28434,6 +28891,128 @@
       <w:rFonts w:ascii="Tahoma" w:hAnsi="Tahoma" w:cs="Tahoma"/>
       <w:sz w:val="16"/>
       <w:szCs w:val="16"/>
+    </w:rPr>
+  </w:style>
+  <w:style w:type="paragraph" w:styleId="FootnoteText">
+    <w:name w:val="footnote text"/>
+    <w:basedOn w:val="Normal"/>
+    <w:link w:val="FootnoteTextChar"/>
+    <w:uiPriority w:val="99"/>
+    <w:semiHidden/>
+    <w:unhideWhenUsed/>
+    <w:rsid w:val="00A94C07"/>
+    <w:pPr>
+      <w:spacing w:after="0" w:line="240" w:lineRule="auto"/>
+    </w:pPr>
+    <w:rPr>
+      <w:sz w:val="20"/>
+      <w:szCs w:val="20"/>
+    </w:rPr>
+  </w:style>
+  <w:style w:type="character" w:customStyle="1" w:styleId="FootnoteTextChar">
+    <w:name w:val="Footnote Text Char"/>
+    <w:basedOn w:val="DefaultParagraphFont"/>
+    <w:link w:val="FootnoteText"/>
+    <w:uiPriority w:val="99"/>
+    <w:semiHidden/>
+    <w:rsid w:val="00A94C07"/>
+    <w:rPr>
+      <w:sz w:val="20"/>
+      <w:szCs w:val="20"/>
+    </w:rPr>
+  </w:style>
+  <w:style w:type="character" w:styleId="FootnoteReference">
+    <w:name w:val="footnote reference"/>
+    <w:basedOn w:val="DefaultParagraphFont"/>
+    <w:uiPriority w:val="99"/>
+    <w:semiHidden/>
+    <w:unhideWhenUsed/>
+    <w:rsid w:val="00A94C07"/>
+    <w:rPr>
+      <w:vertAlign w:val="superscript"/>
+    </w:rPr>
+  </w:style>
+  <w:style w:type="paragraph" w:styleId="Header">
+    <w:name w:val="header"/>
+    <w:basedOn w:val="Normal"/>
+    <w:link w:val="HeaderChar"/>
+    <w:uiPriority w:val="99"/>
+    <w:unhideWhenUsed/>
+    <w:rsid w:val="008B0224"/>
+    <w:pPr>
+      <w:tabs>
+        <w:tab w:val="center" w:pos="4513"/>
+        <w:tab w:val="right" w:pos="9026"/>
+      </w:tabs>
+      <w:spacing w:after="0" w:line="240" w:lineRule="auto"/>
+    </w:pPr>
+  </w:style>
+  <w:style w:type="character" w:customStyle="1" w:styleId="HeaderChar">
+    <w:name w:val="Header Char"/>
+    <w:basedOn w:val="DefaultParagraphFont"/>
+    <w:link w:val="Header"/>
+    <w:uiPriority w:val="99"/>
+    <w:rsid w:val="008B0224"/>
+  </w:style>
+  <w:style w:type="paragraph" w:styleId="Footer">
+    <w:name w:val="footer"/>
+    <w:basedOn w:val="Normal"/>
+    <w:link w:val="FooterChar"/>
+    <w:uiPriority w:val="99"/>
+    <w:unhideWhenUsed/>
+    <w:rsid w:val="008B0224"/>
+    <w:pPr>
+      <w:tabs>
+        <w:tab w:val="center" w:pos="4513"/>
+        <w:tab w:val="right" w:pos="9026"/>
+      </w:tabs>
+      <w:spacing w:after="0" w:line="240" w:lineRule="auto"/>
+    </w:pPr>
+  </w:style>
+  <w:style w:type="character" w:customStyle="1" w:styleId="FooterChar">
+    <w:name w:val="Footer Char"/>
+    <w:basedOn w:val="DefaultParagraphFont"/>
+    <w:link w:val="Footer"/>
+    <w:uiPriority w:val="99"/>
+    <w:rsid w:val="008B0224"/>
+  </w:style>
+  <w:style w:type="paragraph" w:styleId="EndnoteText">
+    <w:name w:val="endnote text"/>
+    <w:basedOn w:val="Normal"/>
+    <w:link w:val="EndnoteTextChar"/>
+    <w:uiPriority w:val="99"/>
+    <w:semiHidden/>
+    <w:unhideWhenUsed/>
+    <w:rsid w:val="00A57778"/>
+    <w:pPr>
+      <w:spacing w:after="0" w:line="240" w:lineRule="auto"/>
+    </w:pPr>
+    <w:rPr>
+      <w:sz w:val="20"/>
+      <w:szCs w:val="20"/>
+    </w:rPr>
+  </w:style>
+  <w:style w:type="character" w:customStyle="1" w:styleId="EndnoteTextChar">
+    <w:name w:val="Endnote Text Char"/>
+    <w:basedOn w:val="DefaultParagraphFont"/>
+    <w:link w:val="EndnoteText"/>
+    <w:uiPriority w:val="99"/>
+    <w:semiHidden/>
+    <w:rsid w:val="00A57778"/>
+    <w:rPr>
+      <w:sz w:val="20"/>
+      <w:szCs w:val="20"/>
+    </w:rPr>
+  </w:style>
+  <w:style w:type="character" w:styleId="EndnoteReference">
+    <w:name w:val="endnote reference"/>
+    <w:basedOn w:val="DefaultParagraphFont"/>
+    <w:uiPriority w:val="99"/>
+    <w:semiHidden/>
+    <w:unhideWhenUsed/>
+    <w:rsid w:val="00A57778"/>
+    <w:rPr>
+      <w:vertAlign w:val="superscript"/>
     </w:rPr>
   </w:style>
 </w:styles>
@@ -28631,7 +29210,6 @@
     <w:next w:val="Normal"/>
     <w:link w:val="Heading2Char"/>
     <w:uiPriority w:val="9"/>
-    <w:semiHidden/>
     <w:unhideWhenUsed/>
     <w:qFormat/>
     <w:rsid w:val="003B461B"/>
@@ -28660,7 +29238,6 @@
     <w:next w:val="Normal"/>
     <w:link w:val="Heading3Char"/>
     <w:uiPriority w:val="9"/>
-    <w:semiHidden/>
     <w:unhideWhenUsed/>
     <w:qFormat/>
     <w:rsid w:val="003B461B"/>
@@ -28848,7 +29425,6 @@
   <w:style w:type="character" w:default="1" w:styleId="DefaultParagraphFont">
     <w:name w:val="Default Paragraph Font"/>
     <w:uiPriority w:val="1"/>
-    <w:semiHidden/>
     <w:unhideWhenUsed/>
   </w:style>
   <w:style w:type="table" w:default="1" w:styleId="TableNormal">
@@ -28903,7 +29479,6 @@
     <w:basedOn w:val="DefaultParagraphFont"/>
     <w:link w:val="Heading2"/>
     <w:uiPriority w:val="9"/>
-    <w:semiHidden/>
     <w:rsid w:val="003B461B"/>
     <w:rPr>
       <w:rFonts w:asciiTheme="majorHAnsi" w:eastAsiaTheme="majorEastAsia" w:hAnsiTheme="majorHAnsi" w:cstheme="majorBidi"/>
@@ -28919,7 +29494,6 @@
     <w:basedOn w:val="DefaultParagraphFont"/>
     <w:link w:val="Heading3"/>
     <w:uiPriority w:val="9"/>
-    <w:semiHidden/>
     <w:rsid w:val="003B461B"/>
     <w:rPr>
       <w:rFonts w:asciiTheme="majorHAnsi" w:eastAsiaTheme="majorEastAsia" w:hAnsiTheme="majorHAnsi" w:cstheme="majorBidi"/>
@@ -29042,6 +29616,128 @@
       <w:rFonts w:ascii="Tahoma" w:hAnsi="Tahoma" w:cs="Tahoma"/>
       <w:sz w:val="16"/>
       <w:szCs w:val="16"/>
+    </w:rPr>
+  </w:style>
+  <w:style w:type="paragraph" w:styleId="FootnoteText">
+    <w:name w:val="footnote text"/>
+    <w:basedOn w:val="Normal"/>
+    <w:link w:val="FootnoteTextChar"/>
+    <w:uiPriority w:val="99"/>
+    <w:semiHidden/>
+    <w:unhideWhenUsed/>
+    <w:rsid w:val="00A94C07"/>
+    <w:pPr>
+      <w:spacing w:after="0" w:line="240" w:lineRule="auto"/>
+    </w:pPr>
+    <w:rPr>
+      <w:sz w:val="20"/>
+      <w:szCs w:val="20"/>
+    </w:rPr>
+  </w:style>
+  <w:style w:type="character" w:customStyle="1" w:styleId="FootnoteTextChar">
+    <w:name w:val="Footnote Text Char"/>
+    <w:basedOn w:val="DefaultParagraphFont"/>
+    <w:link w:val="FootnoteText"/>
+    <w:uiPriority w:val="99"/>
+    <w:semiHidden/>
+    <w:rsid w:val="00A94C07"/>
+    <w:rPr>
+      <w:sz w:val="20"/>
+      <w:szCs w:val="20"/>
+    </w:rPr>
+  </w:style>
+  <w:style w:type="character" w:styleId="FootnoteReference">
+    <w:name w:val="footnote reference"/>
+    <w:basedOn w:val="DefaultParagraphFont"/>
+    <w:uiPriority w:val="99"/>
+    <w:semiHidden/>
+    <w:unhideWhenUsed/>
+    <w:rsid w:val="00A94C07"/>
+    <w:rPr>
+      <w:vertAlign w:val="superscript"/>
+    </w:rPr>
+  </w:style>
+  <w:style w:type="paragraph" w:styleId="Header">
+    <w:name w:val="header"/>
+    <w:basedOn w:val="Normal"/>
+    <w:link w:val="HeaderChar"/>
+    <w:uiPriority w:val="99"/>
+    <w:unhideWhenUsed/>
+    <w:rsid w:val="008B0224"/>
+    <w:pPr>
+      <w:tabs>
+        <w:tab w:val="center" w:pos="4513"/>
+        <w:tab w:val="right" w:pos="9026"/>
+      </w:tabs>
+      <w:spacing w:after="0" w:line="240" w:lineRule="auto"/>
+    </w:pPr>
+  </w:style>
+  <w:style w:type="character" w:customStyle="1" w:styleId="HeaderChar">
+    <w:name w:val="Header Char"/>
+    <w:basedOn w:val="DefaultParagraphFont"/>
+    <w:link w:val="Header"/>
+    <w:uiPriority w:val="99"/>
+    <w:rsid w:val="008B0224"/>
+  </w:style>
+  <w:style w:type="paragraph" w:styleId="Footer">
+    <w:name w:val="footer"/>
+    <w:basedOn w:val="Normal"/>
+    <w:link w:val="FooterChar"/>
+    <w:uiPriority w:val="99"/>
+    <w:unhideWhenUsed/>
+    <w:rsid w:val="008B0224"/>
+    <w:pPr>
+      <w:tabs>
+        <w:tab w:val="center" w:pos="4513"/>
+        <w:tab w:val="right" w:pos="9026"/>
+      </w:tabs>
+      <w:spacing w:after="0" w:line="240" w:lineRule="auto"/>
+    </w:pPr>
+  </w:style>
+  <w:style w:type="character" w:customStyle="1" w:styleId="FooterChar">
+    <w:name w:val="Footer Char"/>
+    <w:basedOn w:val="DefaultParagraphFont"/>
+    <w:link w:val="Footer"/>
+    <w:uiPriority w:val="99"/>
+    <w:rsid w:val="008B0224"/>
+  </w:style>
+  <w:style w:type="paragraph" w:styleId="EndnoteText">
+    <w:name w:val="endnote text"/>
+    <w:basedOn w:val="Normal"/>
+    <w:link w:val="EndnoteTextChar"/>
+    <w:uiPriority w:val="99"/>
+    <w:semiHidden/>
+    <w:unhideWhenUsed/>
+    <w:rsid w:val="00A57778"/>
+    <w:pPr>
+      <w:spacing w:after="0" w:line="240" w:lineRule="auto"/>
+    </w:pPr>
+    <w:rPr>
+      <w:sz w:val="20"/>
+      <w:szCs w:val="20"/>
+    </w:rPr>
+  </w:style>
+  <w:style w:type="character" w:customStyle="1" w:styleId="EndnoteTextChar">
+    <w:name w:val="Endnote Text Char"/>
+    <w:basedOn w:val="DefaultParagraphFont"/>
+    <w:link w:val="EndnoteText"/>
+    <w:uiPriority w:val="99"/>
+    <w:semiHidden/>
+    <w:rsid w:val="00A57778"/>
+    <w:rPr>
+      <w:sz w:val="20"/>
+      <w:szCs w:val="20"/>
+    </w:rPr>
+  </w:style>
+  <w:style w:type="character" w:styleId="EndnoteReference">
+    <w:name w:val="endnote reference"/>
+    <w:basedOn w:val="DefaultParagraphFont"/>
+    <w:uiPriority w:val="99"/>
+    <w:semiHidden/>
+    <w:unhideWhenUsed/>
+    <w:rsid w:val="00A57778"/>
+    <w:rPr>
+      <w:vertAlign w:val="superscript"/>
     </w:rPr>
   </w:style>
 </w:styles>
@@ -29302,8 +29998,20 @@
   <a:extraClrSchemeLst/>
   <a:extLst>
     <a:ext uri="{05A4C25C-085E-4340-85A3-A5531E510DB2}">
-      <thm15:themeFamily xmlns="" xmlns:thm15="http://schemas.microsoft.com/office/thememl/2012/main" name="Office Theme" id="{62F939B6-93AF-4DB8-9C6B-D6C7DFDC589F}" vid="{4A3C46E8-61CC-4603-A589-7422A47A8E4A}"/>
+      <thm15:themeFamily xmlns:thm15="http://schemas.microsoft.com/office/thememl/2012/main" xmlns="" name="Office Theme" id="{62F939B6-93AF-4DB8-9C6B-D6C7DFDC589F}" vid="{4A3C46E8-61CC-4603-A589-7422A47A8E4A}"/>
     </a:ext>
   </a:extLst>
 </a:theme>
+</file>
+
+<file path=customXml/item1.xml><?xml version="1.0" encoding="utf-8"?>
+<b:Sources xmlns:b="http://schemas.openxmlformats.org/officeDocument/2006/bibliography" xmlns="http://schemas.openxmlformats.org/officeDocument/2006/bibliography" SelectedStyle="\APA.XSL" StyleName="APA"/>
+</file>
+
+<file path=customXml/itemProps1.xml><?xml version="1.0" encoding="utf-8"?>
+<ds:datastoreItem xmlns:ds="http://schemas.openxmlformats.org/officeDocument/2006/customXml" ds:itemID="{FBC9E894-9595-4663-A99B-BFA9ABB4F839}">
+  <ds:schemaRefs>
+    <ds:schemaRef ds:uri="http://schemas.openxmlformats.org/officeDocument/2006/bibliography"/>
+  </ds:schemaRefs>
+</ds:datastoreItem>
 </file>
</xml_diff>

<commit_message>
tinggal print bab 2 yg di ubah footnote sama bab 3 halaman 5 yg use case sisa nya ambil yg kmrn gak di coret. sm print cover jg
</commit_message>
<xml_diff>
--- a/KP/Bab II.docx
+++ b/KP/Bab II.docx
@@ -1708,7 +1708,7 @@
           <w:lang w:eastAsia="id-ID"/>
         </w:rPr>
         <w:drawing>
-          <wp:inline distT="0" distB="0" distL="0" distR="0" wp14:anchorId="5265438D" wp14:editId="11DD54D6">
+          <wp:inline distT="0" distB="0" distL="0" distR="0" wp14:anchorId="796B8B7B" wp14:editId="2DD2EAAA">
             <wp:extent cx="8857070" cy="3993931"/>
             <wp:effectExtent l="0" t="0" r="1270" b="6985"/>
             <wp:docPr id="6" name="Picture 6" descr="D:\Kuliah\Kuliah\Semester 7\Kerja Praktek\Struktur organisasi.png"/>
@@ -3641,17 +3641,45 @@
           <w:szCs w:val="24"/>
           <w:lang w:val="en-US"/>
         </w:rPr>
-        <w:t>dikenal sebagai Open Handset Distribution (OHD)</w:t>
-      </w:r>
-      <w:r>
-        <w:rPr>
-          <w:rStyle w:val="FootnoteReference"/>
-          <w:rFonts w:ascii="Times New Roman" w:hAnsi="Times New Roman" w:cs="Times New Roman"/>
-          <w:sz w:val="24"/>
-          <w:szCs w:val="24"/>
-          <w:lang w:val="en-US"/>
-        </w:rPr>
-        <w:footnoteReference w:id="1"/>
+        <w:t>dikenal sebagai Open Handset Distribution (OHD</w:t>
+      </w:r>
+      <w:proofErr w:type="gramStart"/>
+      <w:r>
+        <w:rPr>
+          <w:rFonts w:ascii="Times New Roman" w:hAnsi="Times New Roman" w:cs="Times New Roman"/>
+          <w:sz w:val="24"/>
+          <w:szCs w:val="24"/>
+          <w:lang w:val="en-US"/>
+        </w:rPr>
+        <w:t>)</w:t>
+      </w:r>
+      <w:r>
+        <w:rPr>
+          <w:rFonts w:ascii="Times New Roman" w:hAnsi="Times New Roman" w:cs="Times New Roman"/>
+          <w:sz w:val="16"/>
+          <w:szCs w:val="16"/>
+          <w:lang w:val="en-US"/>
+        </w:rPr>
+        <w:t>[</w:t>
+      </w:r>
+      <w:proofErr w:type="gramEnd"/>
+      <w:r>
+        <w:rPr>
+          <w:rFonts w:ascii="Times New Roman" w:hAnsi="Times New Roman" w:cs="Times New Roman"/>
+          <w:sz w:val="16"/>
+          <w:szCs w:val="16"/>
+          <w:lang w:val="en-US"/>
+        </w:rPr>
+        <w:t>1]</w:t>
+      </w:r>
+      <w:r>
+        <w:rPr>
+          <w:rFonts w:ascii="Times New Roman" w:hAnsi="Times New Roman" w:cs="Times New Roman"/>
+          <w:sz w:val="16"/>
+          <w:szCs w:val="16"/>
+          <w:lang w:val="en-US"/>
+        </w:rPr>
+        <w:t>.</w:t>
       </w:r>
     </w:p>
     <w:p>
@@ -4470,13 +4498,12 @@
       </w:r>
       <w:r>
         <w:rPr>
-          <w:rStyle w:val="FootnoteReference"/>
-          <w:rFonts w:ascii="Times New Roman" w:hAnsi="Times New Roman" w:cs="Times New Roman"/>
-          <w:sz w:val="24"/>
-          <w:szCs w:val="24"/>
-          <w:lang w:val="en-US"/>
-        </w:rPr>
-        <w:footnoteReference w:id="2"/>
+          <w:rFonts w:ascii="Times New Roman" w:hAnsi="Times New Roman" w:cs="Times New Roman"/>
+          <w:sz w:val="16"/>
+          <w:szCs w:val="16"/>
+          <w:lang w:val="en-US"/>
+        </w:rPr>
+        <w:t>[2]</w:t>
       </w:r>
       <w:r>
         <w:rPr>
@@ -6460,17 +6487,36 @@
           <w:szCs w:val="24"/>
           <w:lang w:val="en-US"/>
         </w:rPr>
-        <w:t>dan mengatur alur proses aplikasi.</w:t>
-      </w:r>
-      <w:r>
-        <w:rPr>
-          <w:rStyle w:val="FootnoteReference"/>
-          <w:rFonts w:ascii="Times New Roman" w:hAnsi="Times New Roman" w:cs="Times New Roman"/>
-          <w:sz w:val="24"/>
-          <w:szCs w:val="24"/>
-          <w:lang w:val="en-US"/>
-        </w:rPr>
-        <w:footnoteReference w:id="3"/>
+        <w:t>dan mengatur alur proses aplikasi</w:t>
+      </w:r>
+      <w:proofErr w:type="gramStart"/>
+      <w:r>
+        <w:rPr>
+          <w:rFonts w:ascii="Times New Roman" w:hAnsi="Times New Roman" w:cs="Times New Roman"/>
+          <w:sz w:val="24"/>
+          <w:szCs w:val="24"/>
+          <w:lang w:val="en-US"/>
+        </w:rPr>
+        <w:t>.</w:t>
+      </w:r>
+      <w:r>
+        <w:rPr>
+          <w:rFonts w:ascii="Times New Roman" w:hAnsi="Times New Roman" w:cs="Times New Roman"/>
+          <w:sz w:val="16"/>
+          <w:szCs w:val="16"/>
+          <w:lang w:val="en-US"/>
+        </w:rPr>
+        <w:t>[</w:t>
+      </w:r>
+      <w:proofErr w:type="gramEnd"/>
+      <w:r>
+        <w:rPr>
+          <w:rFonts w:ascii="Times New Roman" w:hAnsi="Times New Roman" w:cs="Times New Roman"/>
+          <w:sz w:val="16"/>
+          <w:szCs w:val="16"/>
+          <w:lang w:val="en-US"/>
+        </w:rPr>
+        <w:t>1]</w:t>
       </w:r>
     </w:p>
     <w:p>
@@ -6532,7 +6578,7 @@
           <w:lang w:eastAsia="id-ID"/>
         </w:rPr>
         <w:drawing>
-          <wp:inline distT="0" distB="0" distL="0" distR="0" wp14:anchorId="730C5CB2" wp14:editId="3C4D1964">
+          <wp:inline distT="0" distB="0" distL="0" distR="0" wp14:anchorId="0F8154B3" wp14:editId="6F9B21CE">
             <wp:extent cx="5731510" cy="4094775"/>
             <wp:effectExtent l="0" t="0" r="2540" b="1270"/>
             <wp:docPr id="2" name="Picture 2"/>
@@ -6916,17 +6962,7 @@
           <w:szCs w:val="24"/>
           <w:lang w:val="en-US"/>
         </w:rPr>
-        <w:t xml:space="preserve"> </w:t>
-      </w:r>
-      <w:proofErr w:type="gramStart"/>
-      <w:r>
-        <w:rPr>
-          <w:rFonts w:ascii="Times New Roman" w:hAnsi="Times New Roman" w:cs="Times New Roman"/>
-          <w:sz w:val="24"/>
-          <w:szCs w:val="24"/>
-          <w:lang w:val="en-US"/>
-        </w:rPr>
-        <w:t xml:space="preserve">Kernel linux menyediakan driver layar, kamera, </w:t>
+        <w:t xml:space="preserve"> Kernel linux menyediakan driver layar, kamera, </w:t>
       </w:r>
       <w:r>
         <w:rPr>
@@ -7013,9 +7049,37 @@
           <w:szCs w:val="24"/>
           <w:lang w:val="en-US"/>
         </w:rPr>
-        <w:t>aplikasi dan lubang keamanan.</w:t>
-      </w:r>
-      <w:proofErr w:type="gramEnd"/>
+        <w:t>aplikasi dan lubang keamanan</w:t>
+      </w:r>
+      <w:r>
+        <w:rPr>
+          <w:rFonts w:ascii="Times New Roman" w:hAnsi="Times New Roman" w:cs="Times New Roman"/>
+          <w:sz w:val="16"/>
+          <w:szCs w:val="16"/>
+          <w:lang w:val="en-US"/>
+        </w:rPr>
+        <w:t>[3</w:t>
+      </w:r>
+      <w:bookmarkStart w:id="0" w:name="_GoBack"/>
+      <w:bookmarkEnd w:id="0"/>
+      <w:r>
+        <w:rPr>
+          <w:rFonts w:ascii="Times New Roman" w:hAnsi="Times New Roman" w:cs="Times New Roman"/>
+          <w:sz w:val="16"/>
+          <w:szCs w:val="16"/>
+          <w:lang w:val="en-US"/>
+        </w:rPr>
+        <w:t>]</w:t>
+      </w:r>
+      <w:r>
+        <w:rPr>
+          <w:rFonts w:ascii="Times New Roman" w:hAnsi="Times New Roman" w:cs="Times New Roman"/>
+          <w:sz w:val="24"/>
+          <w:szCs w:val="24"/>
+          <w:lang w:val="en-US"/>
+        </w:rPr>
+        <w:t>.</w:t>
+      </w:r>
     </w:p>
     <w:p>
       <w:pPr>
@@ -7603,7 +7667,34 @@
           <w:szCs w:val="24"/>
           <w:lang w:val="en-US"/>
         </w:rPr>
-        <w:t>(NDK).</w:t>
+        <w:t>(NDK)</w:t>
+      </w:r>
+      <w:r>
+        <w:rPr>
+          <w:rFonts w:ascii="Times New Roman" w:hAnsi="Times New Roman" w:cs="Times New Roman"/>
+          <w:sz w:val="16"/>
+          <w:szCs w:val="16"/>
+          <w:lang w:val="en-US"/>
+        </w:rPr>
+        <w:t xml:space="preserve"> </w:t>
+      </w:r>
+      <w:r>
+        <w:rPr>
+          <w:rFonts w:ascii="Times New Roman" w:hAnsi="Times New Roman" w:cs="Times New Roman"/>
+          <w:sz w:val="16"/>
+          <w:szCs w:val="16"/>
+          <w:lang w:val="en-US"/>
+        </w:rPr>
+        <w:t>[1]</w:t>
+      </w:r>
+      <w:r>
+        <w:rPr>
+          <w:rFonts w:ascii="Times New Roman" w:hAnsi="Times New Roman" w:cs="Times New Roman"/>
+          <w:sz w:val="24"/>
+          <w:szCs w:val="24"/>
+          <w:lang w:val="en-US"/>
+        </w:rPr>
+        <w:t>.</w:t>
       </w:r>
       <w:proofErr w:type="gramEnd"/>
     </w:p>
@@ -14291,7 +14382,7 @@
           <w:lang w:eastAsia="id-ID"/>
         </w:rPr>
         <w:drawing>
-          <wp:inline distT="0" distB="0" distL="0" distR="0" wp14:anchorId="74D3ED90" wp14:editId="014D9E29">
+          <wp:inline distT="0" distB="0" distL="0" distR="0" wp14:anchorId="2D6CC051" wp14:editId="401AAD3B">
             <wp:extent cx="3689350" cy="4908550"/>
             <wp:effectExtent l="0" t="0" r="6350" b="6350"/>
             <wp:docPr id="3" name="Picture 3"/>
@@ -18506,13 +18597,21 @@
       </w:r>
       <w:r>
         <w:rPr>
-          <w:rStyle w:val="FootnoteReference"/>
-          <w:rFonts w:ascii="Times New Roman" w:hAnsi="Times New Roman" w:cs="Times New Roman"/>
-          <w:sz w:val="24"/>
-          <w:szCs w:val="24"/>
-          <w:lang w:val="en-US"/>
-        </w:rPr>
-        <w:footnoteReference w:id="4"/>
+          <w:rFonts w:ascii="Times New Roman" w:hAnsi="Times New Roman" w:cs="Times New Roman"/>
+          <w:sz w:val="16"/>
+          <w:szCs w:val="16"/>
+          <w:lang w:val="en-US"/>
+        </w:rPr>
+        <w:t>[4</w:t>
+      </w:r>
+      <w:r>
+        <w:rPr>
+          <w:rFonts w:ascii="Times New Roman" w:hAnsi="Times New Roman" w:cs="Times New Roman"/>
+          <w:sz w:val="16"/>
+          <w:szCs w:val="16"/>
+          <w:lang w:val="en-US"/>
+        </w:rPr>
+        <w:t>]</w:t>
       </w:r>
     </w:p>
     <w:p>
@@ -24470,7 +24569,72 @@
           <w:szCs w:val="24"/>
           <w:lang w:val="en-US"/>
         </w:rPr>
-        <w:t xml:space="preserve">biasanya SDK terdiri dari kumpulan tools yang dibutuhkan. </w:t>
+        <w:t>biasanya SDK terdiri dari kumpulan tools yang dibutuhkan. Misalnya bahasa</w:t>
+      </w:r>
+      <w:r>
+        <w:rPr>
+          <w:rFonts w:ascii="Times New Roman" w:hAnsi="Times New Roman" w:cs="Times New Roman"/>
+          <w:sz w:val="24"/>
+          <w:szCs w:val="24"/>
+          <w:lang w:val="en-US"/>
+        </w:rPr>
+        <w:t xml:space="preserve"> </w:t>
+      </w:r>
+      <w:r>
+        <w:rPr>
+          <w:rFonts w:ascii="Times New Roman" w:hAnsi="Times New Roman" w:cs="Times New Roman"/>
+          <w:sz w:val="24"/>
+          <w:szCs w:val="24"/>
+          <w:lang w:val="en-US"/>
+        </w:rPr>
+        <w:t xml:space="preserve">pemrograman java, mempunyai SDK yang berisi suatu </w:t>
+      </w:r>
+      <w:r>
+        <w:rPr>
+          <w:rFonts w:ascii="Times New Roman" w:hAnsi="Times New Roman" w:cs="Times New Roman"/>
+          <w:i/>
+          <w:iCs/>
+          <w:sz w:val="24"/>
+          <w:szCs w:val="24"/>
+          <w:lang w:val="en-US"/>
+        </w:rPr>
+        <w:t xml:space="preserve">library </w:t>
+      </w:r>
+      <w:r>
+        <w:rPr>
+          <w:rFonts w:ascii="Times New Roman" w:hAnsi="Times New Roman" w:cs="Times New Roman"/>
+          <w:sz w:val="24"/>
+          <w:szCs w:val="24"/>
+          <w:lang w:val="en-US"/>
+        </w:rPr>
+        <w:t>yang dapat digunakan</w:t>
+      </w:r>
+      <w:r>
+        <w:rPr>
+          <w:rFonts w:ascii="Times New Roman" w:hAnsi="Times New Roman" w:cs="Times New Roman"/>
+          <w:sz w:val="24"/>
+          <w:szCs w:val="24"/>
+          <w:lang w:val="en-US"/>
+        </w:rPr>
+        <w:t xml:space="preserve"> </w:t>
+      </w:r>
+      <w:r>
+        <w:rPr>
+          <w:rFonts w:ascii="Times New Roman" w:hAnsi="Times New Roman" w:cs="Times New Roman"/>
+          <w:sz w:val="24"/>
+          <w:szCs w:val="24"/>
+          <w:lang w:val="en-US"/>
+        </w:rPr>
+        <w:t>untuk membua</w:t>
+      </w:r>
+      <w:r>
+        <w:rPr>
+          <w:rFonts w:ascii="Times New Roman" w:hAnsi="Times New Roman" w:cs="Times New Roman"/>
+          <w:sz w:val="24"/>
+          <w:szCs w:val="24"/>
+          <w:lang w:val="en-US"/>
+        </w:rPr>
+        <w:t xml:space="preserve">t suatu aplikasi berbasis </w:t>
       </w:r>
       <w:proofErr w:type="gramStart"/>
       <w:r>
@@ -24480,74 +24644,45 @@
           <w:szCs w:val="24"/>
           <w:lang w:val="en-US"/>
         </w:rPr>
-        <w:t>Misalnya bahasa</w:t>
-      </w:r>
-      <w:r>
-        <w:rPr>
-          <w:rFonts w:ascii="Times New Roman" w:hAnsi="Times New Roman" w:cs="Times New Roman"/>
-          <w:sz w:val="24"/>
-          <w:szCs w:val="24"/>
-          <w:lang w:val="en-US"/>
-        </w:rPr>
-        <w:t xml:space="preserve"> </w:t>
-      </w:r>
-      <w:r>
-        <w:rPr>
-          <w:rFonts w:ascii="Times New Roman" w:hAnsi="Times New Roman" w:cs="Times New Roman"/>
-          <w:sz w:val="24"/>
-          <w:szCs w:val="24"/>
-          <w:lang w:val="en-US"/>
-        </w:rPr>
-        <w:t xml:space="preserve">pemrograman java, mempunyai SDK yang berisi suatu </w:t>
-      </w:r>
-      <w:r>
-        <w:rPr>
-          <w:rFonts w:ascii="Times New Roman" w:hAnsi="Times New Roman" w:cs="Times New Roman"/>
-          <w:i/>
-          <w:iCs/>
-          <w:sz w:val="24"/>
-          <w:szCs w:val="24"/>
-          <w:lang w:val="en-US"/>
-        </w:rPr>
-        <w:t xml:space="preserve">library </w:t>
-      </w:r>
-      <w:r>
-        <w:rPr>
-          <w:rFonts w:ascii="Times New Roman" w:hAnsi="Times New Roman" w:cs="Times New Roman"/>
-          <w:sz w:val="24"/>
-          <w:szCs w:val="24"/>
-          <w:lang w:val="en-US"/>
-        </w:rPr>
-        <w:t>yang dapat digunakan</w:t>
-      </w:r>
-      <w:r>
-        <w:rPr>
-          <w:rFonts w:ascii="Times New Roman" w:hAnsi="Times New Roman" w:cs="Times New Roman"/>
-          <w:sz w:val="24"/>
-          <w:szCs w:val="24"/>
-          <w:lang w:val="en-US"/>
-        </w:rPr>
-        <w:t xml:space="preserve"> </w:t>
-      </w:r>
-      <w:r>
-        <w:rPr>
-          <w:rFonts w:ascii="Times New Roman" w:hAnsi="Times New Roman" w:cs="Times New Roman"/>
-          <w:sz w:val="24"/>
-          <w:szCs w:val="24"/>
-          <w:lang w:val="en-US"/>
-        </w:rPr>
-        <w:t>untuk membua</w:t>
-      </w:r>
-      <w:r>
-        <w:rPr>
-          <w:rFonts w:ascii="Times New Roman" w:hAnsi="Times New Roman" w:cs="Times New Roman"/>
-          <w:sz w:val="24"/>
-          <w:szCs w:val="24"/>
-          <w:lang w:val="en-US"/>
-        </w:rPr>
-        <w:t>t suatu aplikasi berbasis java.</w:t>
+        <w:t>java</w:t>
+      </w:r>
+      <w:r>
+        <w:rPr>
+          <w:rFonts w:ascii="Times New Roman" w:hAnsi="Times New Roman" w:cs="Times New Roman"/>
+          <w:sz w:val="16"/>
+          <w:szCs w:val="16"/>
+          <w:lang w:val="en-US"/>
+        </w:rPr>
+        <w:t>[</w:t>
       </w:r>
       <w:proofErr w:type="gramEnd"/>
+      <w:r>
+        <w:rPr>
+          <w:rFonts w:ascii="Times New Roman" w:hAnsi="Times New Roman" w:cs="Times New Roman"/>
+          <w:sz w:val="16"/>
+          <w:szCs w:val="16"/>
+          <w:lang w:val="en-US"/>
+        </w:rPr>
+        <w:t>5</w:t>
+      </w:r>
+      <w:r>
+        <w:rPr>
+          <w:rFonts w:ascii="Times New Roman" w:hAnsi="Times New Roman" w:cs="Times New Roman"/>
+          <w:sz w:val="16"/>
+          <w:szCs w:val="16"/>
+          <w:lang w:val="en-US"/>
+        </w:rPr>
+        <w:t>]</w:t>
+      </w:r>
+      <w:r>
+        <w:rPr>
+          <w:rFonts w:ascii="Times New Roman" w:hAnsi="Times New Roman" w:cs="Times New Roman"/>
+          <w:sz w:val="24"/>
+          <w:szCs w:val="24"/>
+          <w:lang w:val="en-US"/>
+        </w:rPr>
+        <w:t>.</w:t>
+      </w:r>
     </w:p>
     <w:p>
       <w:pPr>
@@ -24762,7 +24897,63 @@
           <w:szCs w:val="24"/>
           <w:lang w:val="en-US"/>
         </w:rPr>
-        <w:t xml:space="preserve">bundling, debuggers, development libraries dan lain sebagainya. </w:t>
+        <w:t>bundling, debuggers, development libraries dan lain sebagainya. Perbedaan JDK</w:t>
+      </w:r>
+      <w:r>
+        <w:rPr>
+          <w:rFonts w:ascii="Times New Roman" w:hAnsi="Times New Roman" w:cs="Times New Roman"/>
+          <w:sz w:val="24"/>
+          <w:szCs w:val="24"/>
+          <w:lang w:val="en-US"/>
+        </w:rPr>
+        <w:t xml:space="preserve"> </w:t>
+      </w:r>
+      <w:r>
+        <w:rPr>
+          <w:rFonts w:ascii="Times New Roman" w:hAnsi="Times New Roman" w:cs="Times New Roman"/>
+          <w:sz w:val="24"/>
+          <w:szCs w:val="24"/>
+          <w:lang w:val="en-US"/>
+        </w:rPr>
+        <w:t xml:space="preserve">dengan SDK </w:t>
+      </w:r>
+      <w:r>
+        <w:rPr>
+          <w:rFonts w:ascii="Times New Roman" w:hAnsi="Times New Roman" w:cs="Times New Roman"/>
+          <w:i/>
+          <w:iCs/>
+          <w:sz w:val="24"/>
+          <w:szCs w:val="24"/>
+          <w:lang w:val="en-US"/>
+        </w:rPr>
+        <w:t xml:space="preserve">(Software Development Kit) </w:t>
+      </w:r>
+      <w:r>
+        <w:rPr>
+          <w:rFonts w:ascii="Times New Roman" w:hAnsi="Times New Roman" w:cs="Times New Roman"/>
+          <w:sz w:val="24"/>
+          <w:szCs w:val="24"/>
+          <w:lang w:val="en-US"/>
+        </w:rPr>
+        <w:t>yaitu JDK adalah sebuah SDK tetapi</w:t>
+      </w:r>
+      <w:r>
+        <w:rPr>
+          <w:rFonts w:ascii="Times New Roman" w:hAnsi="Times New Roman" w:cs="Times New Roman"/>
+          <w:sz w:val="24"/>
+          <w:szCs w:val="24"/>
+          <w:lang w:val="en-US"/>
+        </w:rPr>
+        <w:t xml:space="preserve"> </w:t>
+      </w:r>
+      <w:r>
+        <w:rPr>
+          <w:rFonts w:ascii="Times New Roman" w:hAnsi="Times New Roman" w:cs="Times New Roman"/>
+          <w:sz w:val="24"/>
+          <w:szCs w:val="24"/>
+          <w:lang w:val="en-US"/>
+        </w:rPr>
+        <w:t xml:space="preserve">sebuah SDK tidak harus menjadi sebuah </w:t>
       </w:r>
       <w:proofErr w:type="gramStart"/>
       <w:r>
@@ -24772,65 +24963,45 @@
           <w:szCs w:val="24"/>
           <w:lang w:val="en-US"/>
         </w:rPr>
-        <w:t>Perbedaan JDK</w:t>
-      </w:r>
-      <w:r>
-        <w:rPr>
-          <w:rFonts w:ascii="Times New Roman" w:hAnsi="Times New Roman" w:cs="Times New Roman"/>
-          <w:sz w:val="24"/>
-          <w:szCs w:val="24"/>
-          <w:lang w:val="en-US"/>
-        </w:rPr>
-        <w:t xml:space="preserve"> </w:t>
-      </w:r>
-      <w:r>
-        <w:rPr>
-          <w:rFonts w:ascii="Times New Roman" w:hAnsi="Times New Roman" w:cs="Times New Roman"/>
-          <w:sz w:val="24"/>
-          <w:szCs w:val="24"/>
-          <w:lang w:val="en-US"/>
-        </w:rPr>
-        <w:t xml:space="preserve">dengan SDK </w:t>
-      </w:r>
-      <w:r>
-        <w:rPr>
-          <w:rFonts w:ascii="Times New Roman" w:hAnsi="Times New Roman" w:cs="Times New Roman"/>
-          <w:i/>
-          <w:iCs/>
-          <w:sz w:val="24"/>
-          <w:szCs w:val="24"/>
-          <w:lang w:val="en-US"/>
-        </w:rPr>
-        <w:t xml:space="preserve">(Software Development Kit) </w:t>
-      </w:r>
-      <w:r>
-        <w:rPr>
-          <w:rFonts w:ascii="Times New Roman" w:hAnsi="Times New Roman" w:cs="Times New Roman"/>
-          <w:sz w:val="24"/>
-          <w:szCs w:val="24"/>
-          <w:lang w:val="en-US"/>
-        </w:rPr>
-        <w:t>yaitu JDK adalah sebuah SDK tetapi</w:t>
-      </w:r>
-      <w:r>
-        <w:rPr>
-          <w:rFonts w:ascii="Times New Roman" w:hAnsi="Times New Roman" w:cs="Times New Roman"/>
-          <w:sz w:val="24"/>
-          <w:szCs w:val="24"/>
-          <w:lang w:val="en-US"/>
-        </w:rPr>
-        <w:t xml:space="preserve"> </w:t>
-      </w:r>
-      <w:r>
-        <w:rPr>
-          <w:rFonts w:ascii="Times New Roman" w:hAnsi="Times New Roman" w:cs="Times New Roman"/>
-          <w:sz w:val="24"/>
-          <w:szCs w:val="24"/>
-          <w:lang w:val="en-US"/>
-        </w:rPr>
-        <w:t>sebuah SDK tidak harus menjadi sebuah JDK.</w:t>
+        <w:t>JDK</w:t>
+      </w:r>
+      <w:r>
+        <w:rPr>
+          <w:rFonts w:ascii="Times New Roman" w:hAnsi="Times New Roman" w:cs="Times New Roman"/>
+          <w:sz w:val="16"/>
+          <w:szCs w:val="16"/>
+          <w:lang w:val="en-US"/>
+        </w:rPr>
+        <w:t>[</w:t>
       </w:r>
       <w:proofErr w:type="gramEnd"/>
+      <w:r>
+        <w:rPr>
+          <w:rFonts w:ascii="Times New Roman" w:hAnsi="Times New Roman" w:cs="Times New Roman"/>
+          <w:sz w:val="16"/>
+          <w:szCs w:val="16"/>
+          <w:lang w:val="en-US"/>
+        </w:rPr>
+        <w:t>5</w:t>
+      </w:r>
+      <w:r>
+        <w:rPr>
+          <w:rFonts w:ascii="Times New Roman" w:hAnsi="Times New Roman" w:cs="Times New Roman"/>
+          <w:sz w:val="16"/>
+          <w:szCs w:val="16"/>
+          <w:lang w:val="en-US"/>
+        </w:rPr>
+        <w:t>]</w:t>
+      </w:r>
+      <w:r>
+        <w:rPr>
+          <w:rFonts w:ascii="Times New Roman" w:hAnsi="Times New Roman" w:cs="Times New Roman"/>
+          <w:sz w:val="24"/>
+          <w:szCs w:val="24"/>
+          <w:lang w:val="en-US"/>
+        </w:rPr>
+        <w:t>.</w:t>
+      </w:r>
     </w:p>
     <w:p>
       <w:pPr>
@@ -25295,7 +25466,25 @@
           <w:szCs w:val="24"/>
           <w:lang w:val="en-US"/>
         </w:rPr>
-        <w:t xml:space="preserve">. </w:t>
+        <w:t>. Selain itu ADT memberikan dorongan luar biasa dalam</w:t>
+      </w:r>
+      <w:r>
+        <w:rPr>
+          <w:rFonts w:ascii="Times New Roman" w:hAnsi="Times New Roman" w:cs="Times New Roman"/>
+          <w:sz w:val="24"/>
+          <w:szCs w:val="24"/>
+          <w:lang w:val="en-US"/>
+        </w:rPr>
+        <w:t xml:space="preserve"> </w:t>
+      </w:r>
+      <w:r>
+        <w:rPr>
+          <w:rFonts w:ascii="Times New Roman" w:hAnsi="Times New Roman" w:cs="Times New Roman"/>
+          <w:sz w:val="24"/>
+          <w:szCs w:val="24"/>
+          <w:lang w:val="en-US"/>
+        </w:rPr>
+        <w:t xml:space="preserve">mengembangkan aplikasi </w:t>
       </w:r>
       <w:proofErr w:type="gramStart"/>
       <w:r>
@@ -25305,27 +25494,45 @@
           <w:szCs w:val="24"/>
           <w:lang w:val="en-US"/>
         </w:rPr>
-        <w:t>Selain itu ADT memberikan dorongan luar biasa dalam</w:t>
-      </w:r>
-      <w:r>
-        <w:rPr>
-          <w:rFonts w:ascii="Times New Roman" w:hAnsi="Times New Roman" w:cs="Times New Roman"/>
-          <w:sz w:val="24"/>
-          <w:szCs w:val="24"/>
-          <w:lang w:val="en-US"/>
-        </w:rPr>
-        <w:t xml:space="preserve"> </w:t>
-      </w:r>
-      <w:r>
-        <w:rPr>
-          <w:rFonts w:ascii="Times New Roman" w:hAnsi="Times New Roman" w:cs="Times New Roman"/>
-          <w:sz w:val="24"/>
-          <w:szCs w:val="24"/>
-          <w:lang w:val="en-US"/>
-        </w:rPr>
-        <w:t>mengembangkan aplikasi Android.</w:t>
+        <w:t>Android</w:t>
+      </w:r>
+      <w:r>
+        <w:rPr>
+          <w:rFonts w:ascii="Times New Roman" w:hAnsi="Times New Roman" w:cs="Times New Roman"/>
+          <w:sz w:val="16"/>
+          <w:szCs w:val="16"/>
+          <w:lang w:val="en-US"/>
+        </w:rPr>
+        <w:t>[</w:t>
       </w:r>
       <w:proofErr w:type="gramEnd"/>
+      <w:r>
+        <w:rPr>
+          <w:rFonts w:ascii="Times New Roman" w:hAnsi="Times New Roman" w:cs="Times New Roman"/>
+          <w:sz w:val="16"/>
+          <w:szCs w:val="16"/>
+          <w:lang w:val="en-US"/>
+        </w:rPr>
+        <w:t>5</w:t>
+      </w:r>
+      <w:r>
+        <w:rPr>
+          <w:rFonts w:ascii="Times New Roman" w:hAnsi="Times New Roman" w:cs="Times New Roman"/>
+          <w:sz w:val="16"/>
+          <w:szCs w:val="16"/>
+          <w:lang w:val="en-US"/>
+        </w:rPr>
+        <w:t>]</w:t>
+      </w:r>
+      <w:r>
+        <w:rPr>
+          <w:rFonts w:ascii="Times New Roman" w:hAnsi="Times New Roman" w:cs="Times New Roman"/>
+          <w:sz w:val="24"/>
+          <w:szCs w:val="24"/>
+          <w:lang w:val="en-US"/>
+        </w:rPr>
+        <w:t>.</w:t>
+      </w:r>
       <w:r>
         <w:rPr>
           <w:rFonts w:ascii="Times New Roman" w:hAnsi="Times New Roman" w:cs="Times New Roman"/>
@@ -25392,111 +25599,6 @@
       <w:r>
         <w:continuationSeparator/>
       </w:r>
-    </w:p>
-  </w:footnote>
-  <w:footnote w:id="1">
-    <w:p>
-      <w:pPr>
-        <w:pStyle w:val="FootnoteText"/>
-        <w:rPr>
-          <w:lang w:val="en-US"/>
-        </w:rPr>
-      </w:pPr>
-      <w:r>
-        <w:rPr>
-          <w:rStyle w:val="FootnoteReference"/>
-        </w:rPr>
-        <w:footnoteRef/>
-      </w:r>
-      <w:r>
-        <w:t xml:space="preserve"> </w:t>
-      </w:r>
-      <w:r>
-        <w:t>[Rick Rogers, John Lombardo, Zigurd Mednieks, and Blake Meike.2009].</w:t>
-      </w:r>
-    </w:p>
-  </w:footnote>
-  <w:footnote w:id="2">
-    <w:p>
-      <w:pPr>
-        <w:pStyle w:val="FootnoteText"/>
-        <w:rPr>
-          <w:lang w:val="en-US"/>
-        </w:rPr>
-      </w:pPr>
-      <w:r>
-        <w:rPr>
-          <w:rStyle w:val="FootnoteReference"/>
-        </w:rPr>
-        <w:footnoteRef/>
-      </w:r>
-      <w:r>
-        <w:t xml:space="preserve"> </w:t>
-      </w:r>
-      <w:r>
-        <w:t>Que Publishing</w:t>
-      </w:r>
-      <w:r>
-        <w:rPr>
-          <w:lang w:val="en-US"/>
-        </w:rPr>
-        <w:t>.2009</w:t>
-      </w:r>
-    </w:p>
-  </w:footnote>
-  <w:footnote w:id="3">
-    <w:p>
-      <w:pPr>
-        <w:pStyle w:val="FootnoteText"/>
-        <w:rPr>
-          <w:lang w:val="en-US"/>
-        </w:rPr>
-      </w:pPr>
-      <w:r>
-        <w:rPr>
-          <w:rStyle w:val="FootnoteReference"/>
-        </w:rPr>
-        <w:footnoteRef/>
-      </w:r>
-      <w:r>
-        <w:t xml:space="preserve"> </w:t>
-      </w:r>
-      <w:r>
-        <w:t>Ed Burnette.</w:t>
-      </w:r>
-      <w:r>
-        <w:rPr>
-          <w:lang w:val="en-US"/>
-        </w:rPr>
-        <w:t>2008</w:t>
-      </w:r>
-    </w:p>
-  </w:footnote>
-  <w:footnote w:id="4">
-    <w:p>
-      <w:pPr>
-        <w:pStyle w:val="FootnoteText"/>
-        <w:rPr>
-          <w:lang w:val="en-US"/>
-        </w:rPr>
-      </w:pPr>
-      <w:r>
-        <w:rPr>
-          <w:rStyle w:val="FootnoteReference"/>
-        </w:rPr>
-        <w:footnoteRef/>
-      </w:r>
-      <w:r>
-        <w:t xml:space="preserve"> </w:t>
-      </w:r>
-      <w:r>
-        <w:rPr>
-          <w:lang w:val="en-US"/>
-        </w:rPr>
-        <w:t>Eko Kurniawan Khanedy.2011</w:t>
-      </w:r>
-      <w:bookmarkStart w:id="0" w:name="_GoBack"/>
-      <w:bookmarkEnd w:id="0"/>
     </w:p>
   </w:footnote>
 </w:footnotes>
@@ -28700,6 +28802,7 @@
   <w:style w:type="character" w:default="1" w:styleId="DefaultParagraphFont">
     <w:name w:val="Default Paragraph Font"/>
     <w:uiPriority w:val="1"/>
+    <w:semiHidden/>
     <w:unhideWhenUsed/>
   </w:style>
   <w:style w:type="table" w:default="1" w:styleId="TableNormal">
@@ -29425,6 +29528,7 @@
   <w:style w:type="character" w:default="1" w:styleId="DefaultParagraphFont">
     <w:name w:val="Default Paragraph Font"/>
     <w:uiPriority w:val="1"/>
+    <w:semiHidden/>
     <w:unhideWhenUsed/>
   </w:style>
   <w:style w:type="table" w:default="1" w:styleId="TableNormal">
@@ -29998,7 +30102,7 @@
   <a:extraClrSchemeLst/>
   <a:extLst>
     <a:ext uri="{05A4C25C-085E-4340-85A3-A5531E510DB2}">
-      <thm15:themeFamily xmlns:thm15="http://schemas.microsoft.com/office/thememl/2012/main" xmlns="" name="Office Theme" id="{62F939B6-93AF-4DB8-9C6B-D6C7DFDC589F}" vid="{4A3C46E8-61CC-4603-A589-7422A47A8E4A}"/>
+      <thm15:themeFamily xmlns="" xmlns:thm15="http://schemas.microsoft.com/office/thememl/2012/main" name="Office Theme" id="{62F939B6-93AF-4DB8-9C6B-D6C7DFDC589F}" vid="{4A3C46E8-61CC-4603-A589-7422A47A8E4A}"/>
     </a:ext>
   </a:extLst>
 </a:theme>
@@ -30009,7 +30113,7 @@
 </file>
 
 <file path=customXml/itemProps1.xml><?xml version="1.0" encoding="utf-8"?>
-<ds:datastoreItem xmlns:ds="http://schemas.openxmlformats.org/officeDocument/2006/customXml" ds:itemID="{FBC9E894-9595-4663-A99B-BFA9ABB4F839}">
+<ds:datastoreItem xmlns:ds="http://schemas.openxmlformats.org/officeDocument/2006/customXml" ds:itemID="{8CC1EED2-1097-454D-970D-44B26CF4A4B7}">
   <ds:schemaRefs>
     <ds:schemaRef ds:uri="http://schemas.openxmlformats.org/officeDocument/2006/bibliography"/>
   </ds:schemaRefs>

</xml_diff>

<commit_message>
daftar tabel + gambar
</commit_message>
<xml_diff>
--- a/KP/Bab II.docx
+++ b/KP/Bab II.docx
@@ -1,6 +1,6 @@
 
 <file path=word/document.xml><?xml version="1.0" encoding="utf-8"?>
-<w:document xmlns:wpc="http://schemas.microsoft.com/office/word/2010/wordprocessingCanvas" xmlns:mc="http://schemas.openxmlformats.org/markup-compatibility/2006" xmlns:o="urn:schemas-microsoft-com:office:office" xmlns:r="http://schemas.openxmlformats.org/officeDocument/2006/relationships" xmlns:m="http://schemas.openxmlformats.org/officeDocument/2006/math" xmlns:v="urn:schemas-microsoft-com:vml" xmlns:wp14="http://schemas.microsoft.com/office/word/2010/wordprocessingDrawing" xmlns:wp="http://schemas.openxmlformats.org/drawingml/2006/wordprocessingDrawing" xmlns:w10="urn:schemas-microsoft-com:office:word" xmlns:w="http://schemas.openxmlformats.org/wordprocessingml/2006/main" xmlns:w14="http://schemas.microsoft.com/office/word/2010/wordml" xmlns:wpg="http://schemas.microsoft.com/office/word/2010/wordprocessingGroup" xmlns:wpi="http://schemas.microsoft.com/office/word/2010/wordprocessingInk" xmlns:wne="http://schemas.microsoft.com/office/word/2006/wordml" xmlns:wps="http://schemas.microsoft.com/office/word/2010/wordprocessingShape" mc:Ignorable="w14 wp14">
+<w:document xmlns:wpc="http://schemas.microsoft.com/office/word/2010/wordprocessingCanvas" xmlns:mc="http://schemas.openxmlformats.org/markup-compatibility/2006" xmlns:o="urn:schemas-microsoft-com:office:office" xmlns:r="http://schemas.openxmlformats.org/officeDocument/2006/relationships" xmlns:m="http://schemas.openxmlformats.org/officeDocument/2006/math" xmlns:v="urn:schemas-microsoft-com:vml" xmlns:wp14="http://schemas.microsoft.com/office/word/2010/wordprocessingDrawing" xmlns:wp="http://schemas.openxmlformats.org/drawingml/2006/wordprocessingDrawing" xmlns:w10="urn:schemas-microsoft-com:office:word" xmlns:w="http://schemas.openxmlformats.org/wordprocessingml/2006/main" xmlns:w14="http://schemas.microsoft.com/office/word/2010/wordml" xmlns:w15="http://schemas.microsoft.com/office/word/2012/wordml" xmlns:wpg="http://schemas.microsoft.com/office/word/2010/wordprocessingGroup" xmlns:wpi="http://schemas.microsoft.com/office/word/2010/wordprocessingInk" xmlns:wne="http://schemas.microsoft.com/office/word/2006/wordml" xmlns:wps="http://schemas.microsoft.com/office/word/2010/wordprocessingShape" mc:Ignorable="w14 w15 wp14">
   <w:body>
     <w:p>
       <w:pPr>
@@ -530,8 +530,6 @@
           <w:lang w:val="en-US"/>
         </w:rPr>
       </w:pPr>
-      <w:bookmarkStart w:id="0" w:name="_GoBack"/>
-      <w:bookmarkEnd w:id="0"/>
     </w:p>
     <w:p>
       <w:pPr>
@@ -975,6 +973,7 @@
           <w:szCs w:val="24"/>
           <w:lang w:val="en-US"/>
         </w:rPr>
+        <w:lastRenderedPageBreak/>
         <w:t>Logo Instansi</w:t>
       </w:r>
     </w:p>
@@ -1016,7 +1015,7 @@
           <w:noProof/>
           <w:sz w:val="24"/>
           <w:szCs w:val="24"/>
-          <w:lang w:eastAsia="id-ID"/>
+          <w:lang w:val="en-US"/>
         </w:rPr>
         <w:drawing>
           <wp:inline distT="0" distB="0" distL="0" distR="0" wp14:anchorId="491574B5" wp14:editId="572B296E">
@@ -1036,7 +1035,7 @@
                     </pic:cNvPicPr>
                   </pic:nvPicPr>
                   <pic:blipFill>
-                    <a:blip r:embed="rId9">
+                    <a:blip r:embed="rId8">
                       <a:extLst>
                         <a:ext uri="{28A0092B-C50C-407E-A947-70E740481C1C}">
                           <a14:useLocalDpi xmlns:a14="http://schemas.microsoft.com/office/drawing/2010/main" val="0"/>
@@ -1098,7 +1097,27 @@
           <w:szCs w:val="20"/>
           <w:lang w:val="en-US"/>
         </w:rPr>
-        <w:t>.1 logo BBIC</w:t>
+        <w:t xml:space="preserve">.1 </w:t>
+      </w:r>
+      <w:r>
+        <w:rPr>
+          <w:rFonts w:ascii="Times New Roman" w:hAnsi="Times New Roman" w:cs="Times New Roman"/>
+          <w:b/>
+          <w:sz w:val="20"/>
+          <w:szCs w:val="20"/>
+          <w:lang w:val="en-US"/>
+        </w:rPr>
+        <w:t>L</w:t>
+      </w:r>
+      <w:r>
+        <w:rPr>
+          <w:rFonts w:ascii="Times New Roman" w:hAnsi="Times New Roman" w:cs="Times New Roman"/>
+          <w:b/>
+          <w:sz w:val="20"/>
+          <w:szCs w:val="20"/>
+          <w:lang w:val="en-US"/>
+        </w:rPr>
+        <w:t>ogo BBIC</w:t>
       </w:r>
     </w:p>
     <w:p>
@@ -1395,8 +1414,8 @@
           <w:lang w:val="en-US"/>
         </w:rPr>
         <w:sectPr>
-          <w:footerReference w:type="default" r:id="rId10"/>
-          <w:footerReference w:type="first" r:id="rId11"/>
+          <w:footerReference w:type="default" r:id="rId9"/>
+          <w:footerReference w:type="first" r:id="rId10"/>
           <w:pgSz w:w="11906" w:h="16838"/>
           <w:pgMar w:top="1440" w:right="1440" w:bottom="1440" w:left="1440" w:header="708" w:footer="708" w:gutter="0"/>
           <w:pgNumType w:start="5"/>
@@ -1424,6 +1443,7 @@
           <w:szCs w:val="24"/>
           <w:lang w:val="en-US"/>
         </w:rPr>
+        <w:lastRenderedPageBreak/>
         <w:t>2</w:t>
       </w:r>
       <w:r>
@@ -1484,7 +1504,7 @@
           <w:noProof/>
           <w:sz w:val="24"/>
           <w:szCs w:val="24"/>
-          <w:lang w:eastAsia="id-ID"/>
+          <w:lang w:val="en-US"/>
         </w:rPr>
         <w:drawing>
           <wp:inline distT="0" distB="0" distL="0" distR="0" wp14:anchorId="796B8B7B" wp14:editId="2DD2EAAA">
@@ -1504,7 +1524,7 @@
                     </pic:cNvPicPr>
                   </pic:nvPicPr>
                   <pic:blipFill>
-                    <a:blip r:embed="rId12" cstate="print">
+                    <a:blip r:embed="rId11" cstate="print">
                       <a:extLst>
                         <a:ext uri="{28A0092B-C50C-407E-A947-70E740481C1C}">
                           <a14:useLocalDpi xmlns:a14="http://schemas.microsoft.com/office/drawing/2010/main" val="0"/>
@@ -1602,6 +1622,7 @@
           <w:szCs w:val="24"/>
           <w:lang w:val="en-US"/>
         </w:rPr>
+        <w:lastRenderedPageBreak/>
         <w:t>2</w:t>
       </w:r>
       <w:r>
@@ -2579,7 +2600,17 @@
           <w:szCs w:val="24"/>
           <w:lang w:val="en-US"/>
         </w:rPr>
-        <w:t>Perangkat lunak/aplikasi adalah suatu subkelas perangkat lunak computer yang memanfaatkan kemampuan computer langsung untuk melakukan suatu tugas yang diinginkan pengguna. Biasanya dibandingkan dengan perangkat lunak sistem yang mengintegrasikan berbagai kemampuan computer, tapi tidak secara langsung menerapkan kemampuan tersebut untuk mengerjakan suatu tugas yang menguntungkan pengguna. Contoh utama perangkat lunak aplikasi adalah pengolah kata, lembar kerja, dan pemutar media. Beberapa aplikasi yang digabung bersama menjadi suatu paket kadang disebut sebagai suatu paket atau suite aplikasi (</w:t>
+        <w:t xml:space="preserve">Perangkat lunak/aplikasi adalah suatu subkelas perangkat lunak computer yang memanfaatkan kemampuan computer langsung untuk melakukan suatu tugas yang diinginkan pengguna. Biasanya dibandingkan dengan perangkat lunak sistem yang mengintegrasikan berbagai kemampuan computer, tapi tidak secara langsung menerapkan kemampuan tersebut untuk mengerjakan suatu tugas yang menguntungkan pengguna. Contoh utama perangkat lunak aplikasi adalah pengolah kata, lembar kerja, dan pemutar media. Beberapa aplikasi yang digabung bersama menjadi suatu paket kadang disebut sebagai suatu paket atau suite </w:t>
+      </w:r>
+      <w:r>
+        <w:rPr>
+          <w:rFonts w:ascii="Times New Roman" w:hAnsi="Times New Roman" w:cs="Times New Roman"/>
+          <w:sz w:val="24"/>
+          <w:szCs w:val="24"/>
+          <w:lang w:val="en-US"/>
+        </w:rPr>
+        <w:lastRenderedPageBreak/>
+        <w:t>aplikasi (</w:t>
       </w:r>
       <w:r>
         <w:rPr>
@@ -4089,6 +4120,7 @@
           <w:szCs w:val="24"/>
           <w:lang w:val="en-US"/>
         </w:rPr>
+        <w:lastRenderedPageBreak/>
         <w:t>(Cupcake). Terdapat beberapa pembaruan termasuk juga penambahan beberapa fitur</w:t>
       </w:r>
       <w:r>
@@ -4900,6 +4932,7 @@
           <w:szCs w:val="24"/>
           <w:lang w:val="en-US"/>
         </w:rPr>
+        <w:lastRenderedPageBreak/>
         <w:t xml:space="preserve">engine </w:t>
       </w:r>
       <w:r>
@@ -5568,7 +5601,18 @@
           <w:szCs w:val="24"/>
           <w:lang w:val="en-US"/>
         </w:rPr>
-        <w:t>pada gambar 2.8. Secara sederhana arsitektur android merupakan sebuah kernel</w:t>
+        <w:t>pada gambar 2.3</w:t>
+      </w:r>
+      <w:bookmarkStart w:id="0" w:name="_GoBack"/>
+      <w:bookmarkEnd w:id="0"/>
+      <w:r>
+        <w:rPr>
+          <w:rFonts w:ascii="Times New Roman" w:hAnsi="Times New Roman" w:cs="Times New Roman"/>
+          <w:sz w:val="24"/>
+          <w:szCs w:val="24"/>
+          <w:lang w:val="en-US"/>
+        </w:rPr>
+        <w:t>. Secara sederhana arsitektur android merupakan sebuah kernel</w:t>
       </w:r>
       <w:r>
         <w:rPr>
@@ -5692,8 +5736,9 @@
           <w:noProof/>
           <w:sz w:val="24"/>
           <w:szCs w:val="24"/>
-          <w:lang w:eastAsia="id-ID"/>
-        </w:rPr>
+          <w:lang w:val="en-US"/>
+        </w:rPr>
+        <w:lastRenderedPageBreak/>
         <w:drawing>
           <wp:inline distT="0" distB="0" distL="0" distR="0" wp14:anchorId="0F8154B3" wp14:editId="6F9B21CE">
             <wp:extent cx="5731510" cy="4094775"/>
@@ -5712,7 +5757,7 @@
                     </pic:cNvPicPr>
                   </pic:nvPicPr>
                   <pic:blipFill>
-                    <a:blip r:embed="rId13">
+                    <a:blip r:embed="rId12">
                       <a:extLst>
                         <a:ext uri="{28A0092B-C50C-407E-A947-70E740481C1C}">
                           <a14:useLocalDpi xmlns:a14="http://schemas.microsoft.com/office/drawing/2010/main" val="0"/>
@@ -6370,6 +6415,7 @@
           <w:szCs w:val="24"/>
           <w:lang w:val="en-US"/>
         </w:rPr>
+        <w:lastRenderedPageBreak/>
         <w:t xml:space="preserve">Surface Manager </w:t>
       </w:r>
       <w:r>
@@ -7396,6 +7442,7 @@
           <w:szCs w:val="24"/>
           <w:lang w:val="en-US"/>
         </w:rPr>
+        <w:lastRenderedPageBreak/>
         <w:t>Activity Manager</w:t>
       </w:r>
       <w:r>
@@ -8355,7 +8402,17 @@
           <w:szCs w:val="24"/>
           <w:lang w:val="en-US"/>
         </w:rPr>
-        <w:t>tampilan utama program seperti fungsi main() pada aplikasi lain. Sebaliknya, aplikasi</w:t>
+        <w:t xml:space="preserve">tampilan utama program </w:t>
+      </w:r>
+      <w:r>
+        <w:rPr>
+          <w:rFonts w:ascii="Times New Roman" w:hAnsi="Times New Roman" w:cs="Times New Roman"/>
+          <w:sz w:val="24"/>
+          <w:szCs w:val="24"/>
+          <w:lang w:val="en-US"/>
+        </w:rPr>
+        <w:lastRenderedPageBreak/>
+        <w:t>seperti fungsi main() pada aplikasi lain. Sebaliknya, aplikasi</w:t>
       </w:r>
       <w:r>
         <w:rPr>
@@ -9902,7 +9959,17 @@
           <w:szCs w:val="24"/>
           <w:lang w:val="en-US"/>
         </w:rPr>
-        <w:t>yang ada. Namun akan menjadi kandidat utama untuk dieksekusi oleh sistem</w:t>
+        <w:t xml:space="preserve">yang </w:t>
+      </w:r>
+      <w:r>
+        <w:rPr>
+          <w:rFonts w:ascii="Times New Roman" w:hAnsi="Times New Roman" w:cs="Times New Roman"/>
+          <w:sz w:val="24"/>
+          <w:szCs w:val="24"/>
+          <w:lang w:val="en-US"/>
+        </w:rPr>
+        <w:lastRenderedPageBreak/>
+        <w:t>ada. Namun akan menjadi kandidat utama untuk dieksekusi oleh sistem</w:t>
       </w:r>
       <w:r>
         <w:rPr>
@@ -11070,7 +11137,17 @@
           <w:szCs w:val="24"/>
           <w:lang w:val="en-US"/>
         </w:rPr>
-        <w:t xml:space="preserve">zona waktu telah berubah, atau pengguna telah merubah bahasa </w:t>
+        <w:t xml:space="preserve">zona waktu telah berubah, </w:t>
+      </w:r>
+      <w:r>
+        <w:rPr>
+          <w:rFonts w:ascii="Times New Roman" w:hAnsi="Times New Roman" w:cs="Times New Roman"/>
+          <w:sz w:val="24"/>
+          <w:szCs w:val="24"/>
+          <w:lang w:val="en-US"/>
+        </w:rPr>
+        <w:lastRenderedPageBreak/>
+        <w:t xml:space="preserve">atau pengguna telah merubah bahasa </w:t>
       </w:r>
       <w:r>
         <w:rPr>
@@ -11944,6 +12021,7 @@
           <w:szCs w:val="24"/>
           <w:lang w:val="en-US"/>
         </w:rPr>
+        <w:lastRenderedPageBreak/>
         <w:t>2.</w:t>
       </w:r>
       <w:r>
@@ -12360,8 +12438,9 @@
           <w:noProof/>
           <w:sz w:val="24"/>
           <w:szCs w:val="24"/>
-          <w:lang w:eastAsia="id-ID"/>
-        </w:rPr>
+          <w:lang w:val="en-US"/>
+        </w:rPr>
+        <w:lastRenderedPageBreak/>
         <w:drawing>
           <wp:inline distT="0" distB="0" distL="0" distR="0" wp14:anchorId="2D6CC051" wp14:editId="401AAD3B">
             <wp:extent cx="3689350" cy="4908550"/>
@@ -12380,7 +12459,7 @@
                     </pic:cNvPicPr>
                   </pic:nvPicPr>
                   <pic:blipFill>
-                    <a:blip r:embed="rId14">
+                    <a:blip r:embed="rId13">
                       <a:extLst>
                         <a:ext uri="{28A0092B-C50C-407E-A947-70E740481C1C}">
                           <a14:useLocalDpi xmlns:a14="http://schemas.microsoft.com/office/drawing/2010/main" val="0"/>
@@ -12878,6 +12957,7 @@
           <w:szCs w:val="24"/>
           <w:lang w:val="en-US"/>
         </w:rPr>
+        <w:lastRenderedPageBreak/>
         <w:t xml:space="preserve">Arsitektur komponen dasar android terinspirasi dari teknologi internet </w:t>
       </w:r>
       <w:r>
@@ -13728,6 +13808,7 @@
           <w:szCs w:val="24"/>
           <w:lang w:val="en-US"/>
         </w:rPr>
+        <w:lastRenderedPageBreak/>
         <w:t>2.</w:t>
       </w:r>
       <w:r>
@@ -14735,6 +14816,7 @@
           <w:szCs w:val="24"/>
           <w:lang w:val="en-US"/>
         </w:rPr>
+        <w:lastRenderedPageBreak/>
         <w:t xml:space="preserve">Sequence Diagram </w:t>
       </w:r>
       <w:r>
@@ -15823,6 +15905,7 @@
           <w:szCs w:val="24"/>
           <w:lang w:val="en-US"/>
         </w:rPr>
+        <w:lastRenderedPageBreak/>
         <w:t>Menyediakan kemampuan merepresentasikan semua konsep yang relevan untuk</w:t>
       </w:r>
       <w:r>
@@ -16698,6 +16781,7 @@
           <w:szCs w:val="24"/>
           <w:lang w:val="en-US"/>
         </w:rPr>
+        <w:lastRenderedPageBreak/>
         <w:t>kebanyakan sintaks diambil dari C++, serta menga</w:t>
       </w:r>
       <w:r>
@@ -17523,6 +17607,7 @@
           <w:szCs w:val="24"/>
           <w:lang w:val="en-US"/>
         </w:rPr>
+        <w:lastRenderedPageBreak/>
         <w:t>2.</w:t>
       </w:r>
       <w:r>
@@ -18328,7 +18413,17 @@
           <w:szCs w:val="24"/>
           <w:lang w:val="en-US"/>
         </w:rPr>
-        <w:t>menjadikan Java sebagai salah satu bahasa pemograman termudah, bahkan untuk</w:t>
+        <w:t xml:space="preserve">menjadikan Java </w:t>
+      </w:r>
+      <w:r>
+        <w:rPr>
+          <w:rFonts w:ascii="Times New Roman" w:hAnsi="Times New Roman" w:cs="Times New Roman"/>
+          <w:sz w:val="24"/>
+          <w:szCs w:val="24"/>
+          <w:lang w:val="en-US"/>
+        </w:rPr>
+        <w:lastRenderedPageBreak/>
+        <w:t>sebagai salah satu bahasa pemograman termudah, bahkan untuk</w:t>
       </w:r>
       <w:r>
         <w:rPr>
@@ -19117,6 +19212,7 @@
           <w:szCs w:val="24"/>
           <w:lang w:val="en-US"/>
         </w:rPr>
+        <w:lastRenderedPageBreak/>
         <w:t xml:space="preserve">merupakan masalah bagi pihak yang menggunakan teknologi terbaru (karena </w:t>
       </w:r>
       <w:r>
@@ -20017,7 +20113,17 @@
           <w:szCs w:val="24"/>
           <w:lang w:val="en-US"/>
         </w:rPr>
-        <w:t>lunak ini. Selain itu, kelebihan dari Eclipse yang membuatnya popular adalah</w:t>
+        <w:t xml:space="preserve">lunak ini. </w:t>
+      </w:r>
+      <w:r>
+        <w:rPr>
+          <w:rFonts w:ascii="Times New Roman" w:hAnsi="Times New Roman" w:cs="Times New Roman"/>
+          <w:sz w:val="24"/>
+          <w:szCs w:val="24"/>
+          <w:lang w:val="en-US"/>
+        </w:rPr>
+        <w:lastRenderedPageBreak/>
+        <w:t>Selain itu, kelebihan dari Eclipse yang membuatnya popular adalah</w:t>
       </w:r>
       <w:r>
         <w:rPr>
@@ -21083,6 +21189,7 @@
           <w:szCs w:val="24"/>
           <w:lang w:val="en-US"/>
         </w:rPr>
+        <w:lastRenderedPageBreak/>
         <w:t>2.</w:t>
       </w:r>
       <w:r>
@@ -22037,6 +22144,7 @@
           <w:szCs w:val="24"/>
           <w:lang w:val="en-US"/>
         </w:rPr>
+        <w:lastRenderedPageBreak/>
         <w:t>2.</w:t>
       </w:r>
       <w:r>
@@ -22517,7 +22625,7 @@
 </file>
 
 <file path=word/endnotes.xml><?xml version="1.0" encoding="utf-8"?>
-<w:endnotes xmlns:wpc="http://schemas.microsoft.com/office/word/2010/wordprocessingCanvas" xmlns:mc="http://schemas.openxmlformats.org/markup-compatibility/2006" xmlns:o="urn:schemas-microsoft-com:office:office" xmlns:r="http://schemas.openxmlformats.org/officeDocument/2006/relationships" xmlns:m="http://schemas.openxmlformats.org/officeDocument/2006/math" xmlns:v="urn:schemas-microsoft-com:vml" xmlns:wp14="http://schemas.microsoft.com/office/word/2010/wordprocessingDrawing" xmlns:wp="http://schemas.openxmlformats.org/drawingml/2006/wordprocessingDrawing" xmlns:w10="urn:schemas-microsoft-com:office:word" xmlns:w="http://schemas.openxmlformats.org/wordprocessingml/2006/main" xmlns:w14="http://schemas.microsoft.com/office/word/2010/wordml" xmlns:wpg="http://schemas.microsoft.com/office/word/2010/wordprocessingGroup" xmlns:wpi="http://schemas.microsoft.com/office/word/2010/wordprocessingInk" xmlns:wne="http://schemas.microsoft.com/office/word/2006/wordml" xmlns:wps="http://schemas.microsoft.com/office/word/2010/wordprocessingShape" mc:Ignorable="w14 wp14">
+<w:endnotes xmlns:wpc="http://schemas.microsoft.com/office/word/2010/wordprocessingCanvas" xmlns:mc="http://schemas.openxmlformats.org/markup-compatibility/2006" xmlns:o="urn:schemas-microsoft-com:office:office" xmlns:r="http://schemas.openxmlformats.org/officeDocument/2006/relationships" xmlns:m="http://schemas.openxmlformats.org/officeDocument/2006/math" xmlns:v="urn:schemas-microsoft-com:vml" xmlns:wp14="http://schemas.microsoft.com/office/word/2010/wordprocessingDrawing" xmlns:wp="http://schemas.openxmlformats.org/drawingml/2006/wordprocessingDrawing" xmlns:w10="urn:schemas-microsoft-com:office:word" xmlns:w="http://schemas.openxmlformats.org/wordprocessingml/2006/main" xmlns:w14="http://schemas.microsoft.com/office/word/2010/wordml" xmlns:w15="http://schemas.microsoft.com/office/word/2012/wordml" xmlns:wpg="http://schemas.microsoft.com/office/word/2010/wordprocessingGroup" xmlns:wpi="http://schemas.microsoft.com/office/word/2010/wordprocessingInk" xmlns:wne="http://schemas.microsoft.com/office/word/2006/wordml" xmlns:wps="http://schemas.microsoft.com/office/word/2010/wordprocessingShape" mc:Ignorable="w14 w15 wp14">
   <w:endnote w:type="separator" w:id="-1">
     <w:p>
       <w:pPr>
@@ -22542,7 +22650,7 @@
 </file>
 
 <file path=word/footer1.xml><?xml version="1.0" encoding="utf-8"?>
-<w:ftr xmlns:wpc="http://schemas.microsoft.com/office/word/2010/wordprocessingCanvas" xmlns:mc="http://schemas.openxmlformats.org/markup-compatibility/2006" xmlns:o="urn:schemas-microsoft-com:office:office" xmlns:r="http://schemas.openxmlformats.org/officeDocument/2006/relationships" xmlns:m="http://schemas.openxmlformats.org/officeDocument/2006/math" xmlns:v="urn:schemas-microsoft-com:vml" xmlns:wp14="http://schemas.microsoft.com/office/word/2010/wordprocessingDrawing" xmlns:wp="http://schemas.openxmlformats.org/drawingml/2006/wordprocessingDrawing" xmlns:w10="urn:schemas-microsoft-com:office:word" xmlns:w="http://schemas.openxmlformats.org/wordprocessingml/2006/main" xmlns:w14="http://schemas.microsoft.com/office/word/2010/wordml" xmlns:wpg="http://schemas.microsoft.com/office/word/2010/wordprocessingGroup" xmlns:wpi="http://schemas.microsoft.com/office/word/2010/wordprocessingInk" xmlns:wne="http://schemas.microsoft.com/office/word/2006/wordml" xmlns:wps="http://schemas.microsoft.com/office/word/2010/wordprocessingShape" mc:Ignorable="w14 wp14">
+<w:ftr xmlns:wpc="http://schemas.microsoft.com/office/word/2010/wordprocessingCanvas" xmlns:mc="http://schemas.openxmlformats.org/markup-compatibility/2006" xmlns:o="urn:schemas-microsoft-com:office:office" xmlns:r="http://schemas.openxmlformats.org/officeDocument/2006/relationships" xmlns:m="http://schemas.openxmlformats.org/officeDocument/2006/math" xmlns:v="urn:schemas-microsoft-com:vml" xmlns:wp14="http://schemas.microsoft.com/office/word/2010/wordprocessingDrawing" xmlns:wp="http://schemas.openxmlformats.org/drawingml/2006/wordprocessingDrawing" xmlns:w10="urn:schemas-microsoft-com:office:word" xmlns:w="http://schemas.openxmlformats.org/wordprocessingml/2006/main" xmlns:w14="http://schemas.microsoft.com/office/word/2010/wordml" xmlns:w15="http://schemas.microsoft.com/office/word/2012/wordml" xmlns:wpg="http://schemas.microsoft.com/office/word/2010/wordprocessingGroup" xmlns:wpi="http://schemas.microsoft.com/office/word/2010/wordprocessingInk" xmlns:wne="http://schemas.microsoft.com/office/word/2006/wordml" xmlns:wps="http://schemas.microsoft.com/office/word/2010/wordprocessingShape" mc:Ignorable="w14 w15 wp14">
   <w:sdt>
     <w:sdtPr>
       <w:id w:val="618344758"/>
@@ -22575,7 +22683,7 @@
           <w:rPr>
             <w:noProof/>
           </w:rPr>
-          <w:t>31</w:t>
+          <w:t>24</w:t>
         </w:r>
         <w:r>
           <w:rPr>
@@ -22595,7 +22703,7 @@
 </file>
 
 <file path=word/footer2.xml><?xml version="1.0" encoding="utf-8"?>
-<w:ftr xmlns:wpc="http://schemas.microsoft.com/office/word/2010/wordprocessingCanvas" xmlns:mc="http://schemas.openxmlformats.org/markup-compatibility/2006" xmlns:o="urn:schemas-microsoft-com:office:office" xmlns:r="http://schemas.openxmlformats.org/officeDocument/2006/relationships" xmlns:m="http://schemas.openxmlformats.org/officeDocument/2006/math" xmlns:v="urn:schemas-microsoft-com:vml" xmlns:wp14="http://schemas.microsoft.com/office/word/2010/wordprocessingDrawing" xmlns:wp="http://schemas.openxmlformats.org/drawingml/2006/wordprocessingDrawing" xmlns:w10="urn:schemas-microsoft-com:office:word" xmlns:w="http://schemas.openxmlformats.org/wordprocessingml/2006/main" xmlns:w14="http://schemas.microsoft.com/office/word/2010/wordml" xmlns:wpg="http://schemas.microsoft.com/office/word/2010/wordprocessingGroup" xmlns:wpi="http://schemas.microsoft.com/office/word/2010/wordprocessingInk" xmlns:wne="http://schemas.microsoft.com/office/word/2006/wordml" xmlns:wps="http://schemas.microsoft.com/office/word/2010/wordprocessingShape" mc:Ignorable="w14 wp14">
+<w:ftr xmlns:wpc="http://schemas.microsoft.com/office/word/2010/wordprocessingCanvas" xmlns:mc="http://schemas.openxmlformats.org/markup-compatibility/2006" xmlns:o="urn:schemas-microsoft-com:office:office" xmlns:r="http://schemas.openxmlformats.org/officeDocument/2006/relationships" xmlns:m="http://schemas.openxmlformats.org/officeDocument/2006/math" xmlns:v="urn:schemas-microsoft-com:vml" xmlns:wp14="http://schemas.microsoft.com/office/word/2010/wordprocessingDrawing" xmlns:wp="http://schemas.openxmlformats.org/drawingml/2006/wordprocessingDrawing" xmlns:w10="urn:schemas-microsoft-com:office:word" xmlns:w="http://schemas.openxmlformats.org/wordprocessingml/2006/main" xmlns:w14="http://schemas.microsoft.com/office/word/2010/wordml" xmlns:w15="http://schemas.microsoft.com/office/word/2012/wordml" xmlns:wpg="http://schemas.microsoft.com/office/word/2010/wordprocessingGroup" xmlns:wpi="http://schemas.microsoft.com/office/word/2010/wordprocessingInk" xmlns:wne="http://schemas.microsoft.com/office/word/2006/wordml" xmlns:wps="http://schemas.microsoft.com/office/word/2010/wordprocessingShape" mc:Ignorable="w14 w15 wp14">
   <w:sdt>
     <w:sdtPr>
       <w:id w:val="347763033"/>
@@ -22648,7 +22756,7 @@
 </file>
 
 <file path=word/footnotes.xml><?xml version="1.0" encoding="utf-8"?>
-<w:footnotes xmlns:wpc="http://schemas.microsoft.com/office/word/2010/wordprocessingCanvas" xmlns:mc="http://schemas.openxmlformats.org/markup-compatibility/2006" xmlns:o="urn:schemas-microsoft-com:office:office" xmlns:r="http://schemas.openxmlformats.org/officeDocument/2006/relationships" xmlns:m="http://schemas.openxmlformats.org/officeDocument/2006/math" xmlns:v="urn:schemas-microsoft-com:vml" xmlns:wp14="http://schemas.microsoft.com/office/word/2010/wordprocessingDrawing" xmlns:wp="http://schemas.openxmlformats.org/drawingml/2006/wordprocessingDrawing" xmlns:w10="urn:schemas-microsoft-com:office:word" xmlns:w="http://schemas.openxmlformats.org/wordprocessingml/2006/main" xmlns:w14="http://schemas.microsoft.com/office/word/2010/wordml" xmlns:wpg="http://schemas.microsoft.com/office/word/2010/wordprocessingGroup" xmlns:wpi="http://schemas.microsoft.com/office/word/2010/wordprocessingInk" xmlns:wne="http://schemas.microsoft.com/office/word/2006/wordml" xmlns:wps="http://schemas.microsoft.com/office/word/2010/wordprocessingShape" mc:Ignorable="w14 wp14">
+<w:footnotes xmlns:wpc="http://schemas.microsoft.com/office/word/2010/wordprocessingCanvas" xmlns:mc="http://schemas.openxmlformats.org/markup-compatibility/2006" xmlns:o="urn:schemas-microsoft-com:office:office" xmlns:r="http://schemas.openxmlformats.org/officeDocument/2006/relationships" xmlns:m="http://schemas.openxmlformats.org/officeDocument/2006/math" xmlns:v="urn:schemas-microsoft-com:vml" xmlns:wp14="http://schemas.microsoft.com/office/word/2010/wordprocessingDrawing" xmlns:wp="http://schemas.openxmlformats.org/drawingml/2006/wordprocessingDrawing" xmlns:w10="urn:schemas-microsoft-com:office:word" xmlns:w="http://schemas.openxmlformats.org/wordprocessingml/2006/main" xmlns:w14="http://schemas.microsoft.com/office/word/2010/wordml" xmlns:w15="http://schemas.microsoft.com/office/word/2012/wordml" xmlns:wpg="http://schemas.microsoft.com/office/word/2010/wordprocessingGroup" xmlns:wpi="http://schemas.microsoft.com/office/word/2010/wordprocessingInk" xmlns:wne="http://schemas.microsoft.com/office/word/2006/wordml" xmlns:wps="http://schemas.microsoft.com/office/word/2010/wordprocessingShape" mc:Ignorable="w14 w15 wp14">
   <w:footnote w:type="separator" w:id="-1">
     <w:p>
       <w:pPr>
@@ -22673,7 +22781,7 @@
 </file>
 
 <file path=word/numbering.xml><?xml version="1.0" encoding="utf-8"?>
-<w:numbering xmlns:wpc="http://schemas.microsoft.com/office/word/2010/wordprocessingCanvas" xmlns:mc="http://schemas.openxmlformats.org/markup-compatibility/2006" xmlns:o="urn:schemas-microsoft-com:office:office" xmlns:r="http://schemas.openxmlformats.org/officeDocument/2006/relationships" xmlns:m="http://schemas.openxmlformats.org/officeDocument/2006/math" xmlns:v="urn:schemas-microsoft-com:vml" xmlns:wp14="http://schemas.microsoft.com/office/word/2010/wordprocessingDrawing" xmlns:wp="http://schemas.openxmlformats.org/drawingml/2006/wordprocessingDrawing" xmlns:w10="urn:schemas-microsoft-com:office:word" xmlns:w="http://schemas.openxmlformats.org/wordprocessingml/2006/main" xmlns:w14="http://schemas.microsoft.com/office/word/2010/wordml" xmlns:wpg="http://schemas.microsoft.com/office/word/2010/wordprocessingGroup" xmlns:wpi="http://schemas.microsoft.com/office/word/2010/wordprocessingInk" xmlns:wne="http://schemas.microsoft.com/office/word/2006/wordml" xmlns:wps="http://schemas.microsoft.com/office/word/2010/wordprocessingShape" mc:Ignorable="w14 wp14">
+<w:numbering xmlns:wpc="http://schemas.microsoft.com/office/word/2010/wordprocessingCanvas" xmlns:mc="http://schemas.openxmlformats.org/markup-compatibility/2006" xmlns:o="urn:schemas-microsoft-com:office:office" xmlns:r="http://schemas.openxmlformats.org/officeDocument/2006/relationships" xmlns:m="http://schemas.openxmlformats.org/officeDocument/2006/math" xmlns:v="urn:schemas-microsoft-com:vml" xmlns:wp14="http://schemas.microsoft.com/office/word/2010/wordprocessingDrawing" xmlns:wp="http://schemas.openxmlformats.org/drawingml/2006/wordprocessingDrawing" xmlns:w10="urn:schemas-microsoft-com:office:word" xmlns:w="http://schemas.openxmlformats.org/wordprocessingml/2006/main" xmlns:w14="http://schemas.microsoft.com/office/word/2010/wordml" xmlns:w15="http://schemas.microsoft.com/office/word/2012/wordml" xmlns:wpg="http://schemas.microsoft.com/office/word/2010/wordprocessingGroup" xmlns:wpi="http://schemas.microsoft.com/office/word/2010/wordprocessingInk" xmlns:wne="http://schemas.microsoft.com/office/word/2006/wordml" xmlns:wps="http://schemas.microsoft.com/office/word/2010/wordprocessingShape" mc:Ignorable="w14 w15 wp14">
   <w:abstractNum w:abstractNumId="0">
     <w:nsid w:val="02F75A9A"/>
     <w:multiLevelType w:val="hybridMultilevel"/>
@@ -25464,7 +25572,7 @@
 </file>
 
 <file path=word/styles.xml><?xml version="1.0" encoding="utf-8"?>
-<w:styles xmlns:mc="http://schemas.openxmlformats.org/markup-compatibility/2006" xmlns:r="http://schemas.openxmlformats.org/officeDocument/2006/relationships" xmlns:w="http://schemas.openxmlformats.org/wordprocessingml/2006/main" xmlns:w14="http://schemas.microsoft.com/office/word/2010/wordml" mc:Ignorable="w14">
+<w:styles xmlns:mc="http://schemas.openxmlformats.org/markup-compatibility/2006" xmlns:r="http://schemas.openxmlformats.org/officeDocument/2006/relationships" xmlns:w="http://schemas.openxmlformats.org/wordprocessingml/2006/main" xmlns:w14="http://schemas.microsoft.com/office/word/2010/wordml" xmlns:w15="http://schemas.microsoft.com/office/word/2012/wordml" mc:Ignorable="w14 w15">
   <w:docDefaults>
     <w:rPrDefault>
       <w:rPr>
@@ -25480,870 +25588,378 @@
       </w:pPr>
     </w:pPrDefault>
   </w:docDefaults>
-  <w:latentStyles w:defLockedState="0" w:defUIPriority="99" w:defSemiHidden="1" w:defUnhideWhenUsed="1" w:defQFormat="0" w:count="267">
-    <w:lsdException w:name="Normal" w:semiHidden="0" w:uiPriority="0" w:unhideWhenUsed="0" w:qFormat="1"/>
-    <w:lsdException w:name="heading 1" w:semiHidden="0" w:uiPriority="9" w:unhideWhenUsed="0" w:qFormat="1"/>
-    <w:lsdException w:name="heading 2" w:uiPriority="9" w:qFormat="1"/>
-    <w:lsdException w:name="heading 3" w:uiPriority="9" w:qFormat="1"/>
-    <w:lsdException w:name="heading 4" w:uiPriority="9" w:qFormat="1"/>
-    <w:lsdException w:name="heading 5" w:uiPriority="9" w:qFormat="1"/>
-    <w:lsdException w:name="heading 6" w:uiPriority="9" w:qFormat="1"/>
-    <w:lsdException w:name="heading 7" w:uiPriority="9" w:qFormat="1"/>
-    <w:lsdException w:name="heading 8" w:uiPriority="9" w:qFormat="1"/>
-    <w:lsdException w:name="heading 9" w:uiPriority="9" w:qFormat="1"/>
-    <w:lsdException w:name="toc 1" w:uiPriority="39"/>
-    <w:lsdException w:name="toc 2" w:uiPriority="39"/>
-    <w:lsdException w:name="toc 3" w:uiPriority="39"/>
-    <w:lsdException w:name="toc 4" w:uiPriority="39"/>
-    <w:lsdException w:name="toc 5" w:uiPriority="39"/>
-    <w:lsdException w:name="toc 6" w:uiPriority="39"/>
-    <w:lsdException w:name="toc 7" w:uiPriority="39"/>
-    <w:lsdException w:name="toc 8" w:uiPriority="39"/>
-    <w:lsdException w:name="toc 9" w:uiPriority="39"/>
-    <w:lsdException w:name="caption" w:uiPriority="35" w:qFormat="1"/>
-    <w:lsdException w:name="Title" w:semiHidden="0" w:uiPriority="10" w:unhideWhenUsed="0" w:qFormat="1"/>
-    <w:lsdException w:name="Default Paragraph Font" w:uiPriority="1"/>
-    <w:lsdException w:name="Subtitle" w:semiHidden="0" w:uiPriority="11" w:unhideWhenUsed="0" w:qFormat="1"/>
-    <w:lsdException w:name="Strong" w:semiHidden="0" w:uiPriority="22" w:unhideWhenUsed="0" w:qFormat="1"/>
-    <w:lsdException w:name="Emphasis" w:semiHidden="0" w:uiPriority="20" w:unhideWhenUsed="0" w:qFormat="1"/>
-    <w:lsdException w:name="Table Grid" w:semiHidden="0" w:uiPriority="39" w:unhideWhenUsed="0"/>
-    <w:lsdException w:name="Placeholder Text" w:unhideWhenUsed="0"/>
-    <w:lsdException w:name="No Spacing" w:semiHidden="0" w:uiPriority="1" w:unhideWhenUsed="0" w:qFormat="1"/>
-    <w:lsdException w:name="Light Shading" w:semiHidden="0" w:uiPriority="60" w:unhideWhenUsed="0"/>
-    <w:lsdException w:name="Light List" w:semiHidden="0" w:uiPriority="61" w:unhideWhenUsed="0"/>
-    <w:lsdException w:name="Light Grid" w:semiHidden="0" w:uiPriority="62" w:unhideWhenUsed="0"/>
-    <w:lsdException w:name="Medium Shading 1" w:semiHidden="0" w:uiPriority="63" w:unhideWhenUsed="0"/>
-    <w:lsdException w:name="Medium Shading 2" w:semiHidden="0" w:uiPriority="64" w:unhideWhenUsed="0"/>
-    <w:lsdException w:name="Medium List 1" w:semiHidden="0" w:uiPriority="65" w:unhideWhenUsed="0"/>
-    <w:lsdException w:name="Medium List 2" w:semiHidden="0" w:uiPriority="66" w:unhideWhenUsed="0"/>
-    <w:lsdException w:name="Medium Grid 1" w:semiHidden="0" w:uiPriority="67" w:unhideWhenUsed="0"/>
-    <w:lsdException w:name="Medium Grid 2" w:semiHidden="0" w:uiPriority="68" w:unhideWhenUsed="0"/>
-    <w:lsdException w:name="Medium Grid 3" w:semiHidden="0" w:uiPriority="69" w:unhideWhenUsed="0"/>
-    <w:lsdException w:name="Dark List" w:semiHidden="0" w:uiPriority="70" w:unhideWhenUsed="0"/>
-    <w:lsdException w:name="Colorful Shading" w:semiHidden="0" w:uiPriority="71" w:unhideWhenUsed="0"/>
-    <w:lsdException w:name="Colorful List" w:semiHidden="0" w:uiPriority="72" w:unhideWhenUsed="0"/>
-    <w:lsdException w:name="Colorful Grid" w:semiHidden="0" w:uiPriority="73" w:unhideWhenUsed="0"/>
-    <w:lsdException w:name="Light Shading Accent 1" w:semiHidden="0" w:uiPriority="60" w:unhideWhenUsed="0"/>
-    <w:lsdException w:name="Light List Accent 1" w:semiHidden="0" w:uiPriority="61" w:unhideWhenUsed="0"/>
-    <w:lsdException w:name="Light Grid Accent 1" w:semiHidden="0" w:uiPriority="62" w:unhideWhenUsed="0"/>
-    <w:lsdException w:name="Medium Shading 1 Accent 1" w:semiHidden="0" w:uiPriority="63" w:unhideWhenUsed="0"/>
-    <w:lsdException w:name="Medium Shading 2 Accent 1" w:semiHidden="0" w:uiPriority="64" w:unhideWhenUsed="0"/>
-    <w:lsdException w:name="Medium List 1 Accent 1" w:semiHidden="0" w:uiPriority="65" w:unhideWhenUsed="0"/>
-    <w:lsdException w:name="Revision" w:unhideWhenUsed="0"/>
-    <w:lsdException w:name="List Paragraph" w:semiHidden="0" w:uiPriority="34" w:unhideWhenUsed="0" w:qFormat="1"/>
-    <w:lsdException w:name="Quote" w:semiHidden="0" w:uiPriority="29" w:unhideWhenUsed="0" w:qFormat="1"/>
-    <w:lsdException w:name="Intense Quote" w:semiHidden="0" w:uiPriority="30" w:unhideWhenUsed="0" w:qFormat="1"/>
-    <w:lsdException w:name="Medium List 2 Accent 1" w:semiHidden="0" w:uiPriority="66" w:unhideWhenUsed="0"/>
-    <w:lsdException w:name="Medium Grid 1 Accent 1" w:semiHidden="0" w:uiPriority="67" w:unhideWhenUsed="0"/>
-    <w:lsdException w:name="Medium Grid 2 Accent 1" w:semiHidden="0" w:uiPriority="68" w:unhideWhenUsed="0"/>
-    <w:lsdException w:name="Medium Grid 3 Accent 1" w:semiHidden="0" w:uiPriority="69" w:unhideWhenUsed="0"/>
-    <w:lsdException w:name="Dark List Accent 1" w:semiHidden="0" w:uiPriority="70" w:unhideWhenUsed="0"/>
-    <w:lsdException w:name="Colorful Shading Accent 1" w:semiHidden="0" w:uiPriority="71" w:unhideWhenUsed="0"/>
-    <w:lsdException w:name="Colorful List Accent 1" w:semiHidden="0" w:uiPriority="72" w:unhideWhenUsed="0"/>
-    <w:lsdException w:name="Colorful Grid Accent 1" w:semiHidden="0" w:uiPriority="73" w:unhideWhenUsed="0"/>
-    <w:lsdException w:name="Light Shading Accent 2" w:semiHidden="0" w:uiPriority="60" w:unhideWhenUsed="0"/>
-    <w:lsdException w:name="Light List Accent 2" w:semiHidden="0" w:uiPriority="61" w:unhideWhenUsed="0"/>
-    <w:lsdException w:name="Light Grid Accent 2" w:semiHidden="0" w:uiPriority="62" w:unhideWhenUsed="0"/>
-    <w:lsdException w:name="Medium Shading 1 Accent 2" w:semiHidden="0" w:uiPriority="63" w:unhideWhenUsed="0"/>
-    <w:lsdException w:name="Medium Shading 2 Accent 2" w:semiHidden="0" w:uiPriority="64" w:unhideWhenUsed="0"/>
-    <w:lsdException w:name="Medium List 1 Accent 2" w:semiHidden="0" w:uiPriority="65" w:unhideWhenUsed="0"/>
-    <w:lsdException w:name="Medium List 2 Accent 2" w:semiHidden="0" w:uiPriority="66" w:unhideWhenUsed="0"/>
-    <w:lsdException w:name="Medium Grid 1 Accent 2" w:semiHidden="0" w:uiPriority="67" w:unhideWhenUsed="0"/>
-    <w:lsdException w:name="Medium Grid 2 Accent 2" w:semiHidden="0" w:uiPriority="68" w:unhideWhenUsed="0"/>
-    <w:lsdException w:name="Medium Grid 3 Accent 2" w:semiHidden="0" w:uiPriority="69" w:unhideWhenUsed="0"/>
-    <w:lsdException w:name="Dark List Accent 2" w:semiHidden="0" w:uiPriority="70" w:unhideWhenUsed="0"/>
-    <w:lsdException w:name="Colorful Shading Accent 2" w:semiHidden="0" w:uiPriority="71" w:unhideWhenUsed="0"/>
-    <w:lsdException w:name="Colorful List Accent 2" w:semiHidden="0" w:uiPriority="72" w:unhideWhenUsed="0"/>
-    <w:lsdException w:name="Colorful Grid Accent 2" w:semiHidden="0" w:uiPriority="73" w:unhideWhenUsed="0"/>
-    <w:lsdException w:name="Light Shading Accent 3" w:semiHidden="0" w:uiPriority="60" w:unhideWhenUsed="0"/>
-    <w:lsdException w:name="Light List Accent 3" w:semiHidden="0" w:uiPriority="61" w:unhideWhenUsed="0"/>
-    <w:lsdException w:name="Light Grid Accent 3" w:semiHidden="0" w:uiPriority="62" w:unhideWhenUsed="0"/>
-    <w:lsdException w:name="Medium Shading 1 Accent 3" w:semiHidden="0" w:uiPriority="63" w:unhideWhenUsed="0"/>
-    <w:lsdException w:name="Medium Shading 2 Accent 3" w:semiHidden="0" w:uiPriority="64" w:unhideWhenUsed="0"/>
-    <w:lsdException w:name="Medium List 1 Accent 3" w:semiHidden="0" w:uiPriority="65" w:unhideWhenUsed="0"/>
-    <w:lsdException w:name="Medium List 2 Accent 3" w:semiHidden="0" w:uiPriority="66" w:unhideWhenUsed="0"/>
-    <w:lsdException w:name="Medium Grid 1 Accent 3" w:semiHidden="0" w:uiPriority="67" w:unhideWhenUsed="0"/>
-    <w:lsdException w:name="Medium Grid 2 Accent 3" w:semiHidden="0" w:uiPriority="68" w:unhideWhenUsed="0"/>
-    <w:lsdException w:name="Medium Grid 3 Accent 3" w:semiHidden="0" w:uiPriority="69" w:unhideWhenUsed="0"/>
-    <w:lsdException w:name="Dark List Accent 3" w:semiHidden="0" w:uiPriority="70" w:unhideWhenUsed="0"/>
-    <w:lsdException w:name="Colorful Shading Accent 3" w:semiHidden="0" w:uiPriority="71" w:unhideWhenUsed="0"/>
-    <w:lsdException w:name="Colorful List Accent 3" w:semiHidden="0" w:uiPriority="72" w:unhideWhenUsed="0"/>
-    <w:lsdException w:name="Colorful Grid Accent 3" w:semiHidden="0" w:uiPriority="73" w:unhideWhenUsed="0"/>
-    <w:lsdException w:name="Light Shading Accent 4" w:semiHidden="0" w:uiPriority="60" w:unhideWhenUsed="0"/>
-    <w:lsdException w:name="Light List Accent 4" w:semiHidden="0" w:uiPriority="61" w:unhideWhenUsed="0"/>
-    <w:lsdException w:name="Light Grid Accent 4" w:semiHidden="0" w:uiPriority="62" w:unhideWhenUsed="0"/>
-    <w:lsdException w:name="Medium Shading 1 Accent 4" w:semiHidden="0" w:uiPriority="63" w:unhideWhenUsed="0"/>
-    <w:lsdException w:name="Medium Shading 2 Accent 4" w:semiHidden="0" w:uiPriority="64" w:unhideWhenUsed="0"/>
-    <w:lsdException w:name="Medium List 1 Accent 4" w:semiHidden="0" w:uiPriority="65" w:unhideWhenUsed="0"/>
-    <w:lsdException w:name="Medium List 2 Accent 4" w:semiHidden="0" w:uiPriority="66" w:unhideWhenUsed="0"/>
-    <w:lsdException w:name="Medium Grid 1 Accent 4" w:semiHidden="0" w:uiPriority="67" w:unhideWhenUsed="0"/>
-    <w:lsdException w:name="Medium Grid 2 Accent 4" w:semiHidden="0" w:uiPriority="68" w:unhideWhenUsed="0"/>
-    <w:lsdException w:name="Medium Grid 3 Accent 4" w:semiHidden="0" w:uiPriority="69" w:unhideWhenUsed="0"/>
-    <w:lsdException w:name="Dark List Accent 4" w:semiHidden="0" w:uiPriority="70" w:unhideWhenUsed="0"/>
-    <w:lsdException w:name="Colorful Shading Accent 4" w:semiHidden="0" w:uiPriority="71" w:unhideWhenUsed="0"/>
-    <w:lsdException w:name="Colorful List Accent 4" w:semiHidden="0" w:uiPriority="72" w:unhideWhenUsed="0"/>
-    <w:lsdException w:name="Colorful Grid Accent 4" w:semiHidden="0" w:uiPriority="73" w:unhideWhenUsed="0"/>
-    <w:lsdException w:name="Light Shading Accent 5" w:semiHidden="0" w:uiPriority="60" w:unhideWhenUsed="0"/>
-    <w:lsdException w:name="Light List Accent 5" w:semiHidden="0" w:uiPriority="61" w:unhideWhenUsed="0"/>
-    <w:lsdException w:name="Light Grid Accent 5" w:semiHidden="0" w:uiPriority="62" w:unhideWhenUsed="0"/>
-    <w:lsdException w:name="Medium Shading 1 Accent 5" w:semiHidden="0" w:uiPriority="63" w:unhideWhenUsed="0"/>
-    <w:lsdException w:name="Medium Shading 2 Accent 5" w:semiHidden="0" w:uiPriority="64" w:unhideWhenUsed="0"/>
-    <w:lsdException w:name="Medium List 1 Accent 5" w:semiHidden="0" w:uiPriority="65" w:unhideWhenUsed="0"/>
-    <w:lsdException w:name="Medium List 2 Accent 5" w:semiHidden="0" w:uiPriority="66" w:unhideWhenUsed="0"/>
-    <w:lsdException w:name="Medium Grid 1 Accent 5" w:semiHidden="0" w:uiPriority="67" w:unhideWhenUsed="0"/>
-    <w:lsdException w:name="Medium Grid 2 Accent 5" w:semiHidden="0" w:uiPriority="68" w:unhideWhenUsed="0"/>
-    <w:lsdException w:name="Medium Grid 3 Accent 5" w:semiHidden="0" w:uiPriority="69" w:unhideWhenUsed="0"/>
-    <w:lsdException w:name="Dark List Accent 5" w:semiHidden="0" w:uiPriority="70" w:unhideWhenUsed="0"/>
-    <w:lsdException w:name="Colorful Shading Accent 5" w:semiHidden="0" w:uiPriority="71" w:unhideWhenUsed="0"/>
-    <w:lsdException w:name="Colorful List Accent 5" w:semiHidden="0" w:uiPriority="72" w:unhideWhenUsed="0"/>
-    <w:lsdException w:name="Colorful Grid Accent 5" w:semiHidden="0" w:uiPriority="73" w:unhideWhenUsed="0"/>
-    <w:lsdException w:name="Light Shading Accent 6" w:semiHidden="0" w:uiPriority="60" w:unhideWhenUsed="0"/>
-    <w:lsdException w:name="Light List Accent 6" w:semiHidden="0" w:uiPriority="61" w:unhideWhenUsed="0"/>
-    <w:lsdException w:name="Light Grid Accent 6" w:semiHidden="0" w:uiPriority="62" w:unhideWhenUsed="0"/>
-    <w:lsdException w:name="Medium Shading 1 Accent 6" w:semiHidden="0" w:uiPriority="63" w:unhideWhenUsed="0"/>
-    <w:lsdException w:name="Medium Shading 2 Accent 6" w:semiHidden="0" w:uiPriority="64" w:unhideWhenUsed="0"/>
-    <w:lsdException w:name="Medium List 1 Accent 6" w:semiHidden="0" w:uiPriority="65" w:unhideWhenUsed="0"/>
-    <w:lsdException w:name="Medium List 2 Accent 6" w:semiHidden="0" w:uiPriority="66" w:unhideWhenUsed="0"/>
-    <w:lsdException w:name="Medium Grid 1 Accent 6" w:semiHidden="0" w:uiPriority="67" w:unhideWhenUsed="0"/>
-    <w:lsdException w:name="Medium Grid 2 Accent 6" w:semiHidden="0" w:uiPriority="68" w:unhideWhenUsed="0"/>
-    <w:lsdException w:name="Medium Grid 3 Accent 6" w:semiHidden="0" w:uiPriority="69" w:unhideWhenUsed="0"/>
-    <w:lsdException w:name="Dark List Accent 6" w:semiHidden="0" w:uiPriority="70" w:unhideWhenUsed="0"/>
-    <w:lsdException w:name="Colorful Shading Accent 6" w:semiHidden="0" w:uiPriority="71" w:unhideWhenUsed="0"/>
-    <w:lsdException w:name="Colorful List Accent 6" w:semiHidden="0" w:uiPriority="72" w:unhideWhenUsed="0"/>
-    <w:lsdException w:name="Colorful Grid Accent 6" w:semiHidden="0" w:uiPriority="73" w:unhideWhenUsed="0"/>
-    <w:lsdException w:name="Subtle Emphasis" w:semiHidden="0" w:uiPriority="19" w:unhideWhenUsed="0" w:qFormat="1"/>
-    <w:lsdException w:name="Intense Emphasis" w:semiHidden="0" w:uiPriority="21" w:unhideWhenUsed="0" w:qFormat="1"/>
-    <w:lsdException w:name="Subtle Reference" w:semiHidden="0" w:uiPriority="31" w:unhideWhenUsed="0" w:qFormat="1"/>
-    <w:lsdException w:name="Intense Reference" w:semiHidden="0" w:uiPriority="32" w:unhideWhenUsed="0" w:qFormat="1"/>
-    <w:lsdException w:name="Book Title" w:semiHidden="0" w:uiPriority="33" w:unhideWhenUsed="0" w:qFormat="1"/>
-    <w:lsdException w:name="Bibliography" w:uiPriority="37"/>
-    <w:lsdException w:name="TOC Heading" w:uiPriority="39" w:qFormat="1"/>
-  </w:latentStyles>
-  <w:style w:type="paragraph" w:default="1" w:styleId="Normal">
-    <w:name w:val="Normal"/>
-    <w:qFormat/>
-  </w:style>
-  <w:style w:type="paragraph" w:styleId="Heading1">
-    <w:name w:val="heading 1"/>
-    <w:basedOn w:val="Normal"/>
-    <w:next w:val="Normal"/>
-    <w:link w:val="Heading1Char"/>
-    <w:uiPriority w:val="9"/>
-    <w:qFormat/>
-    <w:rsid w:val="00114DA4"/>
-    <w:pPr>
-      <w:keepNext/>
-      <w:keepLines/>
-      <w:numPr>
-        <w:numId w:val="2"/>
-      </w:numPr>
-      <w:spacing w:before="480" w:after="0"/>
-      <w:outlineLvl w:val="0"/>
-    </w:pPr>
-    <w:rPr>
-      <w:rFonts w:asciiTheme="majorHAnsi" w:eastAsiaTheme="majorEastAsia" w:hAnsiTheme="majorHAnsi" w:cstheme="majorBidi"/>
-      <w:b/>
-      <w:bCs/>
-      <w:color w:val="2E74B5" w:themeColor="accent1" w:themeShade="BF"/>
-      <w:sz w:val="28"/>
-      <w:szCs w:val="28"/>
-    </w:rPr>
-  </w:style>
-  <w:style w:type="paragraph" w:styleId="Heading2">
-    <w:name w:val="heading 2"/>
-    <w:basedOn w:val="Normal"/>
-    <w:next w:val="Normal"/>
-    <w:link w:val="Heading2Char"/>
-    <w:uiPriority w:val="9"/>
-    <w:unhideWhenUsed/>
-    <w:qFormat/>
-    <w:rsid w:val="003B461B"/>
-    <w:pPr>
-      <w:keepNext/>
-      <w:keepLines/>
-      <w:numPr>
-        <w:ilvl w:val="1"/>
-        <w:numId w:val="2"/>
-      </w:numPr>
-      <w:spacing w:before="200" w:after="0"/>
-      <w:outlineLvl w:val="1"/>
-    </w:pPr>
-    <w:rPr>
-      <w:rFonts w:asciiTheme="majorHAnsi" w:eastAsiaTheme="majorEastAsia" w:hAnsiTheme="majorHAnsi" w:cstheme="majorBidi"/>
-      <w:b/>
-      <w:bCs/>
-      <w:color w:val="5B9BD5" w:themeColor="accent1"/>
-      <w:sz w:val="26"/>
-      <w:szCs w:val="26"/>
-    </w:rPr>
-  </w:style>
-  <w:style w:type="paragraph" w:styleId="Heading3">
-    <w:name w:val="heading 3"/>
-    <w:basedOn w:val="Normal"/>
-    <w:next w:val="Normal"/>
-    <w:link w:val="Heading3Char"/>
-    <w:uiPriority w:val="9"/>
-    <w:unhideWhenUsed/>
-    <w:qFormat/>
-    <w:rsid w:val="003B461B"/>
-    <w:pPr>
-      <w:keepNext/>
-      <w:keepLines/>
-      <w:numPr>
-        <w:ilvl w:val="2"/>
-        <w:numId w:val="2"/>
-      </w:numPr>
-      <w:spacing w:before="200" w:after="0"/>
-      <w:outlineLvl w:val="2"/>
-    </w:pPr>
-    <w:rPr>
-      <w:rFonts w:asciiTheme="majorHAnsi" w:eastAsiaTheme="majorEastAsia" w:hAnsiTheme="majorHAnsi" w:cstheme="majorBidi"/>
-      <w:b/>
-      <w:bCs/>
-      <w:color w:val="5B9BD5" w:themeColor="accent1"/>
-    </w:rPr>
-  </w:style>
-  <w:style w:type="paragraph" w:styleId="Heading4">
-    <w:name w:val="heading 4"/>
-    <w:basedOn w:val="Normal"/>
-    <w:next w:val="Normal"/>
-    <w:link w:val="Heading4Char"/>
-    <w:uiPriority w:val="9"/>
-    <w:semiHidden/>
-    <w:unhideWhenUsed/>
-    <w:qFormat/>
-    <w:rsid w:val="003B461B"/>
-    <w:pPr>
-      <w:keepNext/>
-      <w:keepLines/>
-      <w:numPr>
-        <w:ilvl w:val="3"/>
-        <w:numId w:val="2"/>
-      </w:numPr>
-      <w:spacing w:before="200" w:after="0"/>
-      <w:outlineLvl w:val="3"/>
-    </w:pPr>
-    <w:rPr>
-      <w:rFonts w:asciiTheme="majorHAnsi" w:eastAsiaTheme="majorEastAsia" w:hAnsiTheme="majorHAnsi" w:cstheme="majorBidi"/>
-      <w:b/>
-      <w:bCs/>
-      <w:i/>
-      <w:iCs/>
-      <w:color w:val="5B9BD5" w:themeColor="accent1"/>
-    </w:rPr>
-  </w:style>
-  <w:style w:type="paragraph" w:styleId="Heading5">
-    <w:name w:val="heading 5"/>
-    <w:basedOn w:val="Normal"/>
-    <w:next w:val="Normal"/>
-    <w:link w:val="Heading5Char"/>
-    <w:uiPriority w:val="9"/>
-    <w:semiHidden/>
-    <w:unhideWhenUsed/>
-    <w:qFormat/>
-    <w:rsid w:val="003B461B"/>
-    <w:pPr>
-      <w:keepNext/>
-      <w:keepLines/>
-      <w:numPr>
-        <w:ilvl w:val="4"/>
-        <w:numId w:val="2"/>
-      </w:numPr>
-      <w:spacing w:before="200" w:after="0"/>
-      <w:outlineLvl w:val="4"/>
-    </w:pPr>
-    <w:rPr>
-      <w:rFonts w:asciiTheme="majorHAnsi" w:eastAsiaTheme="majorEastAsia" w:hAnsiTheme="majorHAnsi" w:cstheme="majorBidi"/>
-      <w:color w:val="1F4D78" w:themeColor="accent1" w:themeShade="7F"/>
-    </w:rPr>
-  </w:style>
-  <w:style w:type="paragraph" w:styleId="Heading6">
-    <w:name w:val="heading 6"/>
-    <w:basedOn w:val="Normal"/>
-    <w:next w:val="Normal"/>
-    <w:link w:val="Heading6Char"/>
-    <w:uiPriority w:val="9"/>
-    <w:semiHidden/>
-    <w:unhideWhenUsed/>
-    <w:qFormat/>
-    <w:rsid w:val="003B461B"/>
-    <w:pPr>
-      <w:keepNext/>
-      <w:keepLines/>
-      <w:numPr>
-        <w:ilvl w:val="5"/>
-        <w:numId w:val="2"/>
-      </w:numPr>
-      <w:spacing w:before="200" w:after="0"/>
-      <w:outlineLvl w:val="5"/>
-    </w:pPr>
-    <w:rPr>
-      <w:rFonts w:asciiTheme="majorHAnsi" w:eastAsiaTheme="majorEastAsia" w:hAnsiTheme="majorHAnsi" w:cstheme="majorBidi"/>
-      <w:i/>
-      <w:iCs/>
-      <w:color w:val="1F4D78" w:themeColor="accent1" w:themeShade="7F"/>
-    </w:rPr>
-  </w:style>
-  <w:style w:type="paragraph" w:styleId="Heading7">
-    <w:name w:val="heading 7"/>
-    <w:basedOn w:val="Normal"/>
-    <w:next w:val="Normal"/>
-    <w:link w:val="Heading7Char"/>
-    <w:uiPriority w:val="9"/>
-    <w:semiHidden/>
-    <w:unhideWhenUsed/>
-    <w:qFormat/>
-    <w:rsid w:val="003B461B"/>
-    <w:pPr>
-      <w:keepNext/>
-      <w:keepLines/>
-      <w:numPr>
-        <w:ilvl w:val="6"/>
-        <w:numId w:val="2"/>
-      </w:numPr>
-      <w:spacing w:before="200" w:after="0"/>
-      <w:outlineLvl w:val="6"/>
-    </w:pPr>
-    <w:rPr>
-      <w:rFonts w:asciiTheme="majorHAnsi" w:eastAsiaTheme="majorEastAsia" w:hAnsiTheme="majorHAnsi" w:cstheme="majorBidi"/>
-      <w:i/>
-      <w:iCs/>
-      <w:color w:val="404040" w:themeColor="text1" w:themeTint="BF"/>
-    </w:rPr>
-  </w:style>
-  <w:style w:type="paragraph" w:styleId="Heading8">
-    <w:name w:val="heading 8"/>
-    <w:basedOn w:val="Normal"/>
-    <w:next w:val="Normal"/>
-    <w:link w:val="Heading8Char"/>
-    <w:uiPriority w:val="9"/>
-    <w:semiHidden/>
-    <w:unhideWhenUsed/>
-    <w:qFormat/>
-    <w:rsid w:val="003B461B"/>
-    <w:pPr>
-      <w:keepNext/>
-      <w:keepLines/>
-      <w:numPr>
-        <w:ilvl w:val="7"/>
-        <w:numId w:val="2"/>
-      </w:numPr>
-      <w:spacing w:before="200" w:after="0"/>
-      <w:outlineLvl w:val="7"/>
-    </w:pPr>
-    <w:rPr>
-      <w:rFonts w:asciiTheme="majorHAnsi" w:eastAsiaTheme="majorEastAsia" w:hAnsiTheme="majorHAnsi" w:cstheme="majorBidi"/>
-      <w:color w:val="404040" w:themeColor="text1" w:themeTint="BF"/>
-      <w:sz w:val="20"/>
-      <w:szCs w:val="20"/>
-    </w:rPr>
-  </w:style>
-  <w:style w:type="paragraph" w:styleId="Heading9">
-    <w:name w:val="heading 9"/>
-    <w:basedOn w:val="Normal"/>
-    <w:next w:val="Normal"/>
-    <w:link w:val="Heading9Char"/>
-    <w:uiPriority w:val="9"/>
-    <w:semiHidden/>
-    <w:unhideWhenUsed/>
-    <w:qFormat/>
-    <w:rsid w:val="003B461B"/>
-    <w:pPr>
-      <w:keepNext/>
-      <w:keepLines/>
-      <w:numPr>
-        <w:ilvl w:val="8"/>
-        <w:numId w:val="2"/>
-      </w:numPr>
-      <w:spacing w:before="200" w:after="0"/>
-      <w:outlineLvl w:val="8"/>
-    </w:pPr>
-    <w:rPr>
-      <w:rFonts w:asciiTheme="majorHAnsi" w:eastAsiaTheme="majorEastAsia" w:hAnsiTheme="majorHAnsi" w:cstheme="majorBidi"/>
-      <w:i/>
-      <w:iCs/>
-      <w:color w:val="404040" w:themeColor="text1" w:themeTint="BF"/>
-      <w:sz w:val="20"/>
-      <w:szCs w:val="20"/>
-    </w:rPr>
-  </w:style>
-  <w:style w:type="character" w:default="1" w:styleId="DefaultParagraphFont">
-    <w:name w:val="Default Paragraph Font"/>
-    <w:uiPriority w:val="1"/>
-    <w:semiHidden/>
-    <w:unhideWhenUsed/>
-  </w:style>
-  <w:style w:type="table" w:default="1" w:styleId="TableNormal">
-    <w:name w:val="Normal Table"/>
-    <w:uiPriority w:val="99"/>
-    <w:semiHidden/>
-    <w:unhideWhenUsed/>
-    <w:tblPr>
-      <w:tblInd w:w="0" w:type="dxa"/>
-      <w:tblCellMar>
-        <w:top w:w="0" w:type="dxa"/>
-        <w:left w:w="108" w:type="dxa"/>
-        <w:bottom w:w="0" w:type="dxa"/>
-        <w:right w:w="108" w:type="dxa"/>
-      </w:tblCellMar>
-    </w:tblPr>
-  </w:style>
-  <w:style w:type="numbering" w:default="1" w:styleId="NoList">
-    <w:name w:val="No List"/>
-    <w:uiPriority w:val="99"/>
-    <w:semiHidden/>
-    <w:unhideWhenUsed/>
-  </w:style>
-  <w:style w:type="paragraph" w:styleId="ListParagraph">
-    <w:name w:val="List Paragraph"/>
-    <w:basedOn w:val="Normal"/>
-    <w:uiPriority w:val="34"/>
-    <w:qFormat/>
-    <w:rsid w:val="00114DA4"/>
-    <w:pPr>
-      <w:ind w:left="720"/>
-      <w:contextualSpacing/>
-    </w:pPr>
-  </w:style>
-  <w:style w:type="character" w:customStyle="1" w:styleId="Heading1Char">
-    <w:name w:val="Heading 1 Char"/>
-    <w:basedOn w:val="DefaultParagraphFont"/>
-    <w:link w:val="Heading1"/>
-    <w:uiPriority w:val="9"/>
-    <w:rsid w:val="00114DA4"/>
-    <w:rPr>
-      <w:rFonts w:asciiTheme="majorHAnsi" w:eastAsiaTheme="majorEastAsia" w:hAnsiTheme="majorHAnsi" w:cstheme="majorBidi"/>
-      <w:b/>
-      <w:bCs/>
-      <w:color w:val="2E74B5" w:themeColor="accent1" w:themeShade="BF"/>
-      <w:sz w:val="28"/>
-      <w:szCs w:val="28"/>
-    </w:rPr>
-  </w:style>
-  <w:style w:type="character" w:customStyle="1" w:styleId="Heading2Char">
-    <w:name w:val="Heading 2 Char"/>
-    <w:basedOn w:val="DefaultParagraphFont"/>
-    <w:link w:val="Heading2"/>
-    <w:uiPriority w:val="9"/>
-    <w:rsid w:val="003B461B"/>
-    <w:rPr>
-      <w:rFonts w:asciiTheme="majorHAnsi" w:eastAsiaTheme="majorEastAsia" w:hAnsiTheme="majorHAnsi" w:cstheme="majorBidi"/>
-      <w:b/>
-      <w:bCs/>
-      <w:color w:val="5B9BD5" w:themeColor="accent1"/>
-      <w:sz w:val="26"/>
-      <w:szCs w:val="26"/>
-    </w:rPr>
-  </w:style>
-  <w:style w:type="character" w:customStyle="1" w:styleId="Heading3Char">
-    <w:name w:val="Heading 3 Char"/>
-    <w:basedOn w:val="DefaultParagraphFont"/>
-    <w:link w:val="Heading3"/>
-    <w:uiPriority w:val="9"/>
-    <w:rsid w:val="003B461B"/>
-    <w:rPr>
-      <w:rFonts w:asciiTheme="majorHAnsi" w:eastAsiaTheme="majorEastAsia" w:hAnsiTheme="majorHAnsi" w:cstheme="majorBidi"/>
-      <w:b/>
-      <w:bCs/>
-      <w:color w:val="5B9BD5" w:themeColor="accent1"/>
-    </w:rPr>
-  </w:style>
-  <w:style w:type="character" w:customStyle="1" w:styleId="Heading4Char">
-    <w:name w:val="Heading 4 Char"/>
-    <w:basedOn w:val="DefaultParagraphFont"/>
-    <w:link w:val="Heading4"/>
-    <w:uiPriority w:val="9"/>
-    <w:semiHidden/>
-    <w:rsid w:val="003B461B"/>
-    <w:rPr>
-      <w:rFonts w:asciiTheme="majorHAnsi" w:eastAsiaTheme="majorEastAsia" w:hAnsiTheme="majorHAnsi" w:cstheme="majorBidi"/>
-      <w:b/>
-      <w:bCs/>
-      <w:i/>
-      <w:iCs/>
-      <w:color w:val="5B9BD5" w:themeColor="accent1"/>
-    </w:rPr>
-  </w:style>
-  <w:style w:type="character" w:customStyle="1" w:styleId="Heading5Char">
-    <w:name w:val="Heading 5 Char"/>
-    <w:basedOn w:val="DefaultParagraphFont"/>
-    <w:link w:val="Heading5"/>
-    <w:uiPriority w:val="9"/>
-    <w:semiHidden/>
-    <w:rsid w:val="003B461B"/>
-    <w:rPr>
-      <w:rFonts w:asciiTheme="majorHAnsi" w:eastAsiaTheme="majorEastAsia" w:hAnsiTheme="majorHAnsi" w:cstheme="majorBidi"/>
-      <w:color w:val="1F4D78" w:themeColor="accent1" w:themeShade="7F"/>
-    </w:rPr>
-  </w:style>
-  <w:style w:type="character" w:customStyle="1" w:styleId="Heading6Char">
-    <w:name w:val="Heading 6 Char"/>
-    <w:basedOn w:val="DefaultParagraphFont"/>
-    <w:link w:val="Heading6"/>
-    <w:uiPriority w:val="9"/>
-    <w:semiHidden/>
-    <w:rsid w:val="003B461B"/>
-    <w:rPr>
-      <w:rFonts w:asciiTheme="majorHAnsi" w:eastAsiaTheme="majorEastAsia" w:hAnsiTheme="majorHAnsi" w:cstheme="majorBidi"/>
-      <w:i/>
-      <w:iCs/>
-      <w:color w:val="1F4D78" w:themeColor="accent1" w:themeShade="7F"/>
-    </w:rPr>
-  </w:style>
-  <w:style w:type="character" w:customStyle="1" w:styleId="Heading7Char">
-    <w:name w:val="Heading 7 Char"/>
-    <w:basedOn w:val="DefaultParagraphFont"/>
-    <w:link w:val="Heading7"/>
-    <w:uiPriority w:val="9"/>
-    <w:semiHidden/>
-    <w:rsid w:val="003B461B"/>
-    <w:rPr>
-      <w:rFonts w:asciiTheme="majorHAnsi" w:eastAsiaTheme="majorEastAsia" w:hAnsiTheme="majorHAnsi" w:cstheme="majorBidi"/>
-      <w:i/>
-      <w:iCs/>
-      <w:color w:val="404040" w:themeColor="text1" w:themeTint="BF"/>
-    </w:rPr>
-  </w:style>
-  <w:style w:type="character" w:customStyle="1" w:styleId="Heading8Char">
-    <w:name w:val="Heading 8 Char"/>
-    <w:basedOn w:val="DefaultParagraphFont"/>
-    <w:link w:val="Heading8"/>
-    <w:uiPriority w:val="9"/>
-    <w:semiHidden/>
-    <w:rsid w:val="003B461B"/>
-    <w:rPr>
-      <w:rFonts w:asciiTheme="majorHAnsi" w:eastAsiaTheme="majorEastAsia" w:hAnsiTheme="majorHAnsi" w:cstheme="majorBidi"/>
-      <w:color w:val="404040" w:themeColor="text1" w:themeTint="BF"/>
-      <w:sz w:val="20"/>
-      <w:szCs w:val="20"/>
-    </w:rPr>
-  </w:style>
-  <w:style w:type="character" w:customStyle="1" w:styleId="Heading9Char">
-    <w:name w:val="Heading 9 Char"/>
-    <w:basedOn w:val="DefaultParagraphFont"/>
-    <w:link w:val="Heading9"/>
-    <w:uiPriority w:val="9"/>
-    <w:semiHidden/>
-    <w:rsid w:val="003B461B"/>
-    <w:rPr>
-      <w:rFonts w:asciiTheme="majorHAnsi" w:eastAsiaTheme="majorEastAsia" w:hAnsiTheme="majorHAnsi" w:cstheme="majorBidi"/>
-      <w:i/>
-      <w:iCs/>
-      <w:color w:val="404040" w:themeColor="text1" w:themeTint="BF"/>
-      <w:sz w:val="20"/>
-      <w:szCs w:val="20"/>
-    </w:rPr>
-  </w:style>
-  <w:style w:type="paragraph" w:styleId="BalloonText">
-    <w:name w:val="Balloon Text"/>
-    <w:basedOn w:val="Normal"/>
-    <w:link w:val="BalloonTextChar"/>
-    <w:uiPriority w:val="99"/>
-    <w:semiHidden/>
-    <w:unhideWhenUsed/>
-    <w:rsid w:val="00844FE1"/>
-    <w:pPr>
-      <w:spacing w:after="0" w:line="240" w:lineRule="auto"/>
-    </w:pPr>
-    <w:rPr>
-      <w:rFonts w:ascii="Tahoma" w:hAnsi="Tahoma" w:cs="Tahoma"/>
-      <w:sz w:val="16"/>
-      <w:szCs w:val="16"/>
-    </w:rPr>
-  </w:style>
-  <w:style w:type="character" w:customStyle="1" w:styleId="BalloonTextChar">
-    <w:name w:val="Balloon Text Char"/>
-    <w:basedOn w:val="DefaultParagraphFont"/>
-    <w:link w:val="BalloonText"/>
-    <w:uiPriority w:val="99"/>
-    <w:semiHidden/>
-    <w:rsid w:val="00844FE1"/>
-    <w:rPr>
-      <w:rFonts w:ascii="Tahoma" w:hAnsi="Tahoma" w:cs="Tahoma"/>
-      <w:sz w:val="16"/>
-      <w:szCs w:val="16"/>
-    </w:rPr>
-  </w:style>
-  <w:style w:type="paragraph" w:styleId="FootnoteText">
-    <w:name w:val="footnote text"/>
-    <w:basedOn w:val="Normal"/>
-    <w:link w:val="FootnoteTextChar"/>
-    <w:uiPriority w:val="99"/>
-    <w:semiHidden/>
-    <w:unhideWhenUsed/>
-    <w:rsid w:val="00A94C07"/>
-    <w:pPr>
-      <w:spacing w:after="0" w:line="240" w:lineRule="auto"/>
-    </w:pPr>
-    <w:rPr>
-      <w:sz w:val="20"/>
-      <w:szCs w:val="20"/>
-    </w:rPr>
-  </w:style>
-  <w:style w:type="character" w:customStyle="1" w:styleId="FootnoteTextChar">
-    <w:name w:val="Footnote Text Char"/>
-    <w:basedOn w:val="DefaultParagraphFont"/>
-    <w:link w:val="FootnoteText"/>
-    <w:uiPriority w:val="99"/>
-    <w:semiHidden/>
-    <w:rsid w:val="00A94C07"/>
-    <w:rPr>
-      <w:sz w:val="20"/>
-      <w:szCs w:val="20"/>
-    </w:rPr>
-  </w:style>
-  <w:style w:type="character" w:styleId="FootnoteReference">
-    <w:name w:val="footnote reference"/>
-    <w:basedOn w:val="DefaultParagraphFont"/>
-    <w:uiPriority w:val="99"/>
-    <w:semiHidden/>
-    <w:unhideWhenUsed/>
-    <w:rsid w:val="00A94C07"/>
-    <w:rPr>
-      <w:vertAlign w:val="superscript"/>
-    </w:rPr>
-  </w:style>
-  <w:style w:type="paragraph" w:styleId="Header">
-    <w:name w:val="header"/>
-    <w:basedOn w:val="Normal"/>
-    <w:link w:val="HeaderChar"/>
-    <w:uiPriority w:val="99"/>
-    <w:unhideWhenUsed/>
-    <w:rsid w:val="008B0224"/>
-    <w:pPr>
-      <w:tabs>
-        <w:tab w:val="center" w:pos="4513"/>
-        <w:tab w:val="right" w:pos="9026"/>
-      </w:tabs>
-      <w:spacing w:after="0" w:line="240" w:lineRule="auto"/>
-    </w:pPr>
-  </w:style>
-  <w:style w:type="character" w:customStyle="1" w:styleId="HeaderChar">
-    <w:name w:val="Header Char"/>
-    <w:basedOn w:val="DefaultParagraphFont"/>
-    <w:link w:val="Header"/>
-    <w:uiPriority w:val="99"/>
-    <w:rsid w:val="008B0224"/>
-  </w:style>
-  <w:style w:type="paragraph" w:styleId="Footer">
-    <w:name w:val="footer"/>
-    <w:basedOn w:val="Normal"/>
-    <w:link w:val="FooterChar"/>
-    <w:uiPriority w:val="99"/>
-    <w:unhideWhenUsed/>
-    <w:rsid w:val="008B0224"/>
-    <w:pPr>
-      <w:tabs>
-        <w:tab w:val="center" w:pos="4513"/>
-        <w:tab w:val="right" w:pos="9026"/>
-      </w:tabs>
-      <w:spacing w:after="0" w:line="240" w:lineRule="auto"/>
-    </w:pPr>
-  </w:style>
-  <w:style w:type="character" w:customStyle="1" w:styleId="FooterChar">
-    <w:name w:val="Footer Char"/>
-    <w:basedOn w:val="DefaultParagraphFont"/>
-    <w:link w:val="Footer"/>
-    <w:uiPriority w:val="99"/>
-    <w:rsid w:val="008B0224"/>
-  </w:style>
-  <w:style w:type="paragraph" w:styleId="EndnoteText">
-    <w:name w:val="endnote text"/>
-    <w:basedOn w:val="Normal"/>
-    <w:link w:val="EndnoteTextChar"/>
-    <w:uiPriority w:val="99"/>
-    <w:semiHidden/>
-    <w:unhideWhenUsed/>
-    <w:rsid w:val="00A57778"/>
-    <w:pPr>
-      <w:spacing w:after="0" w:line="240" w:lineRule="auto"/>
-    </w:pPr>
-    <w:rPr>
-      <w:sz w:val="20"/>
-      <w:szCs w:val="20"/>
-    </w:rPr>
-  </w:style>
-  <w:style w:type="character" w:customStyle="1" w:styleId="EndnoteTextChar">
-    <w:name w:val="Endnote Text Char"/>
-    <w:basedOn w:val="DefaultParagraphFont"/>
-    <w:link w:val="EndnoteText"/>
-    <w:uiPriority w:val="99"/>
-    <w:semiHidden/>
-    <w:rsid w:val="00A57778"/>
-    <w:rPr>
-      <w:sz w:val="20"/>
-      <w:szCs w:val="20"/>
-    </w:rPr>
-  </w:style>
-  <w:style w:type="character" w:styleId="EndnoteReference">
-    <w:name w:val="endnote reference"/>
-    <w:basedOn w:val="DefaultParagraphFont"/>
-    <w:uiPriority w:val="99"/>
-    <w:semiHidden/>
-    <w:unhideWhenUsed/>
-    <w:rsid w:val="00A57778"/>
-    <w:rPr>
-      <w:vertAlign w:val="superscript"/>
-    </w:rPr>
-  </w:style>
-</w:styles>
-</file>
-
-<file path=word/stylesWithEffects.xml><?xml version="1.0" encoding="utf-8"?>
-<w:styles xmlns:wpc="http://schemas.microsoft.com/office/word/2010/wordprocessingCanvas" xmlns:mc="http://schemas.openxmlformats.org/markup-compatibility/2006" xmlns:o="urn:schemas-microsoft-com:office:office" xmlns:r="http://schemas.openxmlformats.org/officeDocument/2006/relationships" xmlns:m="http://schemas.openxmlformats.org/officeDocument/2006/math" xmlns:v="urn:schemas-microsoft-com:vml" xmlns:wp14="http://schemas.microsoft.com/office/word/2010/wordprocessingDrawing" xmlns:wp="http://schemas.openxmlformats.org/drawingml/2006/wordprocessingDrawing" xmlns:w10="urn:schemas-microsoft-com:office:word" xmlns:w="http://schemas.openxmlformats.org/wordprocessingml/2006/main" xmlns:w14="http://schemas.microsoft.com/office/word/2010/wordml" xmlns:wpg="http://schemas.microsoft.com/office/word/2010/wordprocessingGroup" xmlns:wpi="http://schemas.microsoft.com/office/word/2010/wordprocessingInk" xmlns:wne="http://schemas.microsoft.com/office/word/2006/wordml" xmlns:wps="http://schemas.microsoft.com/office/word/2010/wordprocessingShape" mc:Ignorable="w14 wp14">
-  <w:docDefaults>
-    <w:rPrDefault>
-      <w:rPr>
-        <w:rFonts w:asciiTheme="minorHAnsi" w:eastAsiaTheme="minorHAnsi" w:hAnsiTheme="minorHAnsi" w:cstheme="minorBidi"/>
-        <w:sz w:val="22"/>
-        <w:szCs w:val="22"/>
-        <w:lang w:val="id-ID" w:eastAsia="en-US" w:bidi="ar-SA"/>
-      </w:rPr>
-    </w:rPrDefault>
-    <w:pPrDefault>
-      <w:pPr>
-        <w:spacing w:after="160" w:line="259" w:lineRule="auto"/>
-      </w:pPr>
-    </w:pPrDefault>
-  </w:docDefaults>
-  <w:latentStyles w:defLockedState="0" w:defUIPriority="99" w:defSemiHidden="1" w:defUnhideWhenUsed="1" w:defQFormat="0" w:count="267">
-    <w:lsdException w:name="Normal" w:semiHidden="0" w:uiPriority="0" w:unhideWhenUsed="0" w:qFormat="1"/>
-    <w:lsdException w:name="heading 1" w:semiHidden="0" w:uiPriority="9" w:unhideWhenUsed="0" w:qFormat="1"/>
-    <w:lsdException w:name="heading 2" w:uiPriority="9" w:qFormat="1"/>
-    <w:lsdException w:name="heading 3" w:uiPriority="9" w:qFormat="1"/>
-    <w:lsdException w:name="heading 4" w:uiPriority="9" w:qFormat="1"/>
-    <w:lsdException w:name="heading 5" w:uiPriority="9" w:qFormat="1"/>
-    <w:lsdException w:name="heading 6" w:uiPriority="9" w:qFormat="1"/>
-    <w:lsdException w:name="heading 7" w:uiPriority="9" w:qFormat="1"/>
-    <w:lsdException w:name="heading 8" w:uiPriority="9" w:qFormat="1"/>
-    <w:lsdException w:name="heading 9" w:uiPriority="9" w:qFormat="1"/>
-    <w:lsdException w:name="toc 1" w:uiPriority="39"/>
-    <w:lsdException w:name="toc 2" w:uiPriority="39"/>
-    <w:lsdException w:name="toc 3" w:uiPriority="39"/>
-    <w:lsdException w:name="toc 4" w:uiPriority="39"/>
-    <w:lsdException w:name="toc 5" w:uiPriority="39"/>
-    <w:lsdException w:name="toc 6" w:uiPriority="39"/>
-    <w:lsdException w:name="toc 7" w:uiPriority="39"/>
-    <w:lsdException w:name="toc 8" w:uiPriority="39"/>
-    <w:lsdException w:name="toc 9" w:uiPriority="39"/>
-    <w:lsdException w:name="caption" w:uiPriority="35" w:qFormat="1"/>
-    <w:lsdException w:name="Title" w:semiHidden="0" w:uiPriority="10" w:unhideWhenUsed="0" w:qFormat="1"/>
-    <w:lsdException w:name="Default Paragraph Font" w:uiPriority="1"/>
-    <w:lsdException w:name="Subtitle" w:semiHidden="0" w:uiPriority="11" w:unhideWhenUsed="0" w:qFormat="1"/>
-    <w:lsdException w:name="Strong" w:semiHidden="0" w:uiPriority="22" w:unhideWhenUsed="0" w:qFormat="1"/>
-    <w:lsdException w:name="Emphasis" w:semiHidden="0" w:uiPriority="20" w:unhideWhenUsed="0" w:qFormat="1"/>
-    <w:lsdException w:name="Table Grid" w:semiHidden="0" w:uiPriority="39" w:unhideWhenUsed="0"/>
-    <w:lsdException w:name="Placeholder Text" w:unhideWhenUsed="0"/>
-    <w:lsdException w:name="No Spacing" w:semiHidden="0" w:uiPriority="1" w:unhideWhenUsed="0" w:qFormat="1"/>
-    <w:lsdException w:name="Light Shading" w:semiHidden="0" w:uiPriority="60" w:unhideWhenUsed="0"/>
-    <w:lsdException w:name="Light List" w:semiHidden="0" w:uiPriority="61" w:unhideWhenUsed="0"/>
-    <w:lsdException w:name="Light Grid" w:semiHidden="0" w:uiPriority="62" w:unhideWhenUsed="0"/>
-    <w:lsdException w:name="Medium Shading 1" w:semiHidden="0" w:uiPriority="63" w:unhideWhenUsed="0"/>
-    <w:lsdException w:name="Medium Shading 2" w:semiHidden="0" w:uiPriority="64" w:unhideWhenUsed="0"/>
-    <w:lsdException w:name="Medium List 1" w:semiHidden="0" w:uiPriority="65" w:unhideWhenUsed="0"/>
-    <w:lsdException w:name="Medium List 2" w:semiHidden="0" w:uiPriority="66" w:unhideWhenUsed="0"/>
-    <w:lsdException w:name="Medium Grid 1" w:semiHidden="0" w:uiPriority="67" w:unhideWhenUsed="0"/>
-    <w:lsdException w:name="Medium Grid 2" w:semiHidden="0" w:uiPriority="68" w:unhideWhenUsed="0"/>
-    <w:lsdException w:name="Medium Grid 3" w:semiHidden="0" w:uiPriority="69" w:unhideWhenUsed="0"/>
-    <w:lsdException w:name="Dark List" w:semiHidden="0" w:uiPriority="70" w:unhideWhenUsed="0"/>
-    <w:lsdException w:name="Colorful Shading" w:semiHidden="0" w:uiPriority="71" w:unhideWhenUsed="0"/>
-    <w:lsdException w:name="Colorful List" w:semiHidden="0" w:uiPriority="72" w:unhideWhenUsed="0"/>
-    <w:lsdException w:name="Colorful Grid" w:semiHidden="0" w:uiPriority="73" w:unhideWhenUsed="0"/>
-    <w:lsdException w:name="Light Shading Accent 1" w:semiHidden="0" w:uiPriority="60" w:unhideWhenUsed="0"/>
-    <w:lsdException w:name="Light List Accent 1" w:semiHidden="0" w:uiPriority="61" w:unhideWhenUsed="0"/>
-    <w:lsdException w:name="Light Grid Accent 1" w:semiHidden="0" w:uiPriority="62" w:unhideWhenUsed="0"/>
-    <w:lsdException w:name="Medium Shading 1 Accent 1" w:semiHidden="0" w:uiPriority="63" w:unhideWhenUsed="0"/>
-    <w:lsdException w:name="Medium Shading 2 Accent 1" w:semiHidden="0" w:uiPriority="64" w:unhideWhenUsed="0"/>
-    <w:lsdException w:name="Medium List 1 Accent 1" w:semiHidden="0" w:uiPriority="65" w:unhideWhenUsed="0"/>
-    <w:lsdException w:name="Revision" w:unhideWhenUsed="0"/>
-    <w:lsdException w:name="List Paragraph" w:semiHidden="0" w:uiPriority="34" w:unhideWhenUsed="0" w:qFormat="1"/>
-    <w:lsdException w:name="Quote" w:semiHidden="0" w:uiPriority="29" w:unhideWhenUsed="0" w:qFormat="1"/>
-    <w:lsdException w:name="Intense Quote" w:semiHidden="0" w:uiPriority="30" w:unhideWhenUsed="0" w:qFormat="1"/>
-    <w:lsdException w:name="Medium List 2 Accent 1" w:semiHidden="0" w:uiPriority="66" w:unhideWhenUsed="0"/>
-    <w:lsdException w:name="Medium Grid 1 Accent 1" w:semiHidden="0" w:uiPriority="67" w:unhideWhenUsed="0"/>
-    <w:lsdException w:name="Medium Grid 2 Accent 1" w:semiHidden="0" w:uiPriority="68" w:unhideWhenUsed="0"/>
-    <w:lsdException w:name="Medium Grid 3 Accent 1" w:semiHidden="0" w:uiPriority="69" w:unhideWhenUsed="0"/>
-    <w:lsdException w:name="Dark List Accent 1" w:semiHidden="0" w:uiPriority="70" w:unhideWhenUsed="0"/>
-    <w:lsdException w:name="Colorful Shading Accent 1" w:semiHidden="0" w:uiPriority="71" w:unhideWhenUsed="0"/>
-    <w:lsdException w:name="Colorful List Accent 1" w:semiHidden="0" w:uiPriority="72" w:unhideWhenUsed="0"/>
-    <w:lsdException w:name="Colorful Grid Accent 1" w:semiHidden="0" w:uiPriority="73" w:unhideWhenUsed="0"/>
-    <w:lsdException w:name="Light Shading Accent 2" w:semiHidden="0" w:uiPriority="60" w:unhideWhenUsed="0"/>
-    <w:lsdException w:name="Light List Accent 2" w:semiHidden="0" w:uiPriority="61" w:unhideWhenUsed="0"/>
-    <w:lsdException w:name="Light Grid Accent 2" w:semiHidden="0" w:uiPriority="62" w:unhideWhenUsed="0"/>
-    <w:lsdException w:name="Medium Shading 1 Accent 2" w:semiHidden="0" w:uiPriority="63" w:unhideWhenUsed="0"/>
-    <w:lsdException w:name="Medium Shading 2 Accent 2" w:semiHidden="0" w:uiPriority="64" w:unhideWhenUsed="0"/>
-    <w:lsdException w:name="Medium List 1 Accent 2" w:semiHidden="0" w:uiPriority="65" w:unhideWhenUsed="0"/>
-    <w:lsdException w:name="Medium List 2 Accent 2" w:semiHidden="0" w:uiPriority="66" w:unhideWhenUsed="0"/>
-    <w:lsdException w:name="Medium Grid 1 Accent 2" w:semiHidden="0" w:uiPriority="67" w:unhideWhenUsed="0"/>
-    <w:lsdException w:name="Medium Grid 2 Accent 2" w:semiHidden="0" w:uiPriority="68" w:unhideWhenUsed="0"/>
-    <w:lsdException w:name="Medium Grid 3 Accent 2" w:semiHidden="0" w:uiPriority="69" w:unhideWhenUsed="0"/>
-    <w:lsdException w:name="Dark List Accent 2" w:semiHidden="0" w:uiPriority="70" w:unhideWhenUsed="0"/>
-    <w:lsdException w:name="Colorful Shading Accent 2" w:semiHidden="0" w:uiPriority="71" w:unhideWhenUsed="0"/>
-    <w:lsdException w:name="Colorful List Accent 2" w:semiHidden="0" w:uiPriority="72" w:unhideWhenUsed="0"/>
-    <w:lsdException w:name="Colorful Grid Accent 2" w:semiHidden="0" w:uiPriority="73" w:unhideWhenUsed="0"/>
-    <w:lsdException w:name="Light Shading Accent 3" w:semiHidden="0" w:uiPriority="60" w:unhideWhenUsed="0"/>
-    <w:lsdException w:name="Light List Accent 3" w:semiHidden="0" w:uiPriority="61" w:unhideWhenUsed="0"/>
-    <w:lsdException w:name="Light Grid Accent 3" w:semiHidden="0" w:uiPriority="62" w:unhideWhenUsed="0"/>
-    <w:lsdException w:name="Medium Shading 1 Accent 3" w:semiHidden="0" w:uiPriority="63" w:unhideWhenUsed="0"/>
-    <w:lsdException w:name="Medium Shading 2 Accent 3" w:semiHidden="0" w:uiPriority="64" w:unhideWhenUsed="0"/>
-    <w:lsdException w:name="Medium List 1 Accent 3" w:semiHidden="0" w:uiPriority="65" w:unhideWhenUsed="0"/>
-    <w:lsdException w:name="Medium List 2 Accent 3" w:semiHidden="0" w:uiPriority="66" w:unhideWhenUsed="0"/>
-    <w:lsdException w:name="Medium Grid 1 Accent 3" w:semiHidden="0" w:uiPriority="67" w:unhideWhenUsed="0"/>
-    <w:lsdException w:name="Medium Grid 2 Accent 3" w:semiHidden="0" w:uiPriority="68" w:unhideWhenUsed="0"/>
-    <w:lsdException w:name="Medium Grid 3 Accent 3" w:semiHidden="0" w:uiPriority="69" w:unhideWhenUsed="0"/>
-    <w:lsdException w:name="Dark List Accent 3" w:semiHidden="0" w:uiPriority="70" w:unhideWhenUsed="0"/>
-    <w:lsdException w:name="Colorful Shading Accent 3" w:semiHidden="0" w:uiPriority="71" w:unhideWhenUsed="0"/>
-    <w:lsdException w:name="Colorful List Accent 3" w:semiHidden="0" w:uiPriority="72" w:unhideWhenUsed="0"/>
-    <w:lsdException w:name="Colorful Grid Accent 3" w:semiHidden="0" w:uiPriority="73" w:unhideWhenUsed="0"/>
-    <w:lsdException w:name="Light Shading Accent 4" w:semiHidden="0" w:uiPriority="60" w:unhideWhenUsed="0"/>
-    <w:lsdException w:name="Light List Accent 4" w:semiHidden="0" w:uiPriority="61" w:unhideWhenUsed="0"/>
-    <w:lsdException w:name="Light Grid Accent 4" w:semiHidden="0" w:uiPriority="62" w:unhideWhenUsed="0"/>
-    <w:lsdException w:name="Medium Shading 1 Accent 4" w:semiHidden="0" w:uiPriority="63" w:unhideWhenUsed="0"/>
-    <w:lsdException w:name="Medium Shading 2 Accent 4" w:semiHidden="0" w:uiPriority="64" w:unhideWhenUsed="0"/>
-    <w:lsdException w:name="Medium List 1 Accent 4" w:semiHidden="0" w:uiPriority="65" w:unhideWhenUsed="0"/>
-    <w:lsdException w:name="Medium List 2 Accent 4" w:semiHidden="0" w:uiPriority="66" w:unhideWhenUsed="0"/>
-    <w:lsdException w:name="Medium Grid 1 Accent 4" w:semiHidden="0" w:uiPriority="67" w:unhideWhenUsed="0"/>
-    <w:lsdException w:name="Medium Grid 2 Accent 4" w:semiHidden="0" w:uiPriority="68" w:unhideWhenUsed="0"/>
-    <w:lsdException w:name="Medium Grid 3 Accent 4" w:semiHidden="0" w:uiPriority="69" w:unhideWhenUsed="0"/>
-    <w:lsdException w:name="Dark List Accent 4" w:semiHidden="0" w:uiPriority="70" w:unhideWhenUsed="0"/>
-    <w:lsdException w:name="Colorful Shading Accent 4" w:semiHidden="0" w:uiPriority="71" w:unhideWhenUsed="0"/>
-    <w:lsdException w:name="Colorful List Accent 4" w:semiHidden="0" w:uiPriority="72" w:unhideWhenUsed="0"/>
-    <w:lsdException w:name="Colorful Grid Accent 4" w:semiHidden="0" w:uiPriority="73" w:unhideWhenUsed="0"/>
-    <w:lsdException w:name="Light Shading Accent 5" w:semiHidden="0" w:uiPriority="60" w:unhideWhenUsed="0"/>
-    <w:lsdException w:name="Light List Accent 5" w:semiHidden="0" w:uiPriority="61" w:unhideWhenUsed="0"/>
-    <w:lsdException w:name="Light Grid Accent 5" w:semiHidden="0" w:uiPriority="62" w:unhideWhenUsed="0"/>
-    <w:lsdException w:name="Medium Shading 1 Accent 5" w:semiHidden="0" w:uiPriority="63" w:unhideWhenUsed="0"/>
-    <w:lsdException w:name="Medium Shading 2 Accent 5" w:semiHidden="0" w:uiPriority="64" w:unhideWhenUsed="0"/>
-    <w:lsdException w:name="Medium List 1 Accent 5" w:semiHidden="0" w:uiPriority="65" w:unhideWhenUsed="0"/>
-    <w:lsdException w:name="Medium List 2 Accent 5" w:semiHidden="0" w:uiPriority="66" w:unhideWhenUsed="0"/>
-    <w:lsdException w:name="Medium Grid 1 Accent 5" w:semiHidden="0" w:uiPriority="67" w:unhideWhenUsed="0"/>
-    <w:lsdException w:name="Medium Grid 2 Accent 5" w:semiHidden="0" w:uiPriority="68" w:unhideWhenUsed="0"/>
-    <w:lsdException w:name="Medium Grid 3 Accent 5" w:semiHidden="0" w:uiPriority="69" w:unhideWhenUsed="0"/>
-    <w:lsdException w:name="Dark List Accent 5" w:semiHidden="0" w:uiPriority="70" w:unhideWhenUsed="0"/>
-    <w:lsdException w:name="Colorful Shading Accent 5" w:semiHidden="0" w:uiPriority="71" w:unhideWhenUsed="0"/>
-    <w:lsdException w:name="Colorful List Accent 5" w:semiHidden="0" w:uiPriority="72" w:unhideWhenUsed="0"/>
-    <w:lsdException w:name="Colorful Grid Accent 5" w:semiHidden="0" w:uiPriority="73" w:unhideWhenUsed="0"/>
-    <w:lsdException w:name="Light Shading Accent 6" w:semiHidden="0" w:uiPriority="60" w:unhideWhenUsed="0"/>
-    <w:lsdException w:name="Light List Accent 6" w:semiHidden="0" w:uiPriority="61" w:unhideWhenUsed="0"/>
-    <w:lsdException w:name="Light Grid Accent 6" w:semiHidden="0" w:uiPriority="62" w:unhideWhenUsed="0"/>
-    <w:lsdException w:name="Medium Shading 1 Accent 6" w:semiHidden="0" w:uiPriority="63" w:unhideWhenUsed="0"/>
-    <w:lsdException w:name="Medium Shading 2 Accent 6" w:semiHidden="0" w:uiPriority="64" w:unhideWhenUsed="0"/>
-    <w:lsdException w:name="Medium List 1 Accent 6" w:semiHidden="0" w:uiPriority="65" w:unhideWhenUsed="0"/>
-    <w:lsdException w:name="Medium List 2 Accent 6" w:semiHidden="0" w:uiPriority="66" w:unhideWhenUsed="0"/>
-    <w:lsdException w:name="Medium Grid 1 Accent 6" w:semiHidden="0" w:uiPriority="67" w:unhideWhenUsed="0"/>
-    <w:lsdException w:name="Medium Grid 2 Accent 6" w:semiHidden="0" w:uiPriority="68" w:unhideWhenUsed="0"/>
-    <w:lsdException w:name="Medium Grid 3 Accent 6" w:semiHidden="0" w:uiPriority="69" w:unhideWhenUsed="0"/>
-    <w:lsdException w:name="Dark List Accent 6" w:semiHidden="0" w:uiPriority="70" w:unhideWhenUsed="0"/>
-    <w:lsdException w:name="Colorful Shading Accent 6" w:semiHidden="0" w:uiPriority="71" w:unhideWhenUsed="0"/>
-    <w:lsdException w:name="Colorful List Accent 6" w:semiHidden="0" w:uiPriority="72" w:unhideWhenUsed="0"/>
-    <w:lsdException w:name="Colorful Grid Accent 6" w:semiHidden="0" w:uiPriority="73" w:unhideWhenUsed="0"/>
-    <w:lsdException w:name="Subtle Emphasis" w:semiHidden="0" w:uiPriority="19" w:unhideWhenUsed="0" w:qFormat="1"/>
-    <w:lsdException w:name="Intense Emphasis" w:semiHidden="0" w:uiPriority="21" w:unhideWhenUsed="0" w:qFormat="1"/>
-    <w:lsdException w:name="Subtle Reference" w:semiHidden="0" w:uiPriority="31" w:unhideWhenUsed="0" w:qFormat="1"/>
-    <w:lsdException w:name="Intense Reference" w:semiHidden="0" w:uiPriority="32" w:unhideWhenUsed="0" w:qFormat="1"/>
-    <w:lsdException w:name="Book Title" w:semiHidden="0" w:uiPriority="33" w:unhideWhenUsed="0" w:qFormat="1"/>
-    <w:lsdException w:name="Bibliography" w:uiPriority="37"/>
-    <w:lsdException w:name="TOC Heading" w:uiPriority="39" w:qFormat="1"/>
+  <w:latentStyles w:defLockedState="0" w:defUIPriority="99" w:defSemiHidden="0" w:defUnhideWhenUsed="0" w:defQFormat="0" w:count="371">
+    <w:lsdException w:name="Normal" w:uiPriority="0" w:qFormat="1"/>
+    <w:lsdException w:name="heading 1" w:uiPriority="9" w:qFormat="1"/>
+    <w:lsdException w:name="heading 2" w:semiHidden="1" w:uiPriority="9" w:unhideWhenUsed="1" w:qFormat="1"/>
+    <w:lsdException w:name="heading 3" w:semiHidden="1" w:uiPriority="9" w:unhideWhenUsed="1" w:qFormat="1"/>
+    <w:lsdException w:name="heading 4" w:semiHidden="1" w:uiPriority="9" w:unhideWhenUsed="1" w:qFormat="1"/>
+    <w:lsdException w:name="heading 5" w:semiHidden="1" w:uiPriority="9" w:unhideWhenUsed="1" w:qFormat="1"/>
+    <w:lsdException w:name="heading 6" w:semiHidden="1" w:uiPriority="9" w:unhideWhenUsed="1" w:qFormat="1"/>
+    <w:lsdException w:name="heading 7" w:semiHidden="1" w:uiPriority="9" w:unhideWhenUsed="1" w:qFormat="1"/>
+    <w:lsdException w:name="heading 8" w:semiHidden="1" w:uiPriority="9" w:unhideWhenUsed="1" w:qFormat="1"/>
+    <w:lsdException w:name="heading 9" w:semiHidden="1" w:uiPriority="9" w:unhideWhenUsed="1" w:qFormat="1"/>
+    <w:lsdException w:name="index 1" w:semiHidden="1" w:unhideWhenUsed="1"/>
+    <w:lsdException w:name="index 2" w:semiHidden="1" w:unhideWhenUsed="1"/>
+    <w:lsdException w:name="index 3" w:semiHidden="1" w:unhideWhenUsed="1"/>
+    <w:lsdException w:name="index 4" w:semiHidden="1" w:unhideWhenUsed="1"/>
+    <w:lsdException w:name="index 5" w:semiHidden="1" w:unhideWhenUsed="1"/>
+    <w:lsdException w:name="index 6" w:semiHidden="1" w:unhideWhenUsed="1"/>
+    <w:lsdException w:name="index 7" w:semiHidden="1" w:unhideWhenUsed="1"/>
+    <w:lsdException w:name="index 8" w:semiHidden="1" w:unhideWhenUsed="1"/>
+    <w:lsdException w:name="index 9" w:semiHidden="1" w:unhideWhenUsed="1"/>
+    <w:lsdException w:name="toc 1" w:semiHidden="1" w:uiPriority="39" w:unhideWhenUsed="1"/>
+    <w:lsdException w:name="toc 2" w:semiHidden="1" w:uiPriority="39" w:unhideWhenUsed="1"/>
+    <w:lsdException w:name="toc 3" w:semiHidden="1" w:uiPriority="39" w:unhideWhenUsed="1"/>
+    <w:lsdException w:name="toc 4" w:semiHidden="1" w:uiPriority="39" w:unhideWhenUsed="1"/>
+    <w:lsdException w:name="toc 5" w:semiHidden="1" w:uiPriority="39" w:unhideWhenUsed="1"/>
+    <w:lsdException w:name="toc 6" w:semiHidden="1" w:uiPriority="39" w:unhideWhenUsed="1"/>
+    <w:lsdException w:name="toc 7" w:semiHidden="1" w:uiPriority="39" w:unhideWhenUsed="1"/>
+    <w:lsdException w:name="toc 8" w:semiHidden="1" w:uiPriority="39" w:unhideWhenUsed="1"/>
+    <w:lsdException w:name="toc 9" w:semiHidden="1" w:uiPriority="39" w:unhideWhenUsed="1"/>
+    <w:lsdException w:name="Normal Indent" w:semiHidden="1" w:unhideWhenUsed="1"/>
+    <w:lsdException w:name="footnote text" w:semiHidden="1" w:unhideWhenUsed="1"/>
+    <w:lsdException w:name="annotation text" w:semiHidden="1" w:unhideWhenUsed="1"/>
+    <w:lsdException w:name="header" w:semiHidden="1" w:unhideWhenUsed="1"/>
+    <w:lsdException w:name="footer" w:semiHidden="1" w:unhideWhenUsed="1"/>
+    <w:lsdException w:name="index heading" w:semiHidden="1" w:unhideWhenUsed="1"/>
+    <w:lsdException w:name="caption" w:semiHidden="1" w:uiPriority="35" w:unhideWhenUsed="1" w:qFormat="1"/>
+    <w:lsdException w:name="table of figures" w:semiHidden="1" w:unhideWhenUsed="1"/>
+    <w:lsdException w:name="envelope address" w:semiHidden="1" w:unhideWhenUsed="1"/>
+    <w:lsdException w:name="envelope return" w:semiHidden="1" w:unhideWhenUsed="1"/>
+    <w:lsdException w:name="footnote reference" w:semiHidden="1" w:unhideWhenUsed="1"/>
+    <w:lsdException w:name="annotation reference" w:semiHidden="1" w:unhideWhenUsed="1"/>
+    <w:lsdException w:name="line number" w:semiHidden="1" w:unhideWhenUsed="1"/>
+    <w:lsdException w:name="page number" w:semiHidden="1" w:unhideWhenUsed="1"/>
+    <w:lsdException w:name="endnote reference" w:semiHidden="1" w:unhideWhenUsed="1"/>
+    <w:lsdException w:name="endnote text" w:semiHidden="1" w:unhideWhenUsed="1"/>
+    <w:lsdException w:name="table of authorities" w:semiHidden="1" w:unhideWhenUsed="1"/>
+    <w:lsdException w:name="macro" w:semiHidden="1" w:unhideWhenUsed="1"/>
+    <w:lsdException w:name="toa heading" w:semiHidden="1" w:unhideWhenUsed="1"/>
+    <w:lsdException w:name="List" w:semiHidden="1" w:unhideWhenUsed="1"/>
+    <w:lsdException w:name="List Bullet" w:semiHidden="1" w:unhideWhenUsed="1"/>
+    <w:lsdException w:name="List Number" w:semiHidden="1" w:unhideWhenUsed="1"/>
+    <w:lsdException w:name="List 2" w:semiHidden="1" w:unhideWhenUsed="1"/>
+    <w:lsdException w:name="List 3" w:semiHidden="1" w:unhideWhenUsed="1"/>
+    <w:lsdException w:name="List 4" w:semiHidden="1" w:unhideWhenUsed="1"/>
+    <w:lsdException w:name="List 5" w:semiHidden="1" w:unhideWhenUsed="1"/>
+    <w:lsdException w:name="List Bullet 2" w:semiHidden="1" w:unhideWhenUsed="1"/>
+    <w:lsdException w:name="List Bullet 3" w:semiHidden="1" w:unhideWhenUsed="1"/>
+    <w:lsdException w:name="List Bullet 4" w:semiHidden="1" w:unhideWhenUsed="1"/>
+    <w:lsdException w:name="List Bullet 5" w:semiHidden="1" w:unhideWhenUsed="1"/>
+    <w:lsdException w:name="List Number 2" w:semiHidden="1" w:unhideWhenUsed="1"/>
+    <w:lsdException w:name="List Number 3" w:semiHidden="1" w:unhideWhenUsed="1"/>
+    <w:lsdException w:name="List Number 4" w:semiHidden="1" w:unhideWhenUsed="1"/>
+    <w:lsdException w:name="List Number 5" w:semiHidden="1" w:unhideWhenUsed="1"/>
+    <w:lsdException w:name="Title" w:uiPriority="10" w:qFormat="1"/>
+    <w:lsdException w:name="Closing" w:semiHidden="1" w:unhideWhenUsed="1"/>
+    <w:lsdException w:name="Signature" w:semiHidden="1" w:unhideWhenUsed="1"/>
+    <w:lsdException w:name="Default Paragraph Font" w:semiHidden="1" w:uiPriority="1" w:unhideWhenUsed="1"/>
+    <w:lsdException w:name="Body Text" w:semiHidden="1" w:unhideWhenUsed="1"/>
+    <w:lsdException w:name="Body Text Indent" w:semiHidden="1" w:unhideWhenUsed="1"/>
+    <w:lsdException w:name="List Continue" w:semiHidden="1" w:unhideWhenUsed="1"/>
+    <w:lsdException w:name="List Continue 2" w:semiHidden="1" w:unhideWhenUsed="1"/>
+    <w:lsdException w:name="List Continue 3" w:semiHidden="1" w:unhideWhenUsed="1"/>
+    <w:lsdException w:name="List Continue 4" w:semiHidden="1" w:unhideWhenUsed="1"/>
+    <w:lsdException w:name="List Continue 5" w:semiHidden="1" w:unhideWhenUsed="1"/>
+    <w:lsdException w:name="Message Header" w:semiHidden="1" w:unhideWhenUsed="1"/>
+    <w:lsdException w:name="Subtitle" w:uiPriority="11" w:qFormat="1"/>
+    <w:lsdException w:name="Salutation" w:semiHidden="1" w:unhideWhenUsed="1"/>
+    <w:lsdException w:name="Date" w:semiHidden="1" w:unhideWhenUsed="1"/>
+    <w:lsdException w:name="Body Text First Indent" w:semiHidden="1" w:unhideWhenUsed="1"/>
+    <w:lsdException w:name="Body Text First Indent 2" w:semiHidden="1" w:unhideWhenUsed="1"/>
+    <w:lsdException w:name="Note Heading" w:semiHidden="1" w:unhideWhenUsed="1"/>
+    <w:lsdException w:name="Body Text 2" w:semiHidden="1" w:unhideWhenUsed="1"/>
+    <w:lsdException w:name="Body Text 3" w:semiHidden="1" w:unhideWhenUsed="1"/>
+    <w:lsdException w:name="Body Text Indent 2" w:semiHidden="1" w:unhideWhenUsed="1"/>
+    <w:lsdException w:name="Body Text Indent 3" w:semiHidden="1" w:unhideWhenUsed="1"/>
+    <w:lsdException w:name="Block Text" w:semiHidden="1" w:unhideWhenUsed="1"/>
+    <w:lsdException w:name="Hyperlink" w:semiHidden="1" w:unhideWhenUsed="1"/>
+    <w:lsdException w:name="FollowedHyperlink" w:semiHidden="1" w:unhideWhenUsed="1"/>
+    <w:lsdException w:name="Strong" w:uiPriority="22" w:qFormat="1"/>
+    <w:lsdException w:name="Emphasis" w:uiPriority="20" w:qFormat="1"/>
+    <w:lsdException w:name="Document Map" w:semiHidden="1" w:unhideWhenUsed="1"/>
+    <w:lsdException w:name="Plain Text" w:semiHidden="1" w:unhideWhenUsed="1"/>
+    <w:lsdException w:name="E-mail Signature" w:semiHidden="1" w:unhideWhenUsed="1"/>
+    <w:lsdException w:name="HTML Top of Form" w:semiHidden="1" w:unhideWhenUsed="1"/>
+    <w:lsdException w:name="HTML Bottom of Form" w:semiHidden="1" w:unhideWhenUsed="1"/>
+    <w:lsdException w:name="Normal (Web)" w:semiHidden="1" w:unhideWhenUsed="1"/>
+    <w:lsdException w:name="HTML Acronym" w:semiHidden="1" w:unhideWhenUsed="1"/>
+    <w:lsdException w:name="HTML Address" w:semiHidden="1" w:unhideWhenUsed="1"/>
+    <w:lsdException w:name="HTML Cite" w:semiHidden="1" w:unhideWhenUsed="1"/>
+    <w:lsdException w:name="HTML Code" w:semiHidden="1" w:unhideWhenUsed="1"/>
+    <w:lsdException w:name="HTML Definition" w:semiHidden="1" w:unhideWhenUsed="1"/>
+    <w:lsdException w:name="HTML Keyboard" w:semiHidden="1" w:unhideWhenUsed="1"/>
+    <w:lsdException w:name="HTML Preformatted" w:semiHidden="1" w:unhideWhenUsed="1"/>
+    <w:lsdException w:name="HTML Sample" w:semiHidden="1" w:unhideWhenUsed="1"/>
+    <w:lsdException w:name="HTML Typewriter" w:semiHidden="1" w:unhideWhenUsed="1"/>
+    <w:lsdException w:name="HTML Variable" w:semiHidden="1" w:unhideWhenUsed="1"/>
+    <w:lsdException w:name="Normal Table" w:semiHidden="1" w:unhideWhenUsed="1"/>
+    <w:lsdException w:name="annotation subject" w:semiHidden="1" w:unhideWhenUsed="1"/>
+    <w:lsdException w:name="No List" w:semiHidden="1" w:unhideWhenUsed="1"/>
+    <w:lsdException w:name="Outline List 1" w:semiHidden="1" w:unhideWhenUsed="1"/>
+    <w:lsdException w:name="Outline List 2" w:semiHidden="1" w:unhideWhenUsed="1"/>
+    <w:lsdException w:name="Outline List 3" w:semiHidden="1" w:unhideWhenUsed="1"/>
+    <w:lsdException w:name="Table Simple 1" w:semiHidden="1" w:unhideWhenUsed="1"/>
+    <w:lsdException w:name="Table Simple 2" w:semiHidden="1" w:unhideWhenUsed="1"/>
+    <w:lsdException w:name="Table Simple 3" w:semiHidden="1" w:unhideWhenUsed="1"/>
+    <w:lsdException w:name="Table Classic 1" w:semiHidden="1" w:unhideWhenUsed="1"/>
+    <w:lsdException w:name="Table Classic 2" w:semiHidden="1" w:unhideWhenUsed="1"/>
+    <w:lsdException w:name="Table Classic 3" w:semiHidden="1" w:unhideWhenUsed="1"/>
+    <w:lsdException w:name="Table Classic 4" w:semiHidden="1" w:unhideWhenUsed="1"/>
+    <w:lsdException w:name="Table Colorful 1" w:semiHidden="1" w:unhideWhenUsed="1"/>
+    <w:lsdException w:name="Table Colorful 2" w:semiHidden="1" w:unhideWhenUsed="1"/>
+    <w:lsdException w:name="Table Colorful 3" w:semiHidden="1" w:unhideWhenUsed="1"/>
+    <w:lsdException w:name="Table Columns 1" w:semiHidden="1" w:unhideWhenUsed="1"/>
+    <w:lsdException w:name="Table Columns 2" w:semiHidden="1" w:unhideWhenUsed="1"/>
+    <w:lsdException w:name="Table Columns 3" w:semiHidden="1" w:unhideWhenUsed="1"/>
+    <w:lsdException w:name="Table Columns 4" w:semiHidden="1" w:unhideWhenUsed="1"/>
+    <w:lsdException w:name="Table Columns 5" w:semiHidden="1" w:unhideWhenUsed="1"/>
+    <w:lsdException w:name="Table Grid 1" w:semiHidden="1" w:unhideWhenUsed="1"/>
+    <w:lsdException w:name="Table Grid 2" w:semiHidden="1" w:unhideWhenUsed="1"/>
+    <w:lsdException w:name="Table Grid 3" w:semiHidden="1" w:unhideWhenUsed="1"/>
+    <w:lsdException w:name="Table Grid 4" w:semiHidden="1" w:unhideWhenUsed="1"/>
+    <w:lsdException w:name="Table Grid 5" w:semiHidden="1" w:unhideWhenUsed="1"/>
+    <w:lsdException w:name="Table Grid 6" w:semiHidden="1" w:unhideWhenUsed="1"/>
+    <w:lsdException w:name="Table Grid 7" w:semiHidden="1" w:unhideWhenUsed="1"/>
+    <w:lsdException w:name="Table Grid 8" w:semiHidden="1" w:unhideWhenUsed="1"/>
+    <w:lsdException w:name="Table List 1" w:semiHidden="1" w:unhideWhenUsed="1"/>
+    <w:lsdException w:name="Table List 2" w:semiHidden="1" w:unhideWhenUsed="1"/>
+    <w:lsdException w:name="Table List 3" w:semiHidden="1" w:unhideWhenUsed="1"/>
+    <w:lsdException w:name="Table List 4" w:semiHidden="1" w:unhideWhenUsed="1"/>
+    <w:lsdException w:name="Table List 5" w:semiHidden="1" w:unhideWhenUsed="1"/>
+    <w:lsdException w:name="Table List 6" w:semiHidden="1" w:unhideWhenUsed="1"/>
+    <w:lsdException w:name="Table List 7" w:semiHidden="1" w:unhideWhenUsed="1"/>
+    <w:lsdException w:name="Table List 8" w:semiHidden="1" w:unhideWhenUsed="1"/>
+    <w:lsdException w:name="Table 3D effects 1" w:semiHidden="1" w:unhideWhenUsed="1"/>
+    <w:lsdException w:name="Table 3D effects 2" w:semiHidden="1" w:unhideWhenUsed="1"/>
+    <w:lsdException w:name="Table 3D effects 3" w:semiHidden="1" w:unhideWhenUsed="1"/>
+    <w:lsdException w:name="Table Contemporary" w:semiHidden="1" w:unhideWhenUsed="1"/>
+    <w:lsdException w:name="Table Elegant" w:semiHidden="1" w:unhideWhenUsed="1"/>
+    <w:lsdException w:name="Table Professional" w:semiHidden="1" w:unhideWhenUsed="1"/>
+    <w:lsdException w:name="Table Subtle 1" w:semiHidden="1" w:unhideWhenUsed="1"/>
+    <w:lsdException w:name="Table Subtle 2" w:semiHidden="1" w:unhideWhenUsed="1"/>
+    <w:lsdException w:name="Table Web 1" w:semiHidden="1" w:unhideWhenUsed="1"/>
+    <w:lsdException w:name="Table Web 2" w:semiHidden="1" w:unhideWhenUsed="1"/>
+    <w:lsdException w:name="Table Web 3" w:semiHidden="1" w:unhideWhenUsed="1"/>
+    <w:lsdException w:name="Balloon Text" w:semiHidden="1" w:unhideWhenUsed="1"/>
+    <w:lsdException w:name="Table Grid" w:uiPriority="39"/>
+    <w:lsdException w:name="Table Theme" w:semiHidden="1" w:unhideWhenUsed="1"/>
+    <w:lsdException w:name="Placeholder Text" w:semiHidden="1"/>
+    <w:lsdException w:name="No Spacing" w:uiPriority="1" w:qFormat="1"/>
+    <w:lsdException w:name="Light Shading" w:uiPriority="60"/>
+    <w:lsdException w:name="Light List" w:uiPriority="61"/>
+    <w:lsdException w:name="Light Grid" w:uiPriority="62"/>
+    <w:lsdException w:name="Medium Shading 1" w:uiPriority="63"/>
+    <w:lsdException w:name="Medium Shading 2" w:uiPriority="64"/>
+    <w:lsdException w:name="Medium List 1" w:uiPriority="65"/>
+    <w:lsdException w:name="Medium List 2" w:uiPriority="66"/>
+    <w:lsdException w:name="Medium Grid 1" w:uiPriority="67"/>
+    <w:lsdException w:name="Medium Grid 2" w:uiPriority="68"/>
+    <w:lsdException w:name="Medium Grid 3" w:uiPriority="69"/>
+    <w:lsdException w:name="Dark List" w:uiPriority="70"/>
+    <w:lsdException w:name="Colorful Shading" w:uiPriority="71"/>
+    <w:lsdException w:name="Colorful List" w:uiPriority="72"/>
+    <w:lsdException w:name="Colorful Grid" w:uiPriority="73"/>
+    <w:lsdException w:name="Light Shading Accent 1" w:uiPriority="60"/>
+    <w:lsdException w:name="Light List Accent 1" w:uiPriority="61"/>
+    <w:lsdException w:name="Light Grid Accent 1" w:uiPriority="62"/>
+    <w:lsdException w:name="Medium Shading 1 Accent 1" w:uiPriority="63"/>
+    <w:lsdException w:name="Medium Shading 2 Accent 1" w:uiPriority="64"/>
+    <w:lsdException w:name="Medium List 1 Accent 1" w:uiPriority="65"/>
+    <w:lsdException w:name="Revision" w:semiHidden="1"/>
+    <w:lsdException w:name="List Paragraph" w:uiPriority="34" w:qFormat="1"/>
+    <w:lsdException w:name="Quote" w:uiPriority="29" w:qFormat="1"/>
+    <w:lsdException w:name="Intense Quote" w:uiPriority="30" w:qFormat="1"/>
+    <w:lsdException w:name="Medium List 2 Accent 1" w:uiPriority="66"/>
+    <w:lsdException w:name="Medium Grid 1 Accent 1" w:uiPriority="67"/>
+    <w:lsdException w:name="Medium Grid 2 Accent 1" w:uiPriority="68"/>
+    <w:lsdException w:name="Medium Grid 3 Accent 1" w:uiPriority="69"/>
+    <w:lsdException w:name="Dark List Accent 1" w:uiPriority="70"/>
+    <w:lsdException w:name="Colorful Shading Accent 1" w:uiPriority="71"/>
+    <w:lsdException w:name="Colorful List Accent 1" w:uiPriority="72"/>
+    <w:lsdException w:name="Colorful Grid Accent 1" w:uiPriority="73"/>
+    <w:lsdException w:name="Light Shading Accent 2" w:uiPriority="60"/>
+    <w:lsdException w:name="Light List Accent 2" w:uiPriority="61"/>
+    <w:lsdException w:name="Light Grid Accent 2" w:uiPriority="62"/>
+    <w:lsdException w:name="Medium Shading 1 Accent 2" w:uiPriority="63"/>
+    <w:lsdException w:name="Medium Shading 2 Accent 2" w:uiPriority="64"/>
+    <w:lsdException w:name="Medium List 1 Accent 2" w:uiPriority="65"/>
+    <w:lsdException w:name="Medium List 2 Accent 2" w:uiPriority="66"/>
+    <w:lsdException w:name="Medium Grid 1 Accent 2" w:uiPriority="67"/>
+    <w:lsdException w:name="Medium Grid 2 Accent 2" w:uiPriority="68"/>
+    <w:lsdException w:name="Medium Grid 3 Accent 2" w:uiPriority="69"/>
+    <w:lsdException w:name="Dark List Accent 2" w:uiPriority="70"/>
+    <w:lsdException w:name="Colorful Shading Accent 2" w:uiPriority="71"/>
+    <w:lsdException w:name="Colorful List Accent 2" w:uiPriority="72"/>
+    <w:lsdException w:name="Colorful Grid Accent 2" w:uiPriority="73"/>
+    <w:lsdException w:name="Light Shading Accent 3" w:uiPriority="60"/>
+    <w:lsdException w:name="Light List Accent 3" w:uiPriority="61"/>
+    <w:lsdException w:name="Light Grid Accent 3" w:uiPriority="62"/>
+    <w:lsdException w:name="Medium Shading 1 Accent 3" w:uiPriority="63"/>
+    <w:lsdException w:name="Medium Shading 2 Accent 3" w:uiPriority="64"/>
+    <w:lsdException w:name="Medium List 1 Accent 3" w:uiPriority="65"/>
+    <w:lsdException w:name="Medium List 2 Accent 3" w:uiPriority="66"/>
+    <w:lsdException w:name="Medium Grid 1 Accent 3" w:uiPriority="67"/>
+    <w:lsdException w:name="Medium Grid 2 Accent 3" w:uiPriority="68"/>
+    <w:lsdException w:name="Medium Grid 3 Accent 3" w:uiPriority="69"/>
+    <w:lsdException w:name="Dark List Accent 3" w:uiPriority="70"/>
+    <w:lsdException w:name="Colorful Shading Accent 3" w:uiPriority="71"/>
+    <w:lsdException w:name="Colorful List Accent 3" w:uiPriority="72"/>
+    <w:lsdException w:name="Colorful Grid Accent 3" w:uiPriority="73"/>
+    <w:lsdException w:name="Light Shading Accent 4" w:uiPriority="60"/>
+    <w:lsdException w:name="Light List Accent 4" w:uiPriority="61"/>
+    <w:lsdException w:name="Light Grid Accent 4" w:uiPriority="62"/>
+    <w:lsdException w:name="Medium Shading 1 Accent 4" w:uiPriority="63"/>
+    <w:lsdException w:name="Medium Shading 2 Accent 4" w:uiPriority="64"/>
+    <w:lsdException w:name="Medium List 1 Accent 4" w:uiPriority="65"/>
+    <w:lsdException w:name="Medium List 2 Accent 4" w:uiPriority="66"/>
+    <w:lsdException w:name="Medium Grid 1 Accent 4" w:uiPriority="67"/>
+    <w:lsdException w:name="Medium Grid 2 Accent 4" w:uiPriority="68"/>
+    <w:lsdException w:name="Medium Grid 3 Accent 4" w:uiPriority="69"/>
+    <w:lsdException w:name="Dark List Accent 4" w:uiPriority="70"/>
+    <w:lsdException w:name="Colorful Shading Accent 4" w:uiPriority="71"/>
+    <w:lsdException w:name="Colorful List Accent 4" w:uiPriority="72"/>
+    <w:lsdException w:name="Colorful Grid Accent 4" w:uiPriority="73"/>
+    <w:lsdException w:name="Light Shading Accent 5" w:uiPriority="60"/>
+    <w:lsdException w:name="Light List Accent 5" w:uiPriority="61"/>
+    <w:lsdException w:name="Light Grid Accent 5" w:uiPriority="62"/>
+    <w:lsdException w:name="Medium Shading 1 Accent 5" w:uiPriority="63"/>
+    <w:lsdException w:name="Medium Shading 2 Accent 5" w:uiPriority="64"/>
+    <w:lsdException w:name="Medium List 1 Accent 5" w:uiPriority="65"/>
+    <w:lsdException w:name="Medium List 2 Accent 5" w:uiPriority="66"/>
+    <w:lsdException w:name="Medium Grid 1 Accent 5" w:uiPriority="67"/>
+    <w:lsdException w:name="Medium Grid 2 Accent 5" w:uiPriority="68"/>
+    <w:lsdException w:name="Medium Grid 3 Accent 5" w:uiPriority="69"/>
+    <w:lsdException w:name="Dark List Accent 5" w:uiPriority="70"/>
+    <w:lsdException w:name="Colorful Shading Accent 5" w:uiPriority="71"/>
+    <w:lsdException w:name="Colorful List Accent 5" w:uiPriority="72"/>
+    <w:lsdException w:name="Colorful Grid Accent 5" w:uiPriority="73"/>
+    <w:lsdException w:name="Light Shading Accent 6" w:uiPriority="60"/>
+    <w:lsdException w:name="Light List Accent 6" w:uiPriority="61"/>
+    <w:lsdException w:name="Light Grid Accent 6" w:uiPriority="62"/>
+    <w:lsdException w:name="Medium Shading 1 Accent 6" w:uiPriority="63"/>
+    <w:lsdException w:name="Medium Shading 2 Accent 6" w:uiPriority="64"/>
+    <w:lsdException w:name="Medium List 1 Accent 6" w:uiPriority="65"/>
+    <w:lsdException w:name="Medium List 2 Accent 6" w:uiPriority="66"/>
+    <w:lsdException w:name="Medium Grid 1 Accent 6" w:uiPriority="67"/>
+    <w:lsdException w:name="Medium Grid 2 Accent 6" w:uiPriority="68"/>
+    <w:lsdException w:name="Medium Grid 3 Accent 6" w:uiPriority="69"/>
+    <w:lsdException w:name="Dark List Accent 6" w:uiPriority="70"/>
+    <w:lsdException w:name="Colorful Shading Accent 6" w:uiPriority="71"/>
+    <w:lsdException w:name="Colorful List Accent 6" w:uiPriority="72"/>
+    <w:lsdException w:name="Colorful Grid Accent 6" w:uiPriority="73"/>
+    <w:lsdException w:name="Subtle Emphasis" w:uiPriority="19" w:qFormat="1"/>
+    <w:lsdException w:name="Intense Emphasis" w:uiPriority="21" w:qFormat="1"/>
+    <w:lsdException w:name="Subtle Reference" w:uiPriority="31" w:qFormat="1"/>
+    <w:lsdException w:name="Intense Reference" w:uiPriority="32" w:qFormat="1"/>
+    <w:lsdException w:name="Book Title" w:uiPriority="33" w:qFormat="1"/>
+    <w:lsdException w:name="Bibliography" w:semiHidden="1" w:uiPriority="37" w:unhideWhenUsed="1"/>
+    <w:lsdException w:name="TOC Heading" w:semiHidden="1" w:uiPriority="39" w:unhideWhenUsed="1" w:qFormat="1"/>
+    <w:lsdException w:name="Plain Table 1" w:uiPriority="41"/>
+    <w:lsdException w:name="Plain Table 2" w:uiPriority="42"/>
+    <w:lsdException w:name="Plain Table 3" w:uiPriority="43"/>
+    <w:lsdException w:name="Plain Table 4" w:uiPriority="44"/>
+    <w:lsdException w:name="Plain Table 5" w:uiPriority="45"/>
+    <w:lsdException w:name="Grid Table Light" w:uiPriority="40"/>
+    <w:lsdException w:name="Grid Table 1 Light" w:uiPriority="46"/>
+    <w:lsdException w:name="Grid Table 2" w:uiPriority="47"/>
+    <w:lsdException w:name="Grid Table 3" w:uiPriority="48"/>
+    <w:lsdException w:name="Grid Table 4" w:uiPriority="49"/>
+    <w:lsdException w:name="Grid Table 5 Dark" w:uiPriority="50"/>
+    <w:lsdException w:name="Grid Table 6 Colorful" w:uiPriority="51"/>
+    <w:lsdException w:name="Grid Table 7 Colorful" w:uiPriority="52"/>
+    <w:lsdException w:name="Grid Table 1 Light Accent 1" w:uiPriority="46"/>
+    <w:lsdException w:name="Grid Table 2 Accent 1" w:uiPriority="47"/>
+    <w:lsdException w:name="Grid Table 3 Accent 1" w:uiPriority="48"/>
+    <w:lsdException w:name="Grid Table 4 Accent 1" w:uiPriority="49"/>
+    <w:lsdException w:name="Grid Table 5 Dark Accent 1" w:uiPriority="50"/>
+    <w:lsdException w:name="Grid Table 6 Colorful Accent 1" w:uiPriority="51"/>
+    <w:lsdException w:name="Grid Table 7 Colorful Accent 1" w:uiPriority="52"/>
+    <w:lsdException w:name="Grid Table 1 Light Accent 2" w:uiPriority="46"/>
+    <w:lsdException w:name="Grid Table 2 Accent 2" w:uiPriority="47"/>
+    <w:lsdException w:name="Grid Table 3 Accent 2" w:uiPriority="48"/>
+    <w:lsdException w:name="Grid Table 4 Accent 2" w:uiPriority="49"/>
+    <w:lsdException w:name="Grid Table 5 Dark Accent 2" w:uiPriority="50"/>
+    <w:lsdException w:name="Grid Table 6 Colorful Accent 2" w:uiPriority="51"/>
+    <w:lsdException w:name="Grid Table 7 Colorful Accent 2" w:uiPriority="52"/>
+    <w:lsdException w:name="Grid Table 1 Light Accent 3" w:uiPriority="46"/>
+    <w:lsdException w:name="Grid Table 2 Accent 3" w:uiPriority="47"/>
+    <w:lsdException w:name="Grid Table 3 Accent 3" w:uiPriority="48"/>
+    <w:lsdException w:name="Grid Table 4 Accent 3" w:uiPriority="49"/>
+    <w:lsdException w:name="Grid Table 5 Dark Accent 3" w:uiPriority="50"/>
+    <w:lsdException w:name="Grid Table 6 Colorful Accent 3" w:uiPriority="51"/>
+    <w:lsdException w:name="Grid Table 7 Colorful Accent 3" w:uiPriority="52"/>
+    <w:lsdException w:name="Grid Table 1 Light Accent 4" w:uiPriority="46"/>
+    <w:lsdException w:name="Grid Table 2 Accent 4" w:uiPriority="47"/>
+    <w:lsdException w:name="Grid Table 3 Accent 4" w:uiPriority="48"/>
+    <w:lsdException w:name="Grid Table 4 Accent 4" w:uiPriority="49"/>
+    <w:lsdException w:name="Grid Table 5 Dark Accent 4" w:uiPriority="50"/>
+    <w:lsdException w:name="Grid Table 6 Colorful Accent 4" w:uiPriority="51"/>
+    <w:lsdException w:name="Grid Table 7 Colorful Accent 4" w:uiPriority="52"/>
+    <w:lsdException w:name="Grid Table 1 Light Accent 5" w:uiPriority="46"/>
+    <w:lsdException w:name="Grid Table 2 Accent 5" w:uiPriority="47"/>
+    <w:lsdException w:name="Grid Table 3 Accent 5" w:uiPriority="48"/>
+    <w:lsdException w:name="Grid Table 4 Accent 5" w:uiPriority="49"/>
+    <w:lsdException w:name="Grid Table 5 Dark Accent 5" w:uiPriority="50"/>
+    <w:lsdException w:name="Grid Table 6 Colorful Accent 5" w:uiPriority="51"/>
+    <w:lsdException w:name="Grid Table 7 Colorful Accent 5" w:uiPriority="52"/>
+    <w:lsdException w:name="Grid Table 1 Light Accent 6" w:uiPriority="46"/>
+    <w:lsdException w:name="Grid Table 2 Accent 6" w:uiPriority="47"/>
+    <w:lsdException w:name="Grid Table 3 Accent 6" w:uiPriority="48"/>
+    <w:lsdException w:name="Grid Table 4 Accent 6" w:uiPriority="49"/>
+    <w:lsdException w:name="Grid Table 5 Dark Accent 6" w:uiPriority="50"/>
+    <w:lsdException w:name="Grid Table 6 Colorful Accent 6" w:uiPriority="51"/>
+    <w:lsdException w:name="Grid Table 7 Colorful Accent 6" w:uiPriority="52"/>
+    <w:lsdException w:name="List Table 1 Light" w:uiPriority="46"/>
+    <w:lsdException w:name="List Table 2" w:uiPriority="47"/>
+    <w:lsdException w:name="List Table 3" w:uiPriority="48"/>
+    <w:lsdException w:name="List Table 4" w:uiPriority="49"/>
+    <w:lsdException w:name="List Table 5 Dark" w:uiPriority="50"/>
+    <w:lsdException w:name="List Table 6 Colorful" w:uiPriority="51"/>
+    <w:lsdException w:name="List Table 7 Colorful" w:uiPriority="52"/>
+    <w:lsdException w:name="List Table 1 Light Accent 1" w:uiPriority="46"/>
+    <w:lsdException w:name="List Table 2 Accent 1" w:uiPriority="47"/>
+    <w:lsdException w:name="List Table 3 Accent 1" w:uiPriority="48"/>
+    <w:lsdException w:name="List Table 4 Accent 1" w:uiPriority="49"/>
+    <w:lsdException w:name="List Table 5 Dark Accent 1" w:uiPriority="50"/>
+    <w:lsdException w:name="List Table 6 Colorful Accent 1" w:uiPriority="51"/>
+    <w:lsdException w:name="List Table 7 Colorful Accent 1" w:uiPriority="52"/>
+    <w:lsdException w:name="List Table 1 Light Accent 2" w:uiPriority="46"/>
+    <w:lsdException w:name="List Table 2 Accent 2" w:uiPriority="47"/>
+    <w:lsdException w:name="List Table 3 Accent 2" w:uiPriority="48"/>
+    <w:lsdException w:name="List Table 4 Accent 2" w:uiPriority="49"/>
+    <w:lsdException w:name="List Table 5 Dark Accent 2" w:uiPriority="50"/>
+    <w:lsdException w:name="List Table 6 Colorful Accent 2" w:uiPriority="51"/>
+    <w:lsdException w:name="List Table 7 Colorful Accent 2" w:uiPriority="52"/>
+    <w:lsdException w:name="List Table 1 Light Accent 3" w:uiPriority="46"/>
+    <w:lsdException w:name="List Table 2 Accent 3" w:uiPriority="47"/>
+    <w:lsdException w:name="List Table 3 Accent 3" w:uiPriority="48"/>
+    <w:lsdException w:name="List Table 4 Accent 3" w:uiPriority="49"/>
+    <w:lsdException w:name="List Table 5 Dark Accent 3" w:uiPriority="50"/>
+    <w:lsdException w:name="List Table 6 Colorful Accent 3" w:uiPriority="51"/>
+    <w:lsdException w:name="List Table 7 Colorful Accent 3" w:uiPriority="52"/>
+    <w:lsdException w:name="List Table 1 Light Accent 4" w:uiPriority="46"/>
+    <w:lsdException w:name="List Table 2 Accent 4" w:uiPriority="47"/>
+    <w:lsdException w:name="List Table 3 Accent 4" w:uiPriority="48"/>
+    <w:lsdException w:name="List Table 4 Accent 4" w:uiPriority="49"/>
+    <w:lsdException w:name="List Table 5 Dark Accent 4" w:uiPriority="50"/>
+    <w:lsdException w:name="List Table 6 Colorful Accent 4" w:uiPriority="51"/>
+    <w:lsdException w:name="List Table 7 Colorful Accent 4" w:uiPriority="52"/>
+    <w:lsdException w:name="List Table 1 Light Accent 5" w:uiPriority="46"/>
+    <w:lsdException w:name="List Table 2 Accent 5" w:uiPriority="47"/>
+    <w:lsdException w:name="List Table 3 Accent 5" w:uiPriority="48"/>
+    <w:lsdException w:name="List Table 4 Accent 5" w:uiPriority="49"/>
+    <w:lsdException w:name="List Table 5 Dark Accent 5" w:uiPriority="50"/>
+    <w:lsdException w:name="List Table 6 Colorful Accent 5" w:uiPriority="51"/>
+    <w:lsdException w:name="List Table 7 Colorful Accent 5" w:uiPriority="52"/>
+    <w:lsdException w:name="List Table 1 Light Accent 6" w:uiPriority="46"/>
+    <w:lsdException w:name="List Table 2 Accent 6" w:uiPriority="47"/>
+    <w:lsdException w:name="List Table 3 Accent 6" w:uiPriority="48"/>
+    <w:lsdException w:name="List Table 4 Accent 6" w:uiPriority="49"/>
+    <w:lsdException w:name="List Table 5 Dark Accent 6" w:uiPriority="50"/>
+    <w:lsdException w:name="List Table 6 Colorful Accent 6" w:uiPriority="51"/>
+    <w:lsdException w:name="List Table 7 Colorful Accent 6" w:uiPriority="52"/>
   </w:latentStyles>
   <w:style w:type="paragraph" w:default="1" w:styleId="Normal">
     <w:name w:val="Normal"/>
@@ -27170,7 +26786,7 @@
   <a:extraClrSchemeLst/>
   <a:extLst>
     <a:ext uri="{05A4C25C-085E-4340-85A3-A5531E510DB2}">
-      <thm15:themeFamily xmlns:thm15="http://schemas.microsoft.com/office/thememl/2012/main" xmlns="" name="Office Theme" id="{62F939B6-93AF-4DB8-9C6B-D6C7DFDC589F}" vid="{4A3C46E8-61CC-4603-A589-7422A47A8E4A}"/>
+      <thm15:themeFamily xmlns:thm15="http://schemas.microsoft.com/office/thememl/2012/main" name="Office Theme" id="{62F939B6-93AF-4DB8-9C6B-D6C7DFDC589F}" vid="{4A3C46E8-61CC-4603-A589-7422A47A8E4A}"/>
     </a:ext>
   </a:extLst>
 </a:theme>
@@ -27181,7 +26797,7 @@
 </file>
 
 <file path=customXml/itemProps1.xml><?xml version="1.0" encoding="utf-8"?>
-<ds:datastoreItem xmlns:ds="http://schemas.openxmlformats.org/officeDocument/2006/customXml" ds:itemID="{8179F551-A50A-4E75-8F08-D7EC8E3B416D}">
+<ds:datastoreItem xmlns:ds="http://schemas.openxmlformats.org/officeDocument/2006/customXml" ds:itemID="{8E856E47-28A3-4C3C-ABE5-A32866D39B99}">
   <ds:schemaRefs>
     <ds:schemaRef ds:uri="http://schemas.openxmlformats.org/officeDocument/2006/bibliography"/>
   </ds:schemaRefs>

</xml_diff>